<commit_message>
Move Project Description to new doc
Change-Id: I59690e6244e8dea3907004645cefadbd3c37273a
</commit_message>
<xml_diff>
--- a/docs/4_ProjectSubmission_2.docx
+++ b/docs/4_ProjectSubmission_2.docx
@@ -1,6 +1,6 @@
 
 <file path=word/document.xml><?xml version="1.0" encoding="utf-8"?>
-<w:document xmlns:wpc="http://schemas.microsoft.com/office/word/2010/wordprocessingCanvas" xmlns:cx="http://schemas.microsoft.com/office/drawing/2014/chartex" xmlns:cx1="http://schemas.microsoft.com/office/drawing/2015/9/8/chartex" xmlns:cx2="http://schemas.microsoft.com/office/drawing/2015/10/21/chartex" xmlns:cx3="http://schemas.microsoft.com/office/drawing/2016/5/9/chartex" xmlns:cx4="http://schemas.microsoft.com/office/drawing/2016/5/10/chartex" xmlns:cx5="http://schemas.microsoft.com/office/drawing/2016/5/11/chartex" xmlns:cx6="http://schemas.microsoft.com/office/drawing/2016/5/12/chartex" xmlns:cx7="http://schemas.microsoft.com/office/drawing/2016/5/13/chartex" xmlns:cx8="http://schemas.microsoft.com/office/drawing/2016/5/14/chartex" xmlns:mc="http://schemas.openxmlformats.org/markup-compatibility/2006" xmlns:aink="http://schemas.microsoft.com/office/drawing/2016/ink" xmlns:am3d="http://schemas.microsoft.com/office/drawing/2017/model3d" xmlns:o="urn:schemas-microsoft-com:office:office" xmlns:r="http://schemas.openxmlformats.org/officeDocument/2006/relationships" xmlns:m="http://schemas.openxmlformats.org/officeDocument/2006/math" xmlns:v="urn:schemas-microsoft-com:vml" xmlns:wp14="http://schemas.microsoft.com/office/word/2010/wordprocessingDrawing" xmlns:wp="http://schemas.openxmlformats.org/drawingml/2006/wordprocessingDrawing" xmlns:w10="urn:schemas-microsoft-com:office:word" xmlns:w="http://schemas.openxmlformats.org/wordprocessingml/2006/main" xmlns:w14="http://schemas.microsoft.com/office/word/2010/wordml" xmlns:w15="http://schemas.microsoft.com/office/word/2012/wordml" xmlns:w16cex="http://schemas.microsoft.com/office/word/2018/wordml/cex" xmlns:w16cid="http://schemas.microsoft.com/office/word/2016/wordml/cid" xmlns:w16="http://schemas.microsoft.com/office/word/2018/wordml" xmlns:w16se="http://schemas.microsoft.com/office/word/2015/wordml/symex" xmlns:wpg="http://schemas.microsoft.com/office/word/2010/wordprocessingGroup" xmlns:wpi="http://schemas.microsoft.com/office/word/2010/wordprocessingInk" xmlns:wne="http://schemas.microsoft.com/office/word/2006/wordml" xmlns:wps="http://schemas.microsoft.com/office/word/2010/wordprocessingShape" mc:Ignorable="w14 w15 w16se w16cid w16 w16cex wp14">
+<w:document xmlns:wpc="http://schemas.microsoft.com/office/word/2010/wordprocessingCanvas" xmlns:mc="http://schemas.openxmlformats.org/markup-compatibility/2006" xmlns:o="urn:schemas-microsoft-com:office:office" xmlns:r="http://schemas.openxmlformats.org/officeDocument/2006/relationships" xmlns:m="http://schemas.openxmlformats.org/officeDocument/2006/math" xmlns:v="urn:schemas-microsoft-com:vml" xmlns:wp14="http://schemas.microsoft.com/office/word/2010/wordprocessingDrawing" xmlns:wp="http://schemas.openxmlformats.org/drawingml/2006/wordprocessingDrawing" xmlns:w10="urn:schemas-microsoft-com:office:word" xmlns:w="http://schemas.openxmlformats.org/wordprocessingml/2006/main" xmlns:w14="http://schemas.microsoft.com/office/word/2010/wordml" xmlns:w15="http://schemas.microsoft.com/office/word/2012/wordml" xmlns:wpg="http://schemas.microsoft.com/office/word/2010/wordprocessingGroup" xmlns:wpi="http://schemas.microsoft.com/office/word/2010/wordprocessingInk" xmlns:wne="http://schemas.microsoft.com/office/word/2006/wordml" xmlns:wps="http://schemas.microsoft.com/office/word/2010/wordprocessingShape" mc:Ignorable="w14 w15 wp14">
   <w:body>
     <w:p>
       <w:pPr>
@@ -126,16 +126,7 @@
           <w:bCs/>
           <w:color w:val="000000"/>
         </w:rPr>
-        <w:t xml:space="preserve">Person </w:t>
-      </w:r>
-      <w:r>
-        <w:rPr>
-          <w:rFonts w:cstheme="majorBidi"/>
-          <w:b/>
-          <w:bCs/>
-          <w:color w:val="000000"/>
-        </w:rPr>
-        <w:t>W</w:t>
+        <w:t>Danish Hasan</w:t>
       </w:r>
       <w:r>
         <w:rPr>
@@ -169,14 +160,7 @@
           <w:rFonts w:cstheme="majorBidi"/>
           <w:color w:val="000000"/>
         </w:rPr>
-        <w:t>XXXX</w:t>
-      </w:r>
-      <w:r>
-        <w:rPr>
-          <w:rFonts w:cstheme="majorBidi"/>
-          <w:color w:val="000000"/>
-        </w:rPr>
-        <w:t>X</w:t>
+        <w:t>20001</w:t>
       </w:r>
     </w:p>
     <w:p>
@@ -198,7 +182,7 @@
           <w:bCs/>
           <w:color w:val="000000"/>
         </w:rPr>
-        <w:t xml:space="preserve">Person </w:t>
+        <w:t>Abu Bakar</w:t>
       </w:r>
       <w:r>
         <w:rPr>
@@ -207,7 +191,7 @@
           <w:bCs/>
           <w:color w:val="000000"/>
         </w:rPr>
-        <w:t>X</w:t>
+        <w:t xml:space="preserve">        </w:t>
       </w:r>
       <w:r>
         <w:rPr>
@@ -216,21 +200,14 @@
           <w:bCs/>
           <w:color w:val="000000"/>
         </w:rPr>
-        <w:t xml:space="preserve">        </w:t>
+        <w:t xml:space="preserve">       </w:t>
       </w:r>
       <w:r>
         <w:rPr>
           <w:rFonts w:cstheme="majorBidi"/>
           <w:color w:val="000000"/>
         </w:rPr>
-        <w:t>MSDSX</w:t>
-      </w:r>
-      <w:r>
-        <w:rPr>
-          <w:rFonts w:cstheme="majorBidi"/>
-          <w:color w:val="000000"/>
-        </w:rPr>
-        <w:t>XXXX</w:t>
+        <w:t>MSCS-20013</w:t>
       </w:r>
     </w:p>
     <w:p>
@@ -250,21 +227,14 @@
           <w:bCs/>
           <w:color w:val="000000"/>
         </w:rPr>
-        <w:t xml:space="preserve">Person Y        </w:t>
+        <w:t xml:space="preserve">Musa Khan              </w:t>
       </w:r>
       <w:r>
         <w:rPr>
           <w:rFonts w:cstheme="majorBidi"/>
           <w:color w:val="000000"/>
         </w:rPr>
-        <w:t>BSCSX</w:t>
-      </w:r>
-      <w:r>
-        <w:rPr>
-          <w:rFonts w:cstheme="majorBidi"/>
-          <w:color w:val="000000"/>
-        </w:rPr>
-        <w:t>XXXX</w:t>
+        <w:t>MSCS-20065</w:t>
       </w:r>
     </w:p>
     <w:p>
@@ -395,7 +365,7 @@
                                 <w:sz w:val="48"/>
                                 <w:szCs w:val="48"/>
                               </w:rPr>
-                              <w:t>Project Title</w:t>
+                              <w:t>Employee Time Reporting</w:t>
                             </w:r>
                           </w:p>
                         </w:txbxContent>
@@ -417,7 +387,7 @@
           </mc:Choice>
           <mc:Fallback>
             <w:pict>
-              <v:rect w14:anchorId="429FF7D2" id="Rectangle 1049" o:spid="_x0000_s1026" style="position:absolute;left:0;text-align:left;margin-left:97.5pt;margin-top:243pt;width:408pt;height:130.5pt;flip:x;z-index:-251657216;visibility:visible;mso-wrap-style:square;mso-width-percent:0;mso-height-percent:0;mso-wrap-distance-left:9pt;mso-wrap-distance-top:7.2pt;mso-wrap-distance-right:9pt;mso-wrap-distance-bottom:7.2pt;mso-position-horizontal:absolute;mso-position-horizontal-relative:page;mso-position-vertical:absolute;mso-position-vertical-relative:margin;mso-width-percent:0;mso-height-percent:0;mso-width-relative:page;mso-height-relative:margin;v-text-anchor:top" o:gfxdata="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" o:allowincell="f" filled="f" fillcolor="white [3201]" stroked="f" strokecolor="#95b3d7 [1940]" strokeweight="1pt">
+              <v:rect w14:anchorId="429FF7D2" id="Rectangle 1049" o:spid="_x0000_s1026" style="position:absolute;left:0;text-align:left;margin-left:97.5pt;margin-top:243pt;width:408pt;height:130.5pt;flip:x;z-index:-251657216;visibility:visible;mso-wrap-style:square;mso-width-percent:0;mso-height-percent:0;mso-wrap-distance-left:9pt;mso-wrap-distance-top:7.2pt;mso-wrap-distance-right:9pt;mso-wrap-distance-bottom:7.2pt;mso-position-horizontal:absolute;mso-position-horizontal-relative:page;mso-position-vertical:absolute;mso-position-vertical-relative:margin;mso-width-percent:0;mso-height-percent:0;mso-width-relative:page;mso-height-relative:margin;v-text-anchor:top" o:gfxdata="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" o:allowincell="f" filled="f" fillcolor="white [3201]" stroked="f" strokecolor="#95b3d7 [1940]" strokeweight="1pt">
                 <v:fill color2="#b8cce4 [1300]" focus="100%" type="gradient"/>
                 <v:textbox inset="21.6pt,21.6pt,21.6pt,21.6pt">
                   <w:txbxContent>
@@ -452,7 +422,7 @@
                           <w:sz w:val="48"/>
                           <w:szCs w:val="48"/>
                         </w:rPr>
-                        <w:t>Project Title</w:t>
+                        <w:t>Employee Time Reporting</w:t>
                       </w:r>
                     </w:p>
                   </w:txbxContent>
@@ -687,7 +657,7 @@
           </mc:Choice>
           <mc:Fallback>
             <w:pict>
-              <v:rect w14:anchorId="06A23E8F" id="_x0000_s1027" style="position:absolute;left:0;text-align:left;margin-left:99.5pt;margin-top:557pt;width:408pt;height:155.15pt;flip:x;z-index:-251665408;visibility:visible;mso-wrap-style:square;mso-width-percent:0;mso-height-percent:0;mso-wrap-distance-left:9pt;mso-wrap-distance-top:7.2pt;mso-wrap-distance-right:9pt;mso-wrap-distance-bottom:7.2pt;mso-position-horizontal:absolute;mso-position-horizontal-relative:page;mso-position-vertical:absolute;mso-position-vertical-relative:margin;mso-width-percent:0;mso-height-percent:0;mso-width-relative:page;mso-height-relative:margin;v-text-anchor:top" o:gfxdata="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" o:allowincell="f" filled="f" fillcolor="white [3201]" stroked="f" strokecolor="#95b3d7 [1940]" strokeweight="1pt">
+              <v:rect w14:anchorId="06A23E8F" id="_x0000_s1027" style="position:absolute;left:0;text-align:left;margin-left:99.5pt;margin-top:557pt;width:408pt;height:155.15pt;flip:x;z-index:-251665408;visibility:visible;mso-wrap-style:square;mso-width-percent:0;mso-height-percent:0;mso-wrap-distance-left:9pt;mso-wrap-distance-top:7.2pt;mso-wrap-distance-right:9pt;mso-wrap-distance-bottom:7.2pt;mso-position-horizontal:absolute;mso-position-horizontal-relative:page;mso-position-vertical:absolute;mso-position-vertical-relative:margin;mso-width-percent:0;mso-height-percent:0;mso-width-relative:page;mso-height-relative:margin;v-text-anchor:top" o:gfxdata="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" o:allowincell="f" filled="f" fillcolor="white [3201]" stroked="f" strokecolor="#95b3d7 [1940]" strokeweight="1pt">
                 <v:fill color2="#b8cce4 [1300]" focus="100%" type="gradient"/>
                 <v:textbox inset="21.6pt,21.6pt,21.6pt,21.6pt">
                   <w:txbxContent>
@@ -939,7 +909,7 @@
                                                 <a14:useLocalDpi xmlns:a14="http://schemas.microsoft.com/office/drawing/2010/main" val="0"/>
                                               </a:ext>
                                               <a:ext uri="{837473B0-CC2E-450A-ABE3-18F120FF3D39}">
-                                                <a1611:picAttrSrcUrl xmlns:a1611="http://schemas.microsoft.com/office/drawing/2016/11/main" r:id="rId9"/>
+                                                <a1611:picAttrSrcUrl xmlns:a1611="http://schemas.microsoft.com/office/drawing/2016/11/main" xmlns:w16se="http://schemas.microsoft.com/office/word/2015/wordml/symex" xmlns:w16="http://schemas.microsoft.com/office/word/2018/wordml" xmlns:w16cid="http://schemas.microsoft.com/office/word/2016/wordml/cid" xmlns:w16cex="http://schemas.microsoft.com/office/word/2018/wordml/cex" xmlns:w="http://schemas.openxmlformats.org/wordprocessingml/2006/main" xmlns:w10="urn:schemas-microsoft-com:office:word" xmlns:v="urn:schemas-microsoft-com:vml" xmlns:o="urn:schemas-microsoft-com:office:office" xmlns:am3d="http://schemas.microsoft.com/office/drawing/2017/model3d" xmlns:aink="http://schemas.microsoft.com/office/drawing/2016/ink" xmlns:cx8="http://schemas.microsoft.com/office/drawing/2016/5/14/chartex" xmlns:cx7="http://schemas.microsoft.com/office/drawing/2016/5/13/chartex" xmlns:cx6="http://schemas.microsoft.com/office/drawing/2016/5/12/chartex" xmlns:cx5="http://schemas.microsoft.com/office/drawing/2016/5/11/chartex" xmlns:cx4="http://schemas.microsoft.com/office/drawing/2016/5/10/chartex" xmlns:cx3="http://schemas.microsoft.com/office/drawing/2016/5/9/chartex" xmlns:cx2="http://schemas.microsoft.com/office/drawing/2015/10/21/chartex" xmlns:cx1="http://schemas.microsoft.com/office/drawing/2015/9/8/chartex" xmlns:cx="http://schemas.microsoft.com/office/drawing/2014/chartex" xmlns="" r:id="rId9"/>
                                               </a:ext>
                                             </a:extLst>
                                           </a:blip>
@@ -995,7 +965,7 @@
           </mc:Choice>
           <mc:Fallback>
             <w:pict>
-              <v:rect w14:anchorId="05AC314B" id="_x0000_s1028" style="position:absolute;margin-left:108pt;margin-top:438.75pt;width:408pt;height:130.5pt;flip:x;z-index:-251655168;visibility:visible;mso-wrap-style:square;mso-width-percent:0;mso-height-percent:0;mso-wrap-distance-left:9pt;mso-wrap-distance-top:7.2pt;mso-wrap-distance-right:9pt;mso-wrap-distance-bottom:7.2pt;mso-position-horizontal:absolute;mso-position-horizontal-relative:page;mso-position-vertical:absolute;mso-position-vertical-relative:margin;mso-width-percent:0;mso-height-percent:0;mso-width-relative:page;mso-height-relative:margin;v-text-anchor:top" o:gfxdata="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" o:allowincell="f" filled="f" fillcolor="white [3201]" stroked="f" strokecolor="#95b3d7 [1940]" strokeweight="1pt">
+              <v:rect w14:anchorId="05AC314B" id="_x0000_s1028" style="position:absolute;margin-left:108pt;margin-top:438.75pt;width:408pt;height:130.5pt;flip:x;z-index:-251655168;visibility:visible;mso-wrap-style:square;mso-width-percent:0;mso-height-percent:0;mso-wrap-distance-left:9pt;mso-wrap-distance-top:7.2pt;mso-wrap-distance-right:9pt;mso-wrap-distance-bottom:7.2pt;mso-position-horizontal:absolute;mso-position-horizontal-relative:page;mso-position-vertical:absolute;mso-position-vertical-relative:margin;mso-width-percent:0;mso-height-percent:0;mso-width-relative:page;mso-height-relative:margin;v-text-anchor:top" o:gfxdata="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" o:allowincell="f" filled="f" fillcolor="white [3201]" stroked="f" strokecolor="#95b3d7 [1940]" strokeweight="1pt">
                 <v:fill color2="#b8cce4 [1300]" focus="100%" type="gradient"/>
                 <v:textbox inset="21.6pt,21.6pt,21.6pt,21.6pt">
                   <w:txbxContent>
@@ -1040,7 +1010,7 @@
                                           <a14:useLocalDpi xmlns:a14="http://schemas.microsoft.com/office/drawing/2010/main" val="0"/>
                                         </a:ext>
                                         <a:ext uri="{837473B0-CC2E-450A-ABE3-18F120FF3D39}">
-                                          <a1611:picAttrSrcUrl xmlns:a1611="http://schemas.microsoft.com/office/drawing/2016/11/main" r:id="rId9"/>
+                                          <a1611:picAttrSrcUrl xmlns:a1611="http://schemas.microsoft.com/office/drawing/2016/11/main" xmlns:w16se="http://schemas.microsoft.com/office/word/2015/wordml/symex" xmlns:w16="http://schemas.microsoft.com/office/word/2018/wordml" xmlns:w16cid="http://schemas.microsoft.com/office/word/2016/wordml/cid" xmlns:w16cex="http://schemas.microsoft.com/office/word/2018/wordml/cex" xmlns:w="http://schemas.openxmlformats.org/wordprocessingml/2006/main" xmlns:w10="urn:schemas-microsoft-com:office:word" xmlns:v="urn:schemas-microsoft-com:vml" xmlns:o="urn:schemas-microsoft-com:office:office" xmlns:am3d="http://schemas.microsoft.com/office/drawing/2017/model3d" xmlns:aink="http://schemas.microsoft.com/office/drawing/2016/ink" xmlns:cx8="http://schemas.microsoft.com/office/drawing/2016/5/14/chartex" xmlns:cx7="http://schemas.microsoft.com/office/drawing/2016/5/13/chartex" xmlns:cx6="http://schemas.microsoft.com/office/drawing/2016/5/12/chartex" xmlns:cx5="http://schemas.microsoft.com/office/drawing/2016/5/11/chartex" xmlns:cx4="http://schemas.microsoft.com/office/drawing/2016/5/10/chartex" xmlns:cx3="http://schemas.microsoft.com/office/drawing/2016/5/9/chartex" xmlns:cx2="http://schemas.microsoft.com/office/drawing/2015/10/21/chartex" xmlns:cx1="http://schemas.microsoft.com/office/drawing/2015/9/8/chartex" xmlns:cx="http://schemas.microsoft.com/office/drawing/2014/chartex" xmlns="" r:id="rId9"/>
                                         </a:ext>
                                       </a:extLst>
                                     </a:blip>
@@ -1102,50 +1072,1808 @@
     </w:p>
     <w:p>
       <w:pPr>
-        <w:pStyle w:val="BodyText"/>
-        <w:rPr>
-          <w:rFonts w:cstheme="majorBidi"/>
-        </w:rPr>
+        <w:pStyle w:val="Heading3"/>
       </w:pPr>
       <w:r>
-        <w:rPr>
-          <w:rFonts w:cstheme="majorBidi"/>
-        </w:rPr>
-        <w:t>Just paste</w:t>
-      </w:r>
-      <w:r>
-        <w:rPr>
-          <w:rFonts w:cstheme="majorBidi"/>
-        </w:rPr>
-        <w:t xml:space="preserve"> </w:t>
-      </w:r>
-      <w:r>
-        <w:rPr>
-          <w:rFonts w:cstheme="majorBidi"/>
-        </w:rPr>
-        <w:t>your already submitted description report</w:t>
-      </w:r>
-      <w:r>
-        <w:rPr>
-          <w:rFonts w:cstheme="majorBidi"/>
-        </w:rPr>
-        <w:t xml:space="preserve"> here.</w:t>
+        <w:t>Environment Setup</w:t>
       </w:r>
     </w:p>
     <w:p>
       <w:pPr>
-        <w:pStyle w:val="TableofFigures"/>
-        <w:rPr>
-          <w:rFonts w:ascii="Garamond" w:eastAsiaTheme="minorEastAsia" w:hAnsi="Garamond"/>
+        <w:pStyle w:val="BodyText"/>
+        <w:numPr>
+          <w:ilvl w:val="0"/>
+          <w:numId w:val="39"/>
+        </w:numPr>
+        <w:rPr>
+          <w:rFonts w:cstheme="majorBidi"/>
+        </w:rPr>
+      </w:pPr>
+      <w:r>
+        <w:rPr>
+          <w:rFonts w:cstheme="majorBidi"/>
+        </w:rPr>
+        <w:t xml:space="preserve">Download maven from here: </w:t>
+      </w:r>
+      <w:hyperlink r:id="rId10" w:history="1">
+        <w:r>
+          <w:rPr>
+            <w:rStyle w:val="Hyperlink"/>
+            <w:rFonts w:cstheme="majorBidi"/>
+          </w:rPr>
+          <w:t>https://maven.apache.org/download.cgi</w:t>
+        </w:r>
+      </w:hyperlink>
+      <w:r>
+        <w:rPr>
+          <w:rFonts w:cstheme="majorBidi"/>
+        </w:rPr>
+        <w:t xml:space="preserve"> </w:t>
+      </w:r>
+    </w:p>
+    <w:p>
+      <w:pPr>
+        <w:pStyle w:val="BodyText"/>
+        <w:numPr>
+          <w:ilvl w:val="0"/>
+          <w:numId w:val="39"/>
+        </w:numPr>
+        <w:rPr>
+          <w:rFonts w:cstheme="majorBidi"/>
+        </w:rPr>
+      </w:pPr>
+      <w:r>
+        <w:rPr>
+          <w:rFonts w:cstheme="majorBidi"/>
+        </w:rPr>
+        <w:t xml:space="preserve">Download and install the </w:t>
+      </w:r>
+      <w:proofErr w:type="spellStart"/>
+      <w:r>
+        <w:rPr>
+          <w:rFonts w:cstheme="majorBidi"/>
+        </w:rPr>
+        <w:t>mysql</w:t>
+      </w:r>
+      <w:proofErr w:type="spellEnd"/>
+      <w:r>
+        <w:rPr>
+          <w:rFonts w:cstheme="majorBidi"/>
+        </w:rPr>
+        <w:t xml:space="preserve"> workbench from here: </w:t>
+      </w:r>
+      <w:hyperlink r:id="rId11" w:history="1">
+        <w:r>
+          <w:rPr>
+            <w:rStyle w:val="Hyperlink"/>
+            <w:rFonts w:cstheme="majorBidi"/>
+          </w:rPr>
+          <w:t>https://dev.mysql.com/downloads/installer/</w:t>
+        </w:r>
+      </w:hyperlink>
+      <w:r>
+        <w:rPr>
+          <w:rFonts w:cstheme="majorBidi"/>
+        </w:rPr>
+        <w:t xml:space="preserve"> </w:t>
+      </w:r>
+    </w:p>
+    <w:p>
+      <w:pPr>
+        <w:pStyle w:val="BodyText"/>
+        <w:numPr>
+          <w:ilvl w:val="0"/>
+          <w:numId w:val="39"/>
+        </w:numPr>
+        <w:rPr>
+          <w:rFonts w:cstheme="majorBidi"/>
+        </w:rPr>
+      </w:pPr>
+      <w:r>
+        <w:rPr>
+          <w:rFonts w:cstheme="majorBidi"/>
+        </w:rPr>
+        <w:t>Download jdk1.8+</w:t>
+      </w:r>
+    </w:p>
+    <w:p>
+      <w:pPr>
+        <w:pStyle w:val="BodyText"/>
+        <w:numPr>
+          <w:ilvl w:val="0"/>
+          <w:numId w:val="39"/>
+        </w:numPr>
+        <w:rPr>
+          <w:rFonts w:cstheme="majorBidi"/>
+        </w:rPr>
+      </w:pPr>
+      <w:r>
+        <w:rPr>
+          <w:rFonts w:cstheme="majorBidi"/>
+        </w:rPr>
+        <w:t xml:space="preserve">In the .\timesheet-master\build.bat, set the JAVA_HOME to </w:t>
+      </w:r>
+      <w:proofErr w:type="spellStart"/>
+      <w:r>
+        <w:rPr>
+          <w:rFonts w:cstheme="majorBidi"/>
+        </w:rPr>
+        <w:t>jdk</w:t>
+      </w:r>
+      <w:proofErr w:type="spellEnd"/>
+      <w:r>
+        <w:rPr>
+          <w:rFonts w:cstheme="majorBidi"/>
+        </w:rPr>
+        <w:t xml:space="preserve"> path and similarly set MAVEN_HOME to the maven path.</w:t>
+      </w:r>
+    </w:p>
+    <w:p>
+      <w:pPr>
+        <w:pStyle w:val="BodyText"/>
+        <w:numPr>
+          <w:ilvl w:val="0"/>
+          <w:numId w:val="39"/>
+        </w:numPr>
+        <w:rPr>
+          <w:rFonts w:cstheme="majorBidi"/>
+        </w:rPr>
+      </w:pPr>
+      <w:r>
+        <w:rPr>
+          <w:rFonts w:cstheme="majorBidi"/>
+        </w:rPr>
+        <w:t>In the .\timesheet-master\run.bat, set the JAVA_HOME and set CATALINA_HOME to absolute path appended by ".\PaySystem\apache-tomcat-7.0.108-windows-x64\apache-tomcat-7.0.108".</w:t>
+      </w:r>
+    </w:p>
+    <w:p>
+      <w:pPr>
+        <w:pStyle w:val="BodyText"/>
+        <w:numPr>
+          <w:ilvl w:val="0"/>
+          <w:numId w:val="39"/>
+        </w:numPr>
+        <w:rPr>
+          <w:rFonts w:cstheme="majorBidi"/>
+        </w:rPr>
+      </w:pPr>
+      <w:r>
+        <w:rPr>
+          <w:rFonts w:cstheme="majorBidi"/>
+        </w:rPr>
+        <w:t xml:space="preserve">Open Command prompt, navigate to project repository </w:t>
+      </w:r>
+      <w:proofErr w:type="spellStart"/>
+      <w:r>
+        <w:rPr>
+          <w:rFonts w:cstheme="majorBidi"/>
+        </w:rPr>
+        <w:t>i.e</w:t>
+      </w:r>
+      <w:proofErr w:type="spellEnd"/>
+      <w:r>
+        <w:rPr>
+          <w:rFonts w:cstheme="majorBidi"/>
+        </w:rPr>
+        <w:t xml:space="preserve"> .\</w:t>
+      </w:r>
+      <w:proofErr w:type="spellStart"/>
+      <w:r>
+        <w:rPr>
+          <w:rFonts w:cstheme="majorBidi"/>
+        </w:rPr>
+        <w:t>Paysystem</w:t>
+      </w:r>
+      <w:proofErr w:type="spellEnd"/>
+      <w:r>
+        <w:rPr>
+          <w:rFonts w:cstheme="majorBidi"/>
+        </w:rPr>
+        <w:t>\timesheet-master\ and execute build.bat.</w:t>
+      </w:r>
+    </w:p>
+    <w:p>
+      <w:pPr>
+        <w:pStyle w:val="BodyText"/>
+        <w:numPr>
+          <w:ilvl w:val="0"/>
+          <w:numId w:val="39"/>
+        </w:numPr>
+        <w:rPr>
+          <w:rFonts w:cstheme="majorBidi"/>
+        </w:rPr>
+      </w:pPr>
+      <w:r>
+        <w:rPr>
+          <w:rFonts w:cstheme="majorBidi"/>
+        </w:rPr>
+        <w:t>This will build the project.</w:t>
+      </w:r>
+    </w:p>
+    <w:p>
+      <w:pPr>
+        <w:pStyle w:val="BodyText"/>
+        <w:numPr>
+          <w:ilvl w:val="0"/>
+          <w:numId w:val="39"/>
+        </w:numPr>
+        <w:rPr>
+          <w:rFonts w:cstheme="majorBidi"/>
+        </w:rPr>
+      </w:pPr>
+      <w:r>
+        <w:rPr>
+          <w:rFonts w:cstheme="majorBidi"/>
+        </w:rPr>
+        <w:t xml:space="preserve">Open </w:t>
+      </w:r>
+      <w:proofErr w:type="spellStart"/>
+      <w:r>
+        <w:rPr>
+          <w:rFonts w:cstheme="majorBidi"/>
+        </w:rPr>
+        <w:t>mysql</w:t>
+      </w:r>
+      <w:proofErr w:type="spellEnd"/>
+      <w:r>
+        <w:rPr>
+          <w:rFonts w:cstheme="majorBidi"/>
+        </w:rPr>
+        <w:t xml:space="preserve"> workbench and enter following two queries: </w:t>
+      </w:r>
+    </w:p>
+    <w:p>
+      <w:pPr>
+        <w:pStyle w:val="BodyText"/>
+        <w:numPr>
+          <w:ilvl w:val="1"/>
+          <w:numId w:val="39"/>
+        </w:numPr>
+        <w:rPr>
+          <w:rFonts w:cstheme="majorBidi"/>
+        </w:rPr>
+      </w:pPr>
+      <w:r>
+        <w:rPr>
+          <w:rFonts w:cstheme="majorBidi"/>
+        </w:rPr>
+        <w:t xml:space="preserve">drop database </w:t>
+      </w:r>
+      <w:proofErr w:type="spellStart"/>
+      <w:r>
+        <w:rPr>
+          <w:rFonts w:cstheme="majorBidi"/>
+        </w:rPr>
+        <w:t>paysystem</w:t>
+      </w:r>
+      <w:proofErr w:type="spellEnd"/>
+      <w:r>
+        <w:rPr>
+          <w:rFonts w:cstheme="majorBidi"/>
+        </w:rPr>
+        <w:t>;</w:t>
+      </w:r>
+    </w:p>
+    <w:p>
+      <w:pPr>
+        <w:pStyle w:val="BodyText"/>
+        <w:numPr>
+          <w:ilvl w:val="1"/>
+          <w:numId w:val="39"/>
+        </w:numPr>
+        <w:rPr>
+          <w:rFonts w:cstheme="majorBidi"/>
+        </w:rPr>
+      </w:pPr>
+      <w:r>
+        <w:rPr>
+          <w:rFonts w:cstheme="majorBidi"/>
+        </w:rPr>
+        <w:t xml:space="preserve">create </w:t>
+      </w:r>
+      <w:r>
+        <w:rPr>
+          <w:rFonts w:cstheme="majorBidi"/>
+        </w:rPr>
+        <w:t xml:space="preserve">database </w:t>
+      </w:r>
+      <w:proofErr w:type="spellStart"/>
+      <w:r>
+        <w:rPr>
+          <w:rFonts w:cstheme="majorBidi"/>
+        </w:rPr>
+        <w:t>paysystem</w:t>
+      </w:r>
+      <w:proofErr w:type="spellEnd"/>
+      <w:r>
+        <w:rPr>
+          <w:rFonts w:cstheme="majorBidi"/>
+        </w:rPr>
+        <w:t>;</w:t>
+      </w:r>
+    </w:p>
+    <w:p>
+      <w:pPr>
+        <w:pStyle w:val="BodyText"/>
+        <w:numPr>
+          <w:ilvl w:val="0"/>
+          <w:numId w:val="39"/>
+        </w:numPr>
+        <w:rPr>
+          <w:rFonts w:cstheme="majorBidi"/>
+        </w:rPr>
+      </w:pPr>
+      <w:r>
+        <w:rPr>
+          <w:rFonts w:cstheme="majorBidi"/>
+        </w:rPr>
+        <w:t>When the database is created for first time, only execute the create query.</w:t>
+      </w:r>
+    </w:p>
+    <w:p>
+      <w:pPr>
+        <w:pStyle w:val="BodyText"/>
+        <w:numPr>
+          <w:ilvl w:val="0"/>
+          <w:numId w:val="39"/>
+        </w:numPr>
+        <w:rPr>
+          <w:rFonts w:cstheme="majorBidi"/>
+        </w:rPr>
+      </w:pPr>
+      <w:r>
+        <w:rPr>
+          <w:rFonts w:cstheme="majorBidi"/>
+        </w:rPr>
+        <w:t>Execute run.bat.</w:t>
+      </w:r>
+    </w:p>
+    <w:p>
+      <w:pPr>
+        <w:pStyle w:val="Heading3"/>
+      </w:pPr>
+      <w:r>
+        <w:t>Description</w:t>
+      </w:r>
+    </w:p>
+    <w:p>
+      <w:r>
+        <w:t xml:space="preserve">The project is a lighter version of a pay system for managing the expenses of the employees. </w:t>
+      </w:r>
+    </w:p>
+    <w:p>
+      <w:pPr>
+        <w:pStyle w:val="ListParagraph"/>
+        <w:numPr>
+          <w:ilvl w:val="0"/>
+          <w:numId w:val="41"/>
+        </w:numPr>
+        <w:rPr>
+          <w:rFonts w:ascii="Garamond" w:eastAsia="Times New Roman" w:hAnsi="Garamond" w:cs="Times New Roman"/>
+          <w:spacing w:val="-2"/>
+          <w:sz w:val="24"/>
+          <w:szCs w:val="20"/>
+        </w:rPr>
+      </w:pPr>
+      <w:r>
+        <w:rPr>
+          <w:rFonts w:ascii="Garamond" w:eastAsia="Times New Roman" w:hAnsi="Garamond" w:cs="Times New Roman"/>
+          <w:spacing w:val="-2"/>
+          <w:sz w:val="24"/>
+          <w:szCs w:val="20"/>
+        </w:rPr>
+        <w:t>Adding the new employees in the database.</w:t>
+      </w:r>
+    </w:p>
+    <w:p>
+      <w:pPr>
+        <w:pStyle w:val="ListParagraph"/>
+        <w:numPr>
+          <w:ilvl w:val="0"/>
+          <w:numId w:val="41"/>
+        </w:numPr>
+        <w:rPr>
+          <w:rFonts w:ascii="Garamond" w:eastAsia="Times New Roman" w:hAnsi="Garamond" w:cs="Times New Roman"/>
+          <w:spacing w:val="-2"/>
+          <w:sz w:val="24"/>
+          <w:szCs w:val="20"/>
+        </w:rPr>
+      </w:pPr>
+      <w:r>
+        <w:rPr>
+          <w:rFonts w:ascii="Garamond" w:eastAsia="Times New Roman" w:hAnsi="Garamond" w:cs="Times New Roman"/>
+          <w:spacing w:val="-2"/>
+          <w:sz w:val="24"/>
+          <w:szCs w:val="20"/>
+        </w:rPr>
+        <w:t>Adding the time worked for a specific employee.</w:t>
+      </w:r>
+    </w:p>
+    <w:p>
+      <w:pPr>
+        <w:pStyle w:val="ListParagraph"/>
+        <w:numPr>
+          <w:ilvl w:val="0"/>
+          <w:numId w:val="41"/>
+        </w:numPr>
+        <w:rPr>
+          <w:rFonts w:ascii="Garamond" w:eastAsia="Times New Roman" w:hAnsi="Garamond" w:cs="Times New Roman"/>
+          <w:spacing w:val="-2"/>
+          <w:sz w:val="24"/>
+          <w:szCs w:val="20"/>
+        </w:rPr>
+      </w:pPr>
+      <w:r>
+        <w:rPr>
+          <w:rFonts w:ascii="Garamond" w:eastAsia="Times New Roman" w:hAnsi="Garamond" w:cs="Times New Roman"/>
+          <w:spacing w:val="-2"/>
+          <w:sz w:val="24"/>
+          <w:szCs w:val="20"/>
+        </w:rPr>
+        <w:t>Configuring the database settings.</w:t>
+      </w:r>
+    </w:p>
+    <w:p>
+      <w:pPr>
+        <w:pStyle w:val="ListParagraph"/>
+        <w:numPr>
+          <w:ilvl w:val="0"/>
+          <w:numId w:val="41"/>
+        </w:numPr>
+        <w:rPr>
+          <w:rFonts w:ascii="Garamond" w:eastAsia="Times New Roman" w:hAnsi="Garamond" w:cs="Times New Roman"/>
+          <w:spacing w:val="-2"/>
+          <w:sz w:val="24"/>
+          <w:szCs w:val="20"/>
+        </w:rPr>
+      </w:pPr>
+      <w:r>
+        <w:rPr>
+          <w:rFonts w:ascii="Garamond" w:eastAsia="Times New Roman" w:hAnsi="Garamond" w:cs="Times New Roman"/>
+          <w:spacing w:val="-2"/>
+          <w:sz w:val="24"/>
+          <w:szCs w:val="20"/>
+        </w:rPr>
+        <w:t>Managing the groups in the company.</w:t>
+      </w:r>
+    </w:p>
+    <w:p>
+      <w:pPr>
+        <w:pStyle w:val="ListParagraph"/>
+        <w:numPr>
+          <w:ilvl w:val="0"/>
+          <w:numId w:val="41"/>
+        </w:numPr>
+        <w:rPr>
+          <w:rFonts w:ascii="Garamond" w:eastAsia="Times New Roman" w:hAnsi="Garamond" w:cs="Times New Roman"/>
+          <w:spacing w:val="-2"/>
+          <w:sz w:val="24"/>
+          <w:szCs w:val="20"/>
+        </w:rPr>
+      </w:pPr>
+      <w:r>
+        <w:rPr>
+          <w:rFonts w:ascii="Garamond" w:eastAsia="Times New Roman" w:hAnsi="Garamond" w:cs="Times New Roman"/>
+          <w:spacing w:val="-2"/>
+          <w:sz w:val="24"/>
+          <w:szCs w:val="20"/>
+        </w:rPr>
+        <w:t>Generate the ADP reports of the employees.</w:t>
+      </w:r>
+    </w:p>
+    <w:p>
+      <w:pPr>
+        <w:pStyle w:val="Heading3"/>
+      </w:pPr>
+      <w:r>
+        <w:lastRenderedPageBreak/>
+        <w:t>Application Running</w:t>
+      </w:r>
+    </w:p>
+    <w:p>
+      <w:pPr>
+        <w:rPr>
+          <w:szCs w:val="24"/>
+        </w:rPr>
+      </w:pPr>
+      <w:r>
+        <w:rPr>
+          <w:szCs w:val="24"/>
+        </w:rPr>
+        <w:t xml:space="preserve">After the local server is running, go to </w:t>
+      </w:r>
+      <w:hyperlink r:id="rId12" w:history="1">
+        <w:r>
+          <w:rPr>
+            <w:rStyle w:val="Hyperlink"/>
+            <w:szCs w:val="24"/>
+          </w:rPr>
+          <w:t>http://localhost:8090/</w:t>
+        </w:r>
+      </w:hyperlink>
+      <w:r>
+        <w:rPr>
+          <w:szCs w:val="24"/>
+        </w:rPr>
+        <w:t xml:space="preserve"> or you can just go to the application </w:t>
+      </w:r>
+      <w:hyperlink r:id="rId13" w:history="1">
+        <w:r>
+          <w:rPr>
+            <w:rStyle w:val="Hyperlink"/>
+            <w:szCs w:val="24"/>
+          </w:rPr>
+          <w:t>http://localhost:8090/PaySystem</w:t>
+        </w:r>
+      </w:hyperlink>
+      <w:r>
+        <w:rPr>
+          <w:szCs w:val="24"/>
+        </w:rPr>
+        <w:t xml:space="preserve"> </w:t>
+      </w:r>
+    </w:p>
+    <w:p>
+      <w:pPr>
+        <w:pStyle w:val="ListParagraph"/>
+        <w:jc w:val="center"/>
+        <w:rPr>
+          <w:rFonts w:ascii="Garamond" w:hAnsi="Garamond"/>
+          <w:sz w:val="24"/>
+          <w:szCs w:val="24"/>
+        </w:rPr>
+      </w:pPr>
+      <w:r>
+        <w:rPr>
+          <w:rFonts w:ascii="Garamond" w:hAnsi="Garamond"/>
           <w:noProof/>
-          <w:spacing w:val="0"/>
-          <w:sz w:val="22"/>
-          <w:szCs w:val="22"/>
+          <w:sz w:val="24"/>
+          <w:szCs w:val="24"/>
+        </w:rPr>
+        <w:drawing>
+          <wp:inline distT="0" distB="0" distL="0" distR="0" wp14:anchorId="0A4E119C" wp14:editId="700650A8">
+            <wp:extent cx="3958590" cy="1712006"/>
+            <wp:effectExtent l="0" t="0" r="3810" b="2540"/>
+            <wp:docPr id="3" name="Picture 3"/>
+            <wp:cNvGraphicFramePr>
+              <a:graphicFrameLocks xmlns:a="http://schemas.openxmlformats.org/drawingml/2006/main" noChangeAspect="1"/>
+            </wp:cNvGraphicFramePr>
+            <a:graphic xmlns:a="http://schemas.openxmlformats.org/drawingml/2006/main">
+              <a:graphicData uri="http://schemas.openxmlformats.org/drawingml/2006/picture">
+                <pic:pic xmlns:pic="http://schemas.openxmlformats.org/drawingml/2006/picture">
+                  <pic:nvPicPr>
+                    <pic:cNvPr id="1" name=""/>
+                    <pic:cNvPicPr/>
+                  </pic:nvPicPr>
+                  <pic:blipFill>
+                    <a:blip r:embed="rId14"/>
+                    <a:stretch>
+                      <a:fillRect/>
+                    </a:stretch>
+                  </pic:blipFill>
+                  <pic:spPr>
+                    <a:xfrm>
+                      <a:off x="0" y="0"/>
+                      <a:ext cx="3968360" cy="1716231"/>
+                    </a:xfrm>
+                    <a:prstGeom prst="rect">
+                      <a:avLst/>
+                    </a:prstGeom>
+                  </pic:spPr>
+                </pic:pic>
+              </a:graphicData>
+            </a:graphic>
+          </wp:inline>
+        </w:drawing>
+      </w:r>
+    </w:p>
+    <w:p>
+      <w:pPr>
+        <w:pStyle w:val="ListParagraph"/>
+        <w:ind w:left="0"/>
+        <w:rPr>
+          <w:rFonts w:ascii="Garamond" w:hAnsi="Garamond"/>
+          <w:sz w:val="24"/>
+          <w:szCs w:val="24"/>
         </w:rPr>
       </w:pPr>
       <w:r>
         <w:rPr>
           <w:rFonts w:ascii="Garamond" w:hAnsi="Garamond"/>
+          <w:sz w:val="24"/>
+          <w:szCs w:val="24"/>
+        </w:rPr>
+        <w:t>Enter the company name, and then click next.</w:t>
+      </w:r>
+    </w:p>
+    <w:p>
+      <w:pPr>
+        <w:pStyle w:val="ListParagraph"/>
+        <w:ind w:left="0"/>
+        <w:rPr>
+          <w:rFonts w:ascii="Garamond" w:hAnsi="Garamond"/>
+          <w:sz w:val="24"/>
+          <w:szCs w:val="24"/>
+        </w:rPr>
+      </w:pPr>
+    </w:p>
+    <w:p>
+      <w:pPr>
+        <w:pStyle w:val="ListParagraph"/>
+        <w:ind w:left="0"/>
+        <w:rPr>
+          <w:rFonts w:ascii="Garamond" w:hAnsi="Garamond"/>
+          <w:sz w:val="24"/>
+          <w:szCs w:val="24"/>
+        </w:rPr>
+      </w:pPr>
+      <w:r>
+        <w:rPr>
+          <w:rFonts w:ascii="Garamond" w:hAnsi="Garamond"/>
+          <w:sz w:val="24"/>
+          <w:szCs w:val="24"/>
+        </w:rPr>
+        <w:t>Then you will be redirected to add information about the database. To avoid confusion, database username and database password are kept same.</w:t>
+      </w:r>
+    </w:p>
+    <w:p>
+      <w:pPr>
+        <w:pStyle w:val="ListParagraph"/>
+        <w:ind w:left="0"/>
+        <w:jc w:val="center"/>
+        <w:rPr>
+          <w:rFonts w:ascii="Garamond" w:hAnsi="Garamond"/>
+          <w:sz w:val="24"/>
+          <w:szCs w:val="24"/>
+        </w:rPr>
+      </w:pPr>
+      <w:r>
+        <w:rPr>
+          <w:rFonts w:ascii="Garamond" w:hAnsi="Garamond"/>
+          <w:noProof/>
+          <w:sz w:val="24"/>
+          <w:szCs w:val="24"/>
+        </w:rPr>
+        <w:drawing>
+          <wp:inline distT="0" distB="0" distL="0" distR="0" wp14:anchorId="3D5125B5" wp14:editId="6D206126">
+            <wp:extent cx="3051003" cy="2145362"/>
+            <wp:effectExtent l="0" t="0" r="0" b="7620"/>
+            <wp:docPr id="2" name="Picture 2"/>
+            <wp:cNvGraphicFramePr>
+              <a:graphicFrameLocks xmlns:a="http://schemas.openxmlformats.org/drawingml/2006/main" noChangeAspect="1"/>
+            </wp:cNvGraphicFramePr>
+            <a:graphic xmlns:a="http://schemas.openxmlformats.org/drawingml/2006/main">
+              <a:graphicData uri="http://schemas.openxmlformats.org/drawingml/2006/picture">
+                <pic:pic xmlns:pic="http://schemas.openxmlformats.org/drawingml/2006/picture">
+                  <pic:nvPicPr>
+                    <pic:cNvPr id="1" name=""/>
+                    <pic:cNvPicPr/>
+                  </pic:nvPicPr>
+                  <pic:blipFill>
+                    <a:blip r:embed="rId15"/>
+                    <a:stretch>
+                      <a:fillRect/>
+                    </a:stretch>
+                  </pic:blipFill>
+                  <pic:spPr>
+                    <a:xfrm>
+                      <a:off x="0" y="0"/>
+                      <a:ext cx="3060237" cy="2151855"/>
+                    </a:xfrm>
+                    <a:prstGeom prst="rect">
+                      <a:avLst/>
+                    </a:prstGeom>
+                  </pic:spPr>
+                </pic:pic>
+              </a:graphicData>
+            </a:graphic>
+          </wp:inline>
+        </w:drawing>
+      </w:r>
+    </w:p>
+    <w:p>
+      <w:pPr>
+        <w:pStyle w:val="ListParagraph"/>
+        <w:ind w:left="0"/>
+        <w:rPr>
+          <w:rFonts w:ascii="Garamond" w:hAnsi="Garamond"/>
+          <w:sz w:val="24"/>
+          <w:szCs w:val="24"/>
+        </w:rPr>
+      </w:pPr>
+    </w:p>
+    <w:p>
+      <w:pPr>
+        <w:pStyle w:val="ListParagraph"/>
+        <w:ind w:left="0"/>
+        <w:rPr>
+          <w:rFonts w:ascii="Garamond" w:hAnsi="Garamond"/>
+          <w:sz w:val="24"/>
+          <w:szCs w:val="24"/>
+        </w:rPr>
+      </w:pPr>
+      <w:r>
+        <w:rPr>
+          <w:rFonts w:ascii="Garamond" w:hAnsi="Garamond"/>
+          <w:sz w:val="24"/>
+          <w:szCs w:val="24"/>
+        </w:rPr>
+        <w:t>You will be redirected to add username and password for the user purpose. These are also kept same.</w:t>
+      </w:r>
+    </w:p>
+    <w:p>
+      <w:pPr>
+        <w:pStyle w:val="ListParagraph"/>
+        <w:ind w:left="0"/>
+        <w:jc w:val="center"/>
+        <w:rPr>
+          <w:rFonts w:ascii="Garamond" w:hAnsi="Garamond"/>
+          <w:sz w:val="24"/>
+          <w:szCs w:val="24"/>
+        </w:rPr>
+      </w:pPr>
+      <w:r>
+        <w:rPr>
+          <w:rFonts w:ascii="Garamond" w:hAnsi="Garamond"/>
+          <w:noProof/>
+          <w:sz w:val="24"/>
+          <w:szCs w:val="24"/>
+        </w:rPr>
+        <w:drawing>
+          <wp:inline distT="0" distB="0" distL="0" distR="0" wp14:anchorId="0E3BEB30" wp14:editId="2BBA57FF">
+            <wp:extent cx="2673350" cy="1940749"/>
+            <wp:effectExtent l="0" t="0" r="0" b="2540"/>
+            <wp:docPr id="4" name="Picture 4"/>
+            <wp:cNvGraphicFramePr>
+              <a:graphicFrameLocks xmlns:a="http://schemas.openxmlformats.org/drawingml/2006/main" noChangeAspect="1"/>
+            </wp:cNvGraphicFramePr>
+            <a:graphic xmlns:a="http://schemas.openxmlformats.org/drawingml/2006/main">
+              <a:graphicData uri="http://schemas.openxmlformats.org/drawingml/2006/picture">
+                <pic:pic xmlns:pic="http://schemas.openxmlformats.org/drawingml/2006/picture">
+                  <pic:nvPicPr>
+                    <pic:cNvPr id="1" name=""/>
+                    <pic:cNvPicPr/>
+                  </pic:nvPicPr>
+                  <pic:blipFill>
+                    <a:blip r:embed="rId16"/>
+                    <a:stretch>
+                      <a:fillRect/>
+                    </a:stretch>
+                  </pic:blipFill>
+                  <pic:spPr>
+                    <a:xfrm>
+                      <a:off x="0" y="0"/>
+                      <a:ext cx="2682331" cy="1947269"/>
+                    </a:xfrm>
+                    <a:prstGeom prst="rect">
+                      <a:avLst/>
+                    </a:prstGeom>
+                  </pic:spPr>
+                </pic:pic>
+              </a:graphicData>
+            </a:graphic>
+          </wp:inline>
+        </w:drawing>
+      </w:r>
+    </w:p>
+    <w:p>
+      <w:pPr>
+        <w:pStyle w:val="ListParagraph"/>
+        <w:ind w:left="0"/>
+        <w:rPr>
+          <w:rFonts w:ascii="Garamond" w:hAnsi="Garamond"/>
+          <w:sz w:val="24"/>
+          <w:szCs w:val="24"/>
+        </w:rPr>
+      </w:pPr>
+    </w:p>
+    <w:p>
+      <w:pPr>
+        <w:pStyle w:val="ListParagraph"/>
+        <w:ind w:left="0"/>
+        <w:rPr>
+          <w:rFonts w:ascii="Garamond" w:hAnsi="Garamond"/>
+          <w:sz w:val="24"/>
+          <w:szCs w:val="24"/>
+        </w:rPr>
+      </w:pPr>
+      <w:r>
+        <w:rPr>
+          <w:rFonts w:ascii="Garamond" w:hAnsi="Garamond"/>
+          <w:sz w:val="24"/>
+          <w:szCs w:val="24"/>
+        </w:rPr>
+        <w:lastRenderedPageBreak/>
+        <w:t>You will be redirected to the login page.</w:t>
+      </w:r>
+    </w:p>
+    <w:p>
+      <w:pPr>
+        <w:pStyle w:val="ListParagraph"/>
+        <w:ind w:left="0"/>
+        <w:jc w:val="center"/>
+        <w:rPr>
+          <w:rFonts w:ascii="Garamond" w:hAnsi="Garamond"/>
+          <w:sz w:val="24"/>
+          <w:szCs w:val="24"/>
+        </w:rPr>
+      </w:pPr>
+      <w:r>
+        <w:rPr>
+          <w:rFonts w:ascii="Garamond" w:hAnsi="Garamond"/>
+          <w:noProof/>
+          <w:sz w:val="24"/>
+          <w:szCs w:val="24"/>
+        </w:rPr>
+        <w:drawing>
+          <wp:inline distT="0" distB="0" distL="0" distR="0" wp14:anchorId="26CE9706" wp14:editId="5E847C4C">
+            <wp:extent cx="2878681" cy="903574"/>
+            <wp:effectExtent l="0" t="0" r="0" b="0"/>
+            <wp:docPr id="6" name="Picture 6"/>
+            <wp:cNvGraphicFramePr>
+              <a:graphicFrameLocks xmlns:a="http://schemas.openxmlformats.org/drawingml/2006/main" noChangeAspect="1"/>
+            </wp:cNvGraphicFramePr>
+            <a:graphic xmlns:a="http://schemas.openxmlformats.org/drawingml/2006/main">
+              <a:graphicData uri="http://schemas.openxmlformats.org/drawingml/2006/picture">
+                <pic:pic xmlns:pic="http://schemas.openxmlformats.org/drawingml/2006/picture">
+                  <pic:nvPicPr>
+                    <pic:cNvPr id="1" name=""/>
+                    <pic:cNvPicPr/>
+                  </pic:nvPicPr>
+                  <pic:blipFill>
+                    <a:blip r:embed="rId17"/>
+                    <a:stretch>
+                      <a:fillRect/>
+                    </a:stretch>
+                  </pic:blipFill>
+                  <pic:spPr>
+                    <a:xfrm>
+                      <a:off x="0" y="0"/>
+                      <a:ext cx="2898788" cy="909885"/>
+                    </a:xfrm>
+                    <a:prstGeom prst="rect">
+                      <a:avLst/>
+                    </a:prstGeom>
+                  </pic:spPr>
+                </pic:pic>
+              </a:graphicData>
+            </a:graphic>
+          </wp:inline>
+        </w:drawing>
+      </w:r>
+    </w:p>
+    <w:p>
+      <w:pPr>
+        <w:pStyle w:val="ListParagraph"/>
+        <w:ind w:left="0"/>
+        <w:rPr>
+          <w:rFonts w:ascii="Garamond" w:hAnsi="Garamond"/>
+          <w:sz w:val="24"/>
+          <w:szCs w:val="24"/>
+        </w:rPr>
+      </w:pPr>
+      <w:r>
+        <w:rPr>
+          <w:rFonts w:ascii="Garamond" w:hAnsi="Garamond"/>
+          <w:sz w:val="24"/>
+          <w:szCs w:val="24"/>
+        </w:rPr>
+        <w:t>After clicking login, Login using the username you set earlier.</w:t>
+      </w:r>
+    </w:p>
+    <w:p>
+      <w:pPr>
+        <w:pStyle w:val="ListParagraph"/>
+        <w:ind w:left="0"/>
+        <w:jc w:val="center"/>
+        <w:rPr>
+          <w:rFonts w:ascii="Garamond" w:hAnsi="Garamond"/>
+          <w:sz w:val="24"/>
+          <w:szCs w:val="24"/>
+        </w:rPr>
+      </w:pPr>
+      <w:r>
+        <w:rPr>
+          <w:rFonts w:ascii="Garamond" w:hAnsi="Garamond"/>
+          <w:noProof/>
+          <w:sz w:val="24"/>
+          <w:szCs w:val="24"/>
+        </w:rPr>
+        <w:drawing>
+          <wp:inline distT="0" distB="0" distL="0" distR="0" wp14:anchorId="1BA15584" wp14:editId="175A5DA1">
+            <wp:extent cx="2512826" cy="1040238"/>
+            <wp:effectExtent l="0" t="0" r="1905" b="7620"/>
+            <wp:docPr id="7" name="Picture 7"/>
+            <wp:cNvGraphicFramePr>
+              <a:graphicFrameLocks xmlns:a="http://schemas.openxmlformats.org/drawingml/2006/main" noChangeAspect="1"/>
+            </wp:cNvGraphicFramePr>
+            <a:graphic xmlns:a="http://schemas.openxmlformats.org/drawingml/2006/main">
+              <a:graphicData uri="http://schemas.openxmlformats.org/drawingml/2006/picture">
+                <pic:pic xmlns:pic="http://schemas.openxmlformats.org/drawingml/2006/picture">
+                  <pic:nvPicPr>
+                    <pic:cNvPr id="1" name=""/>
+                    <pic:cNvPicPr/>
+                  </pic:nvPicPr>
+                  <pic:blipFill>
+                    <a:blip r:embed="rId18"/>
+                    <a:stretch>
+                      <a:fillRect/>
+                    </a:stretch>
+                  </pic:blipFill>
+                  <pic:spPr>
+                    <a:xfrm>
+                      <a:off x="0" y="0"/>
+                      <a:ext cx="2523449" cy="1044635"/>
+                    </a:xfrm>
+                    <a:prstGeom prst="rect">
+                      <a:avLst/>
+                    </a:prstGeom>
+                  </pic:spPr>
+                </pic:pic>
+              </a:graphicData>
+            </a:graphic>
+          </wp:inline>
+        </w:drawing>
+      </w:r>
+    </w:p>
+    <w:p>
+      <w:pPr>
+        <w:pStyle w:val="ListParagraph"/>
+        <w:ind w:left="0"/>
+        <w:rPr>
+          <w:rFonts w:ascii="Garamond" w:hAnsi="Garamond"/>
+          <w:sz w:val="24"/>
+          <w:szCs w:val="24"/>
+        </w:rPr>
+      </w:pPr>
+    </w:p>
+    <w:p>
+      <w:pPr>
+        <w:pStyle w:val="ListParagraph"/>
+        <w:ind w:left="0"/>
+        <w:rPr>
+          <w:rFonts w:ascii="Garamond" w:hAnsi="Garamond"/>
+          <w:sz w:val="24"/>
+          <w:szCs w:val="24"/>
+        </w:rPr>
+      </w:pPr>
+      <w:r>
+        <w:rPr>
+          <w:rFonts w:ascii="Garamond" w:hAnsi="Garamond"/>
+          <w:sz w:val="24"/>
+          <w:szCs w:val="24"/>
+        </w:rPr>
+        <w:t>After login you will be directed to the dashboard. Below is the full dashboard.</w:t>
+      </w:r>
+    </w:p>
+    <w:p>
+      <w:pPr>
+        <w:pStyle w:val="ListParagraph"/>
+        <w:ind w:left="0"/>
+        <w:jc w:val="center"/>
+        <w:rPr>
+          <w:rFonts w:ascii="Garamond" w:hAnsi="Garamond"/>
+          <w:sz w:val="24"/>
+          <w:szCs w:val="24"/>
+        </w:rPr>
+      </w:pPr>
+      <w:r>
+        <w:rPr>
+          <w:rFonts w:ascii="Garamond" w:hAnsi="Garamond"/>
+          <w:noProof/>
+          <w:sz w:val="24"/>
+          <w:szCs w:val="24"/>
+        </w:rPr>
+        <w:drawing>
+          <wp:inline distT="0" distB="0" distL="0" distR="0" wp14:anchorId="00C6B791" wp14:editId="627CF37D">
+            <wp:extent cx="1634490" cy="1979621"/>
+            <wp:effectExtent l="0" t="0" r="3810" b="1905"/>
+            <wp:docPr id="5" name="Picture 5"/>
+            <wp:cNvGraphicFramePr>
+              <a:graphicFrameLocks xmlns:a="http://schemas.openxmlformats.org/drawingml/2006/main" noChangeAspect="1"/>
+            </wp:cNvGraphicFramePr>
+            <a:graphic xmlns:a="http://schemas.openxmlformats.org/drawingml/2006/main">
+              <a:graphicData uri="http://schemas.openxmlformats.org/drawingml/2006/picture">
+                <pic:pic xmlns:pic="http://schemas.openxmlformats.org/drawingml/2006/picture">
+                  <pic:nvPicPr>
+                    <pic:cNvPr id="1" name=""/>
+                    <pic:cNvPicPr/>
+                  </pic:nvPicPr>
+                  <pic:blipFill>
+                    <a:blip r:embed="rId19"/>
+                    <a:stretch>
+                      <a:fillRect/>
+                    </a:stretch>
+                  </pic:blipFill>
+                  <pic:spPr>
+                    <a:xfrm>
+                      <a:off x="0" y="0"/>
+                      <a:ext cx="1635553" cy="1980908"/>
+                    </a:xfrm>
+                    <a:prstGeom prst="rect">
+                      <a:avLst/>
+                    </a:prstGeom>
+                  </pic:spPr>
+                </pic:pic>
+              </a:graphicData>
+            </a:graphic>
+          </wp:inline>
+        </w:drawing>
+      </w:r>
+    </w:p>
+    <w:p>
+      <w:pPr>
+        <w:pStyle w:val="ListParagraph"/>
+        <w:ind w:left="0"/>
+        <w:rPr>
+          <w:rFonts w:ascii="Garamond" w:hAnsi="Garamond"/>
+          <w:sz w:val="24"/>
+          <w:szCs w:val="24"/>
+        </w:rPr>
+      </w:pPr>
+    </w:p>
+    <w:p>
+      <w:pPr>
+        <w:pStyle w:val="ListParagraph"/>
+        <w:ind w:left="0"/>
+        <w:rPr>
+          <w:rFonts w:ascii="Garamond" w:hAnsi="Garamond"/>
+          <w:sz w:val="24"/>
+          <w:szCs w:val="24"/>
+        </w:rPr>
+      </w:pPr>
+      <w:r>
+        <w:rPr>
+          <w:rFonts w:ascii="Garamond" w:hAnsi="Garamond"/>
+          <w:sz w:val="24"/>
+          <w:szCs w:val="24"/>
+        </w:rPr>
+        <w:t>In the manage account section, you can add the wage.</w:t>
+      </w:r>
+    </w:p>
+    <w:p>
+      <w:pPr>
+        <w:pStyle w:val="ListParagraph"/>
+        <w:ind w:left="0"/>
+        <w:jc w:val="center"/>
+        <w:rPr>
+          <w:rFonts w:ascii="Garamond" w:hAnsi="Garamond"/>
+          <w:sz w:val="24"/>
+          <w:szCs w:val="24"/>
+        </w:rPr>
+      </w:pPr>
+      <w:r>
+        <w:rPr>
+          <w:rFonts w:ascii="Garamond" w:hAnsi="Garamond"/>
+          <w:noProof/>
+          <w:sz w:val="24"/>
+          <w:szCs w:val="24"/>
+        </w:rPr>
+        <w:drawing>
+          <wp:inline distT="0" distB="0" distL="0" distR="0" wp14:anchorId="6E95FCFE" wp14:editId="0B1787E0">
+            <wp:extent cx="3127986" cy="1714459"/>
+            <wp:effectExtent l="0" t="0" r="0" b="635"/>
+            <wp:docPr id="16" name="Picture 16"/>
+            <wp:cNvGraphicFramePr>
+              <a:graphicFrameLocks xmlns:a="http://schemas.openxmlformats.org/drawingml/2006/main" noChangeAspect="1"/>
+            </wp:cNvGraphicFramePr>
+            <a:graphic xmlns:a="http://schemas.openxmlformats.org/drawingml/2006/main">
+              <a:graphicData uri="http://schemas.openxmlformats.org/drawingml/2006/picture">
+                <pic:pic xmlns:pic="http://schemas.openxmlformats.org/drawingml/2006/picture">
+                  <pic:nvPicPr>
+                    <pic:cNvPr id="1" name=""/>
+                    <pic:cNvPicPr/>
+                  </pic:nvPicPr>
+                  <pic:blipFill>
+                    <a:blip r:embed="rId20"/>
+                    <a:stretch>
+                      <a:fillRect/>
+                    </a:stretch>
+                  </pic:blipFill>
+                  <pic:spPr>
+                    <a:xfrm>
+                      <a:off x="0" y="0"/>
+                      <a:ext cx="3138354" cy="1720142"/>
+                    </a:xfrm>
+                    <a:prstGeom prst="rect">
+                      <a:avLst/>
+                    </a:prstGeom>
+                  </pic:spPr>
+                </pic:pic>
+              </a:graphicData>
+            </a:graphic>
+          </wp:inline>
+        </w:drawing>
+      </w:r>
+    </w:p>
+    <w:p>
+      <w:pPr>
+        <w:pStyle w:val="ListParagraph"/>
+        <w:ind w:left="0"/>
+        <w:jc w:val="center"/>
+        <w:rPr>
+          <w:rFonts w:ascii="Garamond" w:hAnsi="Garamond"/>
+          <w:sz w:val="24"/>
+          <w:szCs w:val="24"/>
+        </w:rPr>
+      </w:pPr>
+    </w:p>
+    <w:p>
+      <w:pPr>
+        <w:pStyle w:val="ListParagraph"/>
+        <w:ind w:left="0"/>
+        <w:rPr>
+          <w:rFonts w:ascii="Garamond" w:hAnsi="Garamond"/>
+          <w:sz w:val="24"/>
+          <w:szCs w:val="24"/>
+        </w:rPr>
+      </w:pPr>
+    </w:p>
+    <w:p>
+      <w:pPr>
+        <w:pStyle w:val="ListParagraph"/>
+        <w:ind w:left="0"/>
+        <w:rPr>
+          <w:rFonts w:ascii="Garamond" w:hAnsi="Garamond"/>
+          <w:sz w:val="24"/>
+          <w:szCs w:val="24"/>
+        </w:rPr>
+      </w:pPr>
+    </w:p>
+    <w:p>
+      <w:pPr>
+        <w:pStyle w:val="ListParagraph"/>
+        <w:ind w:left="0"/>
+        <w:rPr>
+          <w:rFonts w:ascii="Garamond" w:hAnsi="Garamond"/>
+          <w:sz w:val="24"/>
+          <w:szCs w:val="24"/>
+        </w:rPr>
+      </w:pPr>
+    </w:p>
+    <w:p>
+      <w:pPr>
+        <w:pStyle w:val="ListParagraph"/>
+        <w:ind w:left="0"/>
+        <w:rPr>
+          <w:rFonts w:ascii="Garamond" w:hAnsi="Garamond"/>
+          <w:sz w:val="24"/>
+          <w:szCs w:val="24"/>
+        </w:rPr>
+      </w:pPr>
+    </w:p>
+    <w:p>
+      <w:pPr>
+        <w:pStyle w:val="ListParagraph"/>
+        <w:ind w:left="0"/>
+        <w:rPr>
+          <w:rFonts w:ascii="Garamond" w:hAnsi="Garamond"/>
+          <w:sz w:val="24"/>
+          <w:szCs w:val="24"/>
+        </w:rPr>
+      </w:pPr>
+      <w:r>
+        <w:rPr>
+          <w:rFonts w:ascii="Garamond" w:hAnsi="Garamond"/>
+          <w:sz w:val="24"/>
+          <w:szCs w:val="24"/>
+        </w:rPr>
+        <w:t>In the manage employee section, you can add/delete the employees.</w:t>
+      </w:r>
+    </w:p>
+    <w:p>
+      <w:pPr>
+        <w:pStyle w:val="ListParagraph"/>
+        <w:ind w:left="0"/>
+        <w:jc w:val="center"/>
+        <w:rPr>
+          <w:rFonts w:ascii="Garamond" w:hAnsi="Garamond"/>
+          <w:sz w:val="24"/>
+          <w:szCs w:val="24"/>
+        </w:rPr>
+      </w:pPr>
+      <w:r>
+        <w:rPr>
+          <w:rFonts w:ascii="Garamond" w:hAnsi="Garamond"/>
+          <w:noProof/>
+          <w:sz w:val="24"/>
+          <w:szCs w:val="24"/>
+        </w:rPr>
+        <w:lastRenderedPageBreak/>
+        <w:drawing>
+          <wp:inline distT="0" distB="0" distL="0" distR="0" wp14:anchorId="20C4498F" wp14:editId="2546BABC">
+            <wp:extent cx="3505200" cy="3006455"/>
+            <wp:effectExtent l="0" t="0" r="0" b="3810"/>
+            <wp:docPr id="10" name="Picture 10"/>
+            <wp:cNvGraphicFramePr>
+              <a:graphicFrameLocks xmlns:a="http://schemas.openxmlformats.org/drawingml/2006/main" noChangeAspect="1"/>
+            </wp:cNvGraphicFramePr>
+            <a:graphic xmlns:a="http://schemas.openxmlformats.org/drawingml/2006/main">
+              <a:graphicData uri="http://schemas.openxmlformats.org/drawingml/2006/picture">
+                <pic:pic xmlns:pic="http://schemas.openxmlformats.org/drawingml/2006/picture">
+                  <pic:nvPicPr>
+                    <pic:cNvPr id="1" name=""/>
+                    <pic:cNvPicPr/>
+                  </pic:nvPicPr>
+                  <pic:blipFill>
+                    <a:blip r:embed="rId21"/>
+                    <a:stretch>
+                      <a:fillRect/>
+                    </a:stretch>
+                  </pic:blipFill>
+                  <pic:spPr>
+                    <a:xfrm>
+                      <a:off x="0" y="0"/>
+                      <a:ext cx="3507286" cy="3008244"/>
+                    </a:xfrm>
+                    <a:prstGeom prst="rect">
+                      <a:avLst/>
+                    </a:prstGeom>
+                  </pic:spPr>
+                </pic:pic>
+              </a:graphicData>
+            </a:graphic>
+          </wp:inline>
+        </w:drawing>
+      </w:r>
+    </w:p>
+    <w:p>
+      <w:pPr>
+        <w:pStyle w:val="ListParagraph"/>
+        <w:ind w:left="0"/>
+        <w:rPr>
+          <w:rFonts w:ascii="Garamond" w:hAnsi="Garamond"/>
+          <w:sz w:val="24"/>
+          <w:szCs w:val="24"/>
+        </w:rPr>
+      </w:pPr>
+    </w:p>
+    <w:p>
+      <w:pPr>
+        <w:pStyle w:val="ListParagraph"/>
+        <w:ind w:left="0"/>
+        <w:rPr>
+          <w:rFonts w:ascii="Garamond" w:hAnsi="Garamond"/>
+          <w:sz w:val="24"/>
+          <w:szCs w:val="24"/>
+        </w:rPr>
+      </w:pPr>
+    </w:p>
+    <w:p>
+      <w:pPr>
+        <w:pStyle w:val="ListParagraph"/>
+        <w:ind w:left="0"/>
+        <w:rPr>
+          <w:rFonts w:ascii="Garamond" w:hAnsi="Garamond"/>
+          <w:sz w:val="24"/>
+          <w:szCs w:val="24"/>
+        </w:rPr>
+      </w:pPr>
+      <w:r>
+        <w:rPr>
+          <w:rFonts w:ascii="Garamond" w:hAnsi="Garamond"/>
+          <w:sz w:val="24"/>
+          <w:szCs w:val="24"/>
+        </w:rPr>
+        <w:t>In the manage settings section, you can change the settings.</w:t>
+      </w:r>
+    </w:p>
+    <w:p>
+      <w:pPr>
+        <w:pStyle w:val="ListParagraph"/>
+        <w:ind w:left="0"/>
+        <w:jc w:val="center"/>
+        <w:rPr>
+          <w:rFonts w:ascii="Garamond" w:hAnsi="Garamond"/>
+          <w:sz w:val="24"/>
+          <w:szCs w:val="24"/>
+        </w:rPr>
+      </w:pPr>
+      <w:r>
+        <w:rPr>
+          <w:rFonts w:ascii="Garamond" w:hAnsi="Garamond"/>
+          <w:noProof/>
+          <w:sz w:val="24"/>
+          <w:szCs w:val="24"/>
+        </w:rPr>
+        <w:drawing>
+          <wp:inline distT="0" distB="0" distL="0" distR="0" wp14:anchorId="25767239" wp14:editId="4C08C9D3">
+            <wp:extent cx="2986737" cy="2990598"/>
+            <wp:effectExtent l="0" t="0" r="4445" b="635"/>
+            <wp:docPr id="11" name="Picture 11"/>
+            <wp:cNvGraphicFramePr>
+              <a:graphicFrameLocks xmlns:a="http://schemas.openxmlformats.org/drawingml/2006/main" noChangeAspect="1"/>
+            </wp:cNvGraphicFramePr>
+            <a:graphic xmlns:a="http://schemas.openxmlformats.org/drawingml/2006/main">
+              <a:graphicData uri="http://schemas.openxmlformats.org/drawingml/2006/picture">
+                <pic:pic xmlns:pic="http://schemas.openxmlformats.org/drawingml/2006/picture">
+                  <pic:nvPicPr>
+                    <pic:cNvPr id="1" name=""/>
+                    <pic:cNvPicPr/>
+                  </pic:nvPicPr>
+                  <pic:blipFill>
+                    <a:blip r:embed="rId22"/>
+                    <a:stretch>
+                      <a:fillRect/>
+                    </a:stretch>
+                  </pic:blipFill>
+                  <pic:spPr>
+                    <a:xfrm>
+                      <a:off x="0" y="0"/>
+                      <a:ext cx="2989410" cy="2993274"/>
+                    </a:xfrm>
+                    <a:prstGeom prst="rect">
+                      <a:avLst/>
+                    </a:prstGeom>
+                  </pic:spPr>
+                </pic:pic>
+              </a:graphicData>
+            </a:graphic>
+          </wp:inline>
+        </w:drawing>
+      </w:r>
+    </w:p>
+    <w:p>
+      <w:pPr>
+        <w:pStyle w:val="ListParagraph"/>
+        <w:ind w:left="0"/>
+        <w:rPr>
+          <w:rFonts w:ascii="Garamond" w:hAnsi="Garamond"/>
+          <w:sz w:val="24"/>
+          <w:szCs w:val="24"/>
+        </w:rPr>
+      </w:pPr>
+    </w:p>
+    <w:p>
+      <w:pPr>
+        <w:pStyle w:val="ListParagraph"/>
+        <w:ind w:left="0"/>
+        <w:rPr>
+          <w:rFonts w:ascii="Garamond" w:hAnsi="Garamond"/>
+          <w:sz w:val="24"/>
+          <w:szCs w:val="24"/>
+        </w:rPr>
+      </w:pPr>
+    </w:p>
+    <w:p>
+      <w:pPr>
+        <w:pStyle w:val="ListParagraph"/>
+        <w:ind w:left="0"/>
+        <w:rPr>
+          <w:rFonts w:ascii="Garamond" w:hAnsi="Garamond"/>
+          <w:sz w:val="24"/>
+          <w:szCs w:val="24"/>
+        </w:rPr>
+      </w:pPr>
+    </w:p>
+    <w:p>
+      <w:pPr>
+        <w:pStyle w:val="ListParagraph"/>
+        <w:ind w:left="0"/>
+        <w:rPr>
+          <w:rFonts w:ascii="Garamond" w:hAnsi="Garamond"/>
+          <w:sz w:val="24"/>
+          <w:szCs w:val="24"/>
+        </w:rPr>
+      </w:pPr>
+    </w:p>
+    <w:p>
+      <w:pPr>
+        <w:pStyle w:val="ListParagraph"/>
+        <w:ind w:left="0"/>
+        <w:rPr>
+          <w:rFonts w:ascii="Garamond" w:hAnsi="Garamond"/>
+          <w:sz w:val="24"/>
+          <w:szCs w:val="24"/>
+        </w:rPr>
+      </w:pPr>
+    </w:p>
+    <w:p>
+      <w:pPr>
+        <w:pStyle w:val="ListParagraph"/>
+        <w:ind w:left="0"/>
+        <w:rPr>
+          <w:rFonts w:ascii="Garamond" w:hAnsi="Garamond"/>
+          <w:sz w:val="24"/>
+          <w:szCs w:val="24"/>
+        </w:rPr>
+      </w:pPr>
+    </w:p>
+    <w:p>
+      <w:pPr>
+        <w:pStyle w:val="ListParagraph"/>
+        <w:ind w:left="0"/>
+        <w:rPr>
+          <w:rFonts w:ascii="Garamond" w:hAnsi="Garamond"/>
+          <w:sz w:val="24"/>
+          <w:szCs w:val="24"/>
+        </w:rPr>
+      </w:pPr>
+    </w:p>
+    <w:p>
+      <w:pPr>
+        <w:pStyle w:val="ListParagraph"/>
+        <w:ind w:left="0"/>
+        <w:rPr>
+          <w:rFonts w:ascii="Garamond" w:hAnsi="Garamond"/>
+          <w:sz w:val="24"/>
+          <w:szCs w:val="24"/>
+        </w:rPr>
+      </w:pPr>
+      <w:r>
+        <w:rPr>
+          <w:rFonts w:ascii="Garamond" w:hAnsi="Garamond"/>
+          <w:sz w:val="24"/>
+          <w:szCs w:val="24"/>
+        </w:rPr>
+        <w:t>In the hour management section, you can add/delete/edit the hour types.</w:t>
+      </w:r>
+    </w:p>
+    <w:p>
+      <w:pPr>
+        <w:pStyle w:val="ListParagraph"/>
+        <w:ind w:left="0"/>
+        <w:jc w:val="center"/>
+        <w:rPr>
+          <w:rFonts w:ascii="Garamond" w:hAnsi="Garamond"/>
+          <w:sz w:val="24"/>
+          <w:szCs w:val="24"/>
+        </w:rPr>
+      </w:pPr>
+      <w:r>
+        <w:rPr>
+          <w:rFonts w:ascii="Garamond" w:hAnsi="Garamond"/>
+          <w:noProof/>
+          <w:sz w:val="24"/>
+          <w:szCs w:val="24"/>
+        </w:rPr>
+        <w:lastRenderedPageBreak/>
+        <w:drawing>
+          <wp:inline distT="0" distB="0" distL="0" distR="0" wp14:anchorId="08338AAF" wp14:editId="3C5C05AF">
+            <wp:extent cx="2360295" cy="1520995"/>
+            <wp:effectExtent l="0" t="0" r="1905" b="3175"/>
+            <wp:docPr id="12" name="Picture 12"/>
+            <wp:cNvGraphicFramePr>
+              <a:graphicFrameLocks xmlns:a="http://schemas.openxmlformats.org/drawingml/2006/main" noChangeAspect="1"/>
+            </wp:cNvGraphicFramePr>
+            <a:graphic xmlns:a="http://schemas.openxmlformats.org/drawingml/2006/main">
+              <a:graphicData uri="http://schemas.openxmlformats.org/drawingml/2006/picture">
+                <pic:pic xmlns:pic="http://schemas.openxmlformats.org/drawingml/2006/picture">
+                  <pic:nvPicPr>
+                    <pic:cNvPr id="1" name=""/>
+                    <pic:cNvPicPr/>
+                  </pic:nvPicPr>
+                  <pic:blipFill>
+                    <a:blip r:embed="rId23"/>
+                    <a:stretch>
+                      <a:fillRect/>
+                    </a:stretch>
+                  </pic:blipFill>
+                  <pic:spPr>
+                    <a:xfrm>
+                      <a:off x="0" y="0"/>
+                      <a:ext cx="2361836" cy="1521988"/>
+                    </a:xfrm>
+                    <a:prstGeom prst="rect">
+                      <a:avLst/>
+                    </a:prstGeom>
+                  </pic:spPr>
+                </pic:pic>
+              </a:graphicData>
+            </a:graphic>
+          </wp:inline>
+        </w:drawing>
+      </w:r>
+    </w:p>
+    <w:p>
+      <w:pPr>
+        <w:pStyle w:val="ListParagraph"/>
+        <w:ind w:left="0"/>
+        <w:rPr>
+          <w:rFonts w:ascii="Garamond" w:hAnsi="Garamond"/>
+          <w:sz w:val="24"/>
+          <w:szCs w:val="24"/>
+        </w:rPr>
+      </w:pPr>
+    </w:p>
+    <w:p>
+      <w:pPr>
+        <w:pStyle w:val="ListParagraph"/>
+        <w:ind w:left="0"/>
+        <w:jc w:val="center"/>
+        <w:rPr>
+          <w:rFonts w:ascii="Garamond" w:hAnsi="Garamond"/>
+          <w:sz w:val="24"/>
+          <w:szCs w:val="24"/>
+        </w:rPr>
+      </w:pPr>
+    </w:p>
+    <w:p>
+      <w:pPr>
+        <w:pStyle w:val="ListParagraph"/>
+        <w:ind w:left="0"/>
+        <w:rPr>
+          <w:rFonts w:ascii="Garamond" w:hAnsi="Garamond"/>
+          <w:sz w:val="24"/>
+          <w:szCs w:val="24"/>
+        </w:rPr>
+      </w:pPr>
+      <w:r>
+        <w:rPr>
+          <w:rFonts w:ascii="Garamond" w:hAnsi="Garamond"/>
+          <w:sz w:val="24"/>
+          <w:szCs w:val="24"/>
+        </w:rPr>
+        <w:t>In the group management section, you can add/delete/edit the groups.</w:t>
+      </w:r>
+    </w:p>
+    <w:p>
+      <w:pPr>
+        <w:pStyle w:val="ListParagraph"/>
+        <w:ind w:left="0"/>
+        <w:jc w:val="center"/>
+        <w:rPr>
+          <w:rFonts w:ascii="Garamond" w:hAnsi="Garamond"/>
+          <w:sz w:val="24"/>
+          <w:szCs w:val="24"/>
+        </w:rPr>
+      </w:pPr>
+      <w:r>
+        <w:rPr>
+          <w:rFonts w:ascii="Garamond" w:hAnsi="Garamond"/>
+          <w:noProof/>
+          <w:sz w:val="24"/>
+          <w:szCs w:val="24"/>
+        </w:rPr>
+        <w:drawing>
+          <wp:inline distT="0" distB="0" distL="0" distR="0" wp14:anchorId="3152E790" wp14:editId="548A42BF">
+            <wp:extent cx="2763072" cy="1710690"/>
+            <wp:effectExtent l="0" t="0" r="0" b="3810"/>
+            <wp:docPr id="13" name="Picture 13"/>
+            <wp:cNvGraphicFramePr>
+              <a:graphicFrameLocks xmlns:a="http://schemas.openxmlformats.org/drawingml/2006/main" noChangeAspect="1"/>
+            </wp:cNvGraphicFramePr>
+            <a:graphic xmlns:a="http://schemas.openxmlformats.org/drawingml/2006/main">
+              <a:graphicData uri="http://schemas.openxmlformats.org/drawingml/2006/picture">
+                <pic:pic xmlns:pic="http://schemas.openxmlformats.org/drawingml/2006/picture">
+                  <pic:nvPicPr>
+                    <pic:cNvPr id="1" name=""/>
+                    <pic:cNvPicPr/>
+                  </pic:nvPicPr>
+                  <pic:blipFill>
+                    <a:blip r:embed="rId24"/>
+                    <a:stretch>
+                      <a:fillRect/>
+                    </a:stretch>
+                  </pic:blipFill>
+                  <pic:spPr>
+                    <a:xfrm>
+                      <a:off x="0" y="0"/>
+                      <a:ext cx="2772655" cy="1716623"/>
+                    </a:xfrm>
+                    <a:prstGeom prst="rect">
+                      <a:avLst/>
+                    </a:prstGeom>
+                  </pic:spPr>
+                </pic:pic>
+              </a:graphicData>
+            </a:graphic>
+          </wp:inline>
+        </w:drawing>
+      </w:r>
+    </w:p>
+    <w:p>
+      <w:pPr>
+        <w:pStyle w:val="ListParagraph"/>
+        <w:ind w:left="0"/>
+        <w:rPr>
+          <w:rFonts w:ascii="Garamond" w:hAnsi="Garamond"/>
+          <w:sz w:val="24"/>
+          <w:szCs w:val="24"/>
+        </w:rPr>
+      </w:pPr>
+    </w:p>
+    <w:p>
+      <w:pPr>
+        <w:pStyle w:val="ListParagraph"/>
+        <w:ind w:left="0"/>
+        <w:rPr>
+          <w:rFonts w:ascii="Garamond" w:hAnsi="Garamond"/>
+          <w:sz w:val="24"/>
+          <w:szCs w:val="24"/>
+        </w:rPr>
+      </w:pPr>
+    </w:p>
+    <w:p>
+      <w:pPr>
+        <w:pStyle w:val="ListParagraph"/>
+        <w:rPr>
+          <w:rFonts w:ascii="Garamond" w:hAnsi="Garamond"/>
+          <w:sz w:val="24"/>
+          <w:szCs w:val="24"/>
+        </w:rPr>
+      </w:pPr>
+      <w:r>
+        <w:rPr>
+          <w:rFonts w:ascii="Garamond" w:hAnsi="Garamond"/>
+          <w:sz w:val="24"/>
+          <w:szCs w:val="24"/>
+        </w:rPr>
+        <w:t xml:space="preserve"> </w:t>
+      </w:r>
+    </w:p>
+    <w:p>
+      <w:pPr>
+        <w:pStyle w:val="ListParagraph"/>
+        <w:ind w:left="0"/>
+        <w:rPr>
+          <w:rFonts w:ascii="Garamond" w:hAnsi="Garamond"/>
+          <w:sz w:val="24"/>
+          <w:szCs w:val="24"/>
+        </w:rPr>
+      </w:pPr>
+      <w:r>
+        <w:rPr>
+          <w:rFonts w:ascii="Garamond" w:hAnsi="Garamond"/>
+          <w:sz w:val="24"/>
+          <w:szCs w:val="24"/>
+        </w:rPr>
+        <w:t>In the report section, you can generate the reports.</w:t>
+      </w:r>
+    </w:p>
+    <w:p>
+      <w:pPr>
+        <w:pStyle w:val="ListParagraph"/>
+        <w:ind w:left="0"/>
+        <w:jc w:val="center"/>
+        <w:rPr>
+          <w:rFonts w:ascii="Garamond" w:hAnsi="Garamond"/>
+          <w:sz w:val="24"/>
+          <w:szCs w:val="24"/>
+        </w:rPr>
+      </w:pPr>
+      <w:r>
+        <w:rPr>
+          <w:rFonts w:ascii="Garamond" w:hAnsi="Garamond"/>
+          <w:noProof/>
+          <w:sz w:val="24"/>
+          <w:szCs w:val="24"/>
+        </w:rPr>
+        <w:drawing>
+          <wp:inline distT="0" distB="0" distL="0" distR="0" wp14:anchorId="572F8582" wp14:editId="5521AA30">
+            <wp:extent cx="3813316" cy="1758769"/>
+            <wp:effectExtent l="0" t="0" r="0" b="0"/>
+            <wp:docPr id="14" name="Picture 14"/>
+            <wp:cNvGraphicFramePr>
+              <a:graphicFrameLocks xmlns:a="http://schemas.openxmlformats.org/drawingml/2006/main" noChangeAspect="1"/>
+            </wp:cNvGraphicFramePr>
+            <a:graphic xmlns:a="http://schemas.openxmlformats.org/drawingml/2006/main">
+              <a:graphicData uri="http://schemas.openxmlformats.org/drawingml/2006/picture">
+                <pic:pic xmlns:pic="http://schemas.openxmlformats.org/drawingml/2006/picture">
+                  <pic:nvPicPr>
+                    <pic:cNvPr id="1" name=""/>
+                    <pic:cNvPicPr/>
+                  </pic:nvPicPr>
+                  <pic:blipFill>
+                    <a:blip r:embed="rId25"/>
+                    <a:stretch>
+                      <a:fillRect/>
+                    </a:stretch>
+                  </pic:blipFill>
+                  <pic:spPr>
+                    <a:xfrm>
+                      <a:off x="0" y="0"/>
+                      <a:ext cx="3822507" cy="1763008"/>
+                    </a:xfrm>
+                    <a:prstGeom prst="rect">
+                      <a:avLst/>
+                    </a:prstGeom>
+                  </pic:spPr>
+                </pic:pic>
+              </a:graphicData>
+            </a:graphic>
+          </wp:inline>
+        </w:drawing>
+      </w:r>
+    </w:p>
+    <w:p>
+      <w:pPr>
+        <w:pStyle w:val="ListParagraph"/>
+        <w:ind w:left="0"/>
+        <w:rPr>
+          <w:rFonts w:ascii="Garamond" w:hAnsi="Garamond"/>
+          <w:sz w:val="24"/>
+          <w:szCs w:val="24"/>
+        </w:rPr>
+      </w:pPr>
+      <w:r>
+        <w:rPr>
+          <w:rFonts w:ascii="Garamond" w:hAnsi="Garamond"/>
+          <w:sz w:val="24"/>
+          <w:szCs w:val="24"/>
+        </w:rPr>
+        <w:t>For the report generation, you can add the data for the employee.</w:t>
+      </w:r>
+    </w:p>
+    <w:p>
+      <w:pPr>
+        <w:pStyle w:val="ListParagraph"/>
+        <w:ind w:left="0"/>
+        <w:jc w:val="center"/>
+        <w:rPr>
+          <w:rFonts w:ascii="Garamond" w:hAnsi="Garamond"/>
+          <w:sz w:val="24"/>
+          <w:szCs w:val="24"/>
+        </w:rPr>
+      </w:pPr>
+      <w:r>
+        <w:rPr>
+          <w:rFonts w:ascii="Garamond" w:hAnsi="Garamond"/>
+          <w:noProof/>
+          <w:sz w:val="24"/>
+          <w:szCs w:val="24"/>
+        </w:rPr>
+        <w:drawing>
+          <wp:inline distT="0" distB="0" distL="0" distR="0" wp14:anchorId="078AC4BD" wp14:editId="1AAA9432">
+            <wp:extent cx="4230273" cy="938253"/>
+            <wp:effectExtent l="0" t="0" r="0" b="0"/>
+            <wp:docPr id="15" name="Picture 15"/>
+            <wp:cNvGraphicFramePr>
+              <a:graphicFrameLocks xmlns:a="http://schemas.openxmlformats.org/drawingml/2006/main" noChangeAspect="1"/>
+            </wp:cNvGraphicFramePr>
+            <a:graphic xmlns:a="http://schemas.openxmlformats.org/drawingml/2006/main">
+              <a:graphicData uri="http://schemas.openxmlformats.org/drawingml/2006/picture">
+                <pic:pic xmlns:pic="http://schemas.openxmlformats.org/drawingml/2006/picture">
+                  <pic:nvPicPr>
+                    <pic:cNvPr id="1" name=""/>
+                    <pic:cNvPicPr/>
+                  </pic:nvPicPr>
+                  <pic:blipFill>
+                    <a:blip r:embed="rId26"/>
+                    <a:stretch>
+                      <a:fillRect/>
+                    </a:stretch>
+                  </pic:blipFill>
+                  <pic:spPr>
+                    <a:xfrm>
+                      <a:off x="0" y="0"/>
+                      <a:ext cx="4234680" cy="939230"/>
+                    </a:xfrm>
+                    <a:prstGeom prst="rect">
+                      <a:avLst/>
+                    </a:prstGeom>
+                  </pic:spPr>
+                </pic:pic>
+              </a:graphicData>
+            </a:graphic>
+          </wp:inline>
+        </w:drawing>
+      </w:r>
+    </w:p>
+    <w:p>
+      <w:pPr>
+        <w:pStyle w:val="ListParagraph"/>
+        <w:ind w:left="0"/>
+        <w:rPr>
+          <w:rFonts w:ascii="Garamond" w:hAnsi="Garamond"/>
+          <w:sz w:val="24"/>
+          <w:szCs w:val="24"/>
+        </w:rPr>
+      </w:pPr>
+      <w:r>
+        <w:rPr>
+          <w:rFonts w:ascii="Garamond" w:hAnsi="Garamond"/>
+          <w:sz w:val="24"/>
+          <w:szCs w:val="24"/>
+        </w:rPr>
+        <w:t>After clicking the finalize data, a csv file is downloaded.</w:t>
+      </w:r>
+      <w:bookmarkStart w:id="1" w:name="_GoBack"/>
+      <w:bookmarkEnd w:id="1"/>
+      <w:r>
+        <w:rPr>
+          <w:rFonts w:ascii="Garamond" w:hAnsi="Garamond" w:cstheme="minorHAnsi"/>
+          <w:caps/>
         </w:rPr>
         <w:fldChar w:fldCharType="begin"/>
       </w:r>
@@ -1157,7 +2885,8 @@
       </w:r>
       <w:r>
         <w:rPr>
-          <w:rFonts w:ascii="Garamond" w:hAnsi="Garamond"/>
+          <w:rFonts w:ascii="Garamond" w:hAnsi="Garamond" w:cstheme="minorHAnsi"/>
+          <w:caps/>
         </w:rPr>
         <w:fldChar w:fldCharType="separate"/>
       </w:r>
@@ -1167,9 +2896,11 @@
         <w:pStyle w:val="BodyText"/>
         <w:rPr>
           <w:rFonts w:eastAsia="Batang" w:cstheme="majorBidi"/>
+          <w:sz w:val="22"/>
+          <w:szCs w:val="22"/>
         </w:rPr>
         <w:sectPr>
-          <w:footerReference w:type="default" r:id="rId10"/>
+          <w:footerReference w:type="default" r:id="rId27"/>
           <w:pgSz w:w="11907" w:h="16839" w:code="9"/>
           <w:pgMar w:top="1530" w:right="1917" w:bottom="2160" w:left="2142" w:header="1170" w:footer="1440" w:gutter="0"/>
           <w:pgNumType w:fmt="lowerRoman" w:start="1"/>
@@ -1181,6 +2912,8 @@
       <w:r>
         <w:rPr>
           <w:rFonts w:cstheme="majorBidi"/>
+          <w:sz w:val="22"/>
+          <w:szCs w:val="22"/>
         </w:rPr>
         <w:fldChar w:fldCharType="end"/>
       </w:r>
@@ -1190,7 +2923,7 @@
         <w:pStyle w:val="Heading2"/>
         <w:jc w:val="center"/>
       </w:pPr>
-      <w:bookmarkStart w:id="1" w:name="_Toc525827326"/>
+      <w:bookmarkStart w:id="2" w:name="_Toc525827326"/>
       <w:r>
         <w:lastRenderedPageBreak/>
         <w:t>White-Box Testing</w:t>
@@ -1237,7 +2970,7 @@
         </w:rPr>
         <w:t>Source Code:</w:t>
       </w:r>
-      <w:bookmarkEnd w:id="1"/>
+      <w:bookmarkEnd w:id="2"/>
       <w:r>
         <w:rPr>
           <w:b/>
@@ -1741,16 +3474,7 @@
           <w:sz w:val="32"/>
           <w:szCs w:val="32"/>
         </w:rPr>
-        <w:t>Branch</w:t>
-      </w:r>
-      <w:r>
-        <w:rPr>
-          <w:b/>
-          <w:bCs/>
-          <w:sz w:val="32"/>
-          <w:szCs w:val="32"/>
-        </w:rPr>
-        <w:t xml:space="preserve"> Coverage:</w:t>
+        <w:t>Branch Coverage:</w:t>
       </w:r>
     </w:p>
     <w:tbl>
@@ -2163,34 +3887,7 @@
           <w:sz w:val="32"/>
           <w:szCs w:val="32"/>
         </w:rPr>
-        <w:t>Condition</w:t>
-      </w:r>
-      <w:r>
-        <w:rPr>
-          <w:b/>
-          <w:bCs/>
-          <w:sz w:val="32"/>
-          <w:szCs w:val="32"/>
-        </w:rPr>
-        <w:t xml:space="preserve"> Coverage</w:t>
-      </w:r>
-      <w:r>
-        <w:rPr>
-          <w:b/>
-          <w:bCs/>
-          <w:sz w:val="32"/>
-          <w:szCs w:val="32"/>
-        </w:rPr>
-        <w:t xml:space="preserve"> with Short Circuit Evaluation</w:t>
-      </w:r>
-      <w:r>
-        <w:rPr>
-          <w:b/>
-          <w:bCs/>
-          <w:sz w:val="32"/>
-          <w:szCs w:val="32"/>
-        </w:rPr>
-        <w:t>:</w:t>
+        <w:t>Condition Coverage with Short Circuit Evaluation:</w:t>
       </w:r>
     </w:p>
     <w:tbl>
@@ -3941,9 +5638,9 @@
       </w:pPr>
     </w:p>
     <w:sectPr>
-      <w:footerReference w:type="even" r:id="rId11"/>
-      <w:footerReference w:type="default" r:id="rId12"/>
-      <w:footerReference w:type="first" r:id="rId13"/>
+      <w:footerReference w:type="even" r:id="rId28"/>
+      <w:footerReference w:type="default" r:id="rId29"/>
+      <w:footerReference w:type="first" r:id="rId30"/>
       <w:pgSz w:w="11907" w:h="16839" w:code="9"/>
       <w:pgMar w:top="1440" w:right="1440" w:bottom="1440" w:left="1440" w:header="1440" w:footer="1440" w:gutter="0"/>
       <w:pgNumType w:start="1"/>
@@ -3955,7 +5652,7 @@
 </file>
 
 <file path=word/endnotes.xml><?xml version="1.0" encoding="utf-8"?>
-<w:endnotes xmlns:wpc="http://schemas.microsoft.com/office/word/2010/wordprocessingCanvas" xmlns:cx="http://schemas.microsoft.com/office/drawing/2014/chartex" xmlns:cx1="http://schemas.microsoft.com/office/drawing/2015/9/8/chartex" xmlns:cx2="http://schemas.microsoft.com/office/drawing/2015/10/21/chartex" xmlns:cx3="http://schemas.microsoft.com/office/drawing/2016/5/9/chartex" xmlns:cx4="http://schemas.microsoft.com/office/drawing/2016/5/10/chartex" xmlns:cx5="http://schemas.microsoft.com/office/drawing/2016/5/11/chartex" xmlns:cx6="http://schemas.microsoft.com/office/drawing/2016/5/12/chartex" xmlns:cx7="http://schemas.microsoft.com/office/drawing/2016/5/13/chartex" xmlns:cx8="http://schemas.microsoft.com/office/drawing/2016/5/14/chartex" xmlns:mc="http://schemas.openxmlformats.org/markup-compatibility/2006" xmlns:aink="http://schemas.microsoft.com/office/drawing/2016/ink" xmlns:am3d="http://schemas.microsoft.com/office/drawing/2017/model3d" xmlns:o="urn:schemas-microsoft-com:office:office" xmlns:r="http://schemas.openxmlformats.org/officeDocument/2006/relationships" xmlns:m="http://schemas.openxmlformats.org/officeDocument/2006/math" xmlns:v="urn:schemas-microsoft-com:vml" xmlns:wp14="http://schemas.microsoft.com/office/word/2010/wordprocessingDrawing" xmlns:wp="http://schemas.openxmlformats.org/drawingml/2006/wordprocessingDrawing" xmlns:w10="urn:schemas-microsoft-com:office:word" xmlns:w="http://schemas.openxmlformats.org/wordprocessingml/2006/main" xmlns:w14="http://schemas.microsoft.com/office/word/2010/wordml" xmlns:w15="http://schemas.microsoft.com/office/word/2012/wordml" xmlns:w16cex="http://schemas.microsoft.com/office/word/2018/wordml/cex" xmlns:w16cid="http://schemas.microsoft.com/office/word/2016/wordml/cid" xmlns:w16="http://schemas.microsoft.com/office/word/2018/wordml" xmlns:w16se="http://schemas.microsoft.com/office/word/2015/wordml/symex" xmlns:wpg="http://schemas.microsoft.com/office/word/2010/wordprocessingGroup" xmlns:wpi="http://schemas.microsoft.com/office/word/2010/wordprocessingInk" xmlns:wne="http://schemas.microsoft.com/office/word/2006/wordml" xmlns:wps="http://schemas.microsoft.com/office/word/2010/wordprocessingShape" mc:Ignorable="w14 w15 w16se w16cid w16 w16cex wp14">
+<w:endnotes xmlns:wpc="http://schemas.microsoft.com/office/word/2010/wordprocessingCanvas" xmlns:mc="http://schemas.openxmlformats.org/markup-compatibility/2006" xmlns:o="urn:schemas-microsoft-com:office:office" xmlns:r="http://schemas.openxmlformats.org/officeDocument/2006/relationships" xmlns:m="http://schemas.openxmlformats.org/officeDocument/2006/math" xmlns:v="urn:schemas-microsoft-com:vml" xmlns:wp14="http://schemas.microsoft.com/office/word/2010/wordprocessingDrawing" xmlns:wp="http://schemas.openxmlformats.org/drawingml/2006/wordprocessingDrawing" xmlns:w10="urn:schemas-microsoft-com:office:word" xmlns:w="http://schemas.openxmlformats.org/wordprocessingml/2006/main" xmlns:w14="http://schemas.microsoft.com/office/word/2010/wordml" xmlns:w15="http://schemas.microsoft.com/office/word/2012/wordml" xmlns:wpg="http://schemas.microsoft.com/office/word/2010/wordprocessingGroup" xmlns:wpi="http://schemas.microsoft.com/office/word/2010/wordprocessingInk" xmlns:wne="http://schemas.microsoft.com/office/word/2006/wordml" xmlns:wps="http://schemas.microsoft.com/office/word/2010/wordprocessingShape" mc:Ignorable="w14 w15 wp14">
   <w:endnote w:type="separator" w:id="-1">
     <w:p>
       <w:r>
@@ -3974,7 +5671,7 @@
 </file>
 
 <file path=word/footer1.xml><?xml version="1.0" encoding="utf-8"?>
-<w:ftr xmlns:wpc="http://schemas.microsoft.com/office/word/2010/wordprocessingCanvas" xmlns:cx="http://schemas.microsoft.com/office/drawing/2014/chartex" xmlns:cx1="http://schemas.microsoft.com/office/drawing/2015/9/8/chartex" xmlns:cx2="http://schemas.microsoft.com/office/drawing/2015/10/21/chartex" xmlns:cx3="http://schemas.microsoft.com/office/drawing/2016/5/9/chartex" xmlns:cx4="http://schemas.microsoft.com/office/drawing/2016/5/10/chartex" xmlns:cx5="http://schemas.microsoft.com/office/drawing/2016/5/11/chartex" xmlns:cx6="http://schemas.microsoft.com/office/drawing/2016/5/12/chartex" xmlns:cx7="http://schemas.microsoft.com/office/drawing/2016/5/13/chartex" xmlns:cx8="http://schemas.microsoft.com/office/drawing/2016/5/14/chartex" xmlns:mc="http://schemas.openxmlformats.org/markup-compatibility/2006" xmlns:aink="http://schemas.microsoft.com/office/drawing/2016/ink" xmlns:am3d="http://schemas.microsoft.com/office/drawing/2017/model3d" xmlns:o="urn:schemas-microsoft-com:office:office" xmlns:r="http://schemas.openxmlformats.org/officeDocument/2006/relationships" xmlns:m="http://schemas.openxmlformats.org/officeDocument/2006/math" xmlns:v="urn:schemas-microsoft-com:vml" xmlns:wp14="http://schemas.microsoft.com/office/word/2010/wordprocessingDrawing" xmlns:wp="http://schemas.openxmlformats.org/drawingml/2006/wordprocessingDrawing" xmlns:w10="urn:schemas-microsoft-com:office:word" xmlns:w="http://schemas.openxmlformats.org/wordprocessingml/2006/main" xmlns:w14="http://schemas.microsoft.com/office/word/2010/wordml" xmlns:w15="http://schemas.microsoft.com/office/word/2012/wordml" xmlns:w16cex="http://schemas.microsoft.com/office/word/2018/wordml/cex" xmlns:w16cid="http://schemas.microsoft.com/office/word/2016/wordml/cid" xmlns:w16="http://schemas.microsoft.com/office/word/2018/wordml" xmlns:w16se="http://schemas.microsoft.com/office/word/2015/wordml/symex" xmlns:wpg="http://schemas.microsoft.com/office/word/2010/wordprocessingGroup" xmlns:wpi="http://schemas.microsoft.com/office/word/2010/wordprocessingInk" xmlns:wne="http://schemas.microsoft.com/office/word/2006/wordml" xmlns:wps="http://schemas.microsoft.com/office/word/2010/wordprocessingShape" mc:Ignorable="w14 w15 w16se w16cid w16 w16cex wp14">
+<w:ftr xmlns:wpc="http://schemas.microsoft.com/office/word/2010/wordprocessingCanvas" xmlns:mc="http://schemas.openxmlformats.org/markup-compatibility/2006" xmlns:o="urn:schemas-microsoft-com:office:office" xmlns:r="http://schemas.openxmlformats.org/officeDocument/2006/relationships" xmlns:m="http://schemas.openxmlformats.org/officeDocument/2006/math" xmlns:v="urn:schemas-microsoft-com:vml" xmlns:wp14="http://schemas.microsoft.com/office/word/2010/wordprocessingDrawing" xmlns:wp="http://schemas.openxmlformats.org/drawingml/2006/wordprocessingDrawing" xmlns:w10="urn:schemas-microsoft-com:office:word" xmlns:w="http://schemas.openxmlformats.org/wordprocessingml/2006/main" xmlns:w14="http://schemas.microsoft.com/office/word/2010/wordml" xmlns:w15="http://schemas.microsoft.com/office/word/2012/wordml" xmlns:wpg="http://schemas.microsoft.com/office/word/2010/wordprocessingGroup" xmlns:wpi="http://schemas.microsoft.com/office/word/2010/wordprocessingInk" xmlns:wne="http://schemas.microsoft.com/office/word/2006/wordml" xmlns:wps="http://schemas.microsoft.com/office/word/2010/wordprocessingShape" mc:Ignorable="w14 w15 wp14">
   <w:p>
     <w:pPr>
       <w:pStyle w:val="Footer"/>
@@ -3994,7 +5691,7 @@
 </file>
 
 <file path=word/footer2.xml><?xml version="1.0" encoding="utf-8"?>
-<w:ftr xmlns:wpc="http://schemas.microsoft.com/office/word/2010/wordprocessingCanvas" xmlns:cx="http://schemas.microsoft.com/office/drawing/2014/chartex" xmlns:cx1="http://schemas.microsoft.com/office/drawing/2015/9/8/chartex" xmlns:cx2="http://schemas.microsoft.com/office/drawing/2015/10/21/chartex" xmlns:cx3="http://schemas.microsoft.com/office/drawing/2016/5/9/chartex" xmlns:cx4="http://schemas.microsoft.com/office/drawing/2016/5/10/chartex" xmlns:cx5="http://schemas.microsoft.com/office/drawing/2016/5/11/chartex" xmlns:cx6="http://schemas.microsoft.com/office/drawing/2016/5/12/chartex" xmlns:cx7="http://schemas.microsoft.com/office/drawing/2016/5/13/chartex" xmlns:cx8="http://schemas.microsoft.com/office/drawing/2016/5/14/chartex" xmlns:mc="http://schemas.openxmlformats.org/markup-compatibility/2006" xmlns:aink="http://schemas.microsoft.com/office/drawing/2016/ink" xmlns:am3d="http://schemas.microsoft.com/office/drawing/2017/model3d" xmlns:o="urn:schemas-microsoft-com:office:office" xmlns:r="http://schemas.openxmlformats.org/officeDocument/2006/relationships" xmlns:m="http://schemas.openxmlformats.org/officeDocument/2006/math" xmlns:v="urn:schemas-microsoft-com:vml" xmlns:wp14="http://schemas.microsoft.com/office/word/2010/wordprocessingDrawing" xmlns:wp="http://schemas.openxmlformats.org/drawingml/2006/wordprocessingDrawing" xmlns:w10="urn:schemas-microsoft-com:office:word" xmlns:w="http://schemas.openxmlformats.org/wordprocessingml/2006/main" xmlns:w14="http://schemas.microsoft.com/office/word/2010/wordml" xmlns:w15="http://schemas.microsoft.com/office/word/2012/wordml" xmlns:w16cex="http://schemas.microsoft.com/office/word/2018/wordml/cex" xmlns:w16cid="http://schemas.microsoft.com/office/word/2016/wordml/cid" xmlns:w16="http://schemas.microsoft.com/office/word/2018/wordml" xmlns:w16se="http://schemas.microsoft.com/office/word/2015/wordml/symex" xmlns:wpg="http://schemas.microsoft.com/office/word/2010/wordprocessingGroup" xmlns:wpi="http://schemas.microsoft.com/office/word/2010/wordprocessingInk" xmlns:wne="http://schemas.microsoft.com/office/word/2006/wordml" xmlns:wps="http://schemas.microsoft.com/office/word/2010/wordprocessingShape" mc:Ignorable="w14 w15 w16se w16cid w16 w16cex wp14">
+<w:ftr xmlns:wpc="http://schemas.microsoft.com/office/word/2010/wordprocessingCanvas" xmlns:mc="http://schemas.openxmlformats.org/markup-compatibility/2006" xmlns:o="urn:schemas-microsoft-com:office:office" xmlns:r="http://schemas.openxmlformats.org/officeDocument/2006/relationships" xmlns:m="http://schemas.openxmlformats.org/officeDocument/2006/math" xmlns:v="urn:schemas-microsoft-com:vml" xmlns:wp14="http://schemas.microsoft.com/office/word/2010/wordprocessingDrawing" xmlns:wp="http://schemas.openxmlformats.org/drawingml/2006/wordprocessingDrawing" xmlns:w10="urn:schemas-microsoft-com:office:word" xmlns:w="http://schemas.openxmlformats.org/wordprocessingml/2006/main" xmlns:w14="http://schemas.microsoft.com/office/word/2010/wordml" xmlns:w15="http://schemas.microsoft.com/office/word/2012/wordml" xmlns:wpg="http://schemas.microsoft.com/office/word/2010/wordprocessingGroup" xmlns:wpi="http://schemas.microsoft.com/office/word/2010/wordprocessingInk" xmlns:wne="http://schemas.microsoft.com/office/word/2006/wordml" xmlns:wps="http://schemas.microsoft.com/office/word/2010/wordprocessingShape" mc:Ignorable="w14 w15 wp14">
   <w:p>
     <w:pPr>
       <w:pStyle w:val="Footer"/>
@@ -4043,7 +5740,7 @@
 </file>
 
 <file path=word/footer3.xml><?xml version="1.0" encoding="utf-8"?>
-<w:ftr xmlns:wpc="http://schemas.microsoft.com/office/word/2010/wordprocessingCanvas" xmlns:cx="http://schemas.microsoft.com/office/drawing/2014/chartex" xmlns:cx1="http://schemas.microsoft.com/office/drawing/2015/9/8/chartex" xmlns:cx2="http://schemas.microsoft.com/office/drawing/2015/10/21/chartex" xmlns:cx3="http://schemas.microsoft.com/office/drawing/2016/5/9/chartex" xmlns:cx4="http://schemas.microsoft.com/office/drawing/2016/5/10/chartex" xmlns:cx5="http://schemas.microsoft.com/office/drawing/2016/5/11/chartex" xmlns:cx6="http://schemas.microsoft.com/office/drawing/2016/5/12/chartex" xmlns:cx7="http://schemas.microsoft.com/office/drawing/2016/5/13/chartex" xmlns:cx8="http://schemas.microsoft.com/office/drawing/2016/5/14/chartex" xmlns:mc="http://schemas.openxmlformats.org/markup-compatibility/2006" xmlns:aink="http://schemas.microsoft.com/office/drawing/2016/ink" xmlns:am3d="http://schemas.microsoft.com/office/drawing/2017/model3d" xmlns:o="urn:schemas-microsoft-com:office:office" xmlns:r="http://schemas.openxmlformats.org/officeDocument/2006/relationships" xmlns:m="http://schemas.openxmlformats.org/officeDocument/2006/math" xmlns:v="urn:schemas-microsoft-com:vml" xmlns:wp14="http://schemas.microsoft.com/office/word/2010/wordprocessingDrawing" xmlns:wp="http://schemas.openxmlformats.org/drawingml/2006/wordprocessingDrawing" xmlns:w10="urn:schemas-microsoft-com:office:word" xmlns:w="http://schemas.openxmlformats.org/wordprocessingml/2006/main" xmlns:w14="http://schemas.microsoft.com/office/word/2010/wordml" xmlns:w15="http://schemas.microsoft.com/office/word/2012/wordml" xmlns:w16cex="http://schemas.microsoft.com/office/word/2018/wordml/cex" xmlns:w16cid="http://schemas.microsoft.com/office/word/2016/wordml/cid" xmlns:w16="http://schemas.microsoft.com/office/word/2018/wordml" xmlns:w16se="http://schemas.microsoft.com/office/word/2015/wordml/symex" xmlns:wpg="http://schemas.microsoft.com/office/word/2010/wordprocessingGroup" xmlns:wpi="http://schemas.microsoft.com/office/word/2010/wordprocessingInk" xmlns:wne="http://schemas.microsoft.com/office/word/2006/wordml" xmlns:wps="http://schemas.microsoft.com/office/word/2010/wordprocessingShape" mc:Ignorable="w14 w15 w16se w16cid w16 w16cex wp14">
+<w:ftr xmlns:wpc="http://schemas.microsoft.com/office/word/2010/wordprocessingCanvas" xmlns:mc="http://schemas.openxmlformats.org/markup-compatibility/2006" xmlns:o="urn:schemas-microsoft-com:office:office" xmlns:r="http://schemas.openxmlformats.org/officeDocument/2006/relationships" xmlns:m="http://schemas.openxmlformats.org/officeDocument/2006/math" xmlns:v="urn:schemas-microsoft-com:vml" xmlns:wp14="http://schemas.microsoft.com/office/word/2010/wordprocessingDrawing" xmlns:wp="http://schemas.openxmlformats.org/drawingml/2006/wordprocessingDrawing" xmlns:w10="urn:schemas-microsoft-com:office:word" xmlns:w="http://schemas.openxmlformats.org/wordprocessingml/2006/main" xmlns:w14="http://schemas.microsoft.com/office/word/2010/wordml" xmlns:w15="http://schemas.microsoft.com/office/word/2012/wordml" xmlns:wpg="http://schemas.microsoft.com/office/word/2010/wordprocessingGroup" xmlns:wpi="http://schemas.microsoft.com/office/word/2010/wordprocessingInk" xmlns:wne="http://schemas.microsoft.com/office/word/2006/wordml" xmlns:wps="http://schemas.microsoft.com/office/word/2010/wordprocessingShape" mc:Ignorable="w14 w15 wp14">
   <w:sdt>
     <w:sdtPr>
       <w:id w:val="142471212"/>
@@ -4096,7 +5793,7 @@
 </file>
 
 <file path=word/footer4.xml><?xml version="1.0" encoding="utf-8"?>
-<w:ftr xmlns:wpc="http://schemas.microsoft.com/office/word/2010/wordprocessingCanvas" xmlns:cx="http://schemas.microsoft.com/office/drawing/2014/chartex" xmlns:cx1="http://schemas.microsoft.com/office/drawing/2015/9/8/chartex" xmlns:cx2="http://schemas.microsoft.com/office/drawing/2015/10/21/chartex" xmlns:cx3="http://schemas.microsoft.com/office/drawing/2016/5/9/chartex" xmlns:cx4="http://schemas.microsoft.com/office/drawing/2016/5/10/chartex" xmlns:cx5="http://schemas.microsoft.com/office/drawing/2016/5/11/chartex" xmlns:cx6="http://schemas.microsoft.com/office/drawing/2016/5/12/chartex" xmlns:cx7="http://schemas.microsoft.com/office/drawing/2016/5/13/chartex" xmlns:cx8="http://schemas.microsoft.com/office/drawing/2016/5/14/chartex" xmlns:mc="http://schemas.openxmlformats.org/markup-compatibility/2006" xmlns:aink="http://schemas.microsoft.com/office/drawing/2016/ink" xmlns:am3d="http://schemas.microsoft.com/office/drawing/2017/model3d" xmlns:o="urn:schemas-microsoft-com:office:office" xmlns:r="http://schemas.openxmlformats.org/officeDocument/2006/relationships" xmlns:m="http://schemas.openxmlformats.org/officeDocument/2006/math" xmlns:v="urn:schemas-microsoft-com:vml" xmlns:wp14="http://schemas.microsoft.com/office/word/2010/wordprocessingDrawing" xmlns:wp="http://schemas.openxmlformats.org/drawingml/2006/wordprocessingDrawing" xmlns:w10="urn:schemas-microsoft-com:office:word" xmlns:w="http://schemas.openxmlformats.org/wordprocessingml/2006/main" xmlns:w14="http://schemas.microsoft.com/office/word/2010/wordml" xmlns:w15="http://schemas.microsoft.com/office/word/2012/wordml" xmlns:w16cex="http://schemas.microsoft.com/office/word/2018/wordml/cex" xmlns:w16cid="http://schemas.microsoft.com/office/word/2016/wordml/cid" xmlns:w16="http://schemas.microsoft.com/office/word/2018/wordml" xmlns:w16se="http://schemas.microsoft.com/office/word/2015/wordml/symex" xmlns:wpg="http://schemas.microsoft.com/office/word/2010/wordprocessingGroup" xmlns:wpi="http://schemas.microsoft.com/office/word/2010/wordprocessingInk" xmlns:wne="http://schemas.microsoft.com/office/word/2006/wordml" xmlns:wps="http://schemas.microsoft.com/office/word/2010/wordprocessingShape" mc:Ignorable="w14 w15 w16se w16cid w16 w16cex wp14">
+<w:ftr xmlns:wpc="http://schemas.microsoft.com/office/word/2010/wordprocessingCanvas" xmlns:mc="http://schemas.openxmlformats.org/markup-compatibility/2006" xmlns:o="urn:schemas-microsoft-com:office:office" xmlns:r="http://schemas.openxmlformats.org/officeDocument/2006/relationships" xmlns:m="http://schemas.openxmlformats.org/officeDocument/2006/math" xmlns:v="urn:schemas-microsoft-com:vml" xmlns:wp14="http://schemas.microsoft.com/office/word/2010/wordprocessingDrawing" xmlns:wp="http://schemas.openxmlformats.org/drawingml/2006/wordprocessingDrawing" xmlns:w10="urn:schemas-microsoft-com:office:word" xmlns:w="http://schemas.openxmlformats.org/wordprocessingml/2006/main" xmlns:w14="http://schemas.microsoft.com/office/word/2010/wordml" xmlns:w15="http://schemas.microsoft.com/office/word/2012/wordml" xmlns:wpg="http://schemas.microsoft.com/office/word/2010/wordprocessingGroup" xmlns:wpi="http://schemas.microsoft.com/office/word/2010/wordprocessingInk" xmlns:wne="http://schemas.microsoft.com/office/word/2006/wordml" xmlns:wps="http://schemas.microsoft.com/office/word/2010/wordprocessingShape" mc:Ignorable="w14 w15 wp14">
   <w:p>
     <w:pPr>
       <w:pStyle w:val="Footer"/>
@@ -4106,7 +5803,7 @@
 </file>
 
 <file path=word/footnotes.xml><?xml version="1.0" encoding="utf-8"?>
-<w:footnotes xmlns:wpc="http://schemas.microsoft.com/office/word/2010/wordprocessingCanvas" xmlns:cx="http://schemas.microsoft.com/office/drawing/2014/chartex" xmlns:cx1="http://schemas.microsoft.com/office/drawing/2015/9/8/chartex" xmlns:cx2="http://schemas.microsoft.com/office/drawing/2015/10/21/chartex" xmlns:cx3="http://schemas.microsoft.com/office/drawing/2016/5/9/chartex" xmlns:cx4="http://schemas.microsoft.com/office/drawing/2016/5/10/chartex" xmlns:cx5="http://schemas.microsoft.com/office/drawing/2016/5/11/chartex" xmlns:cx6="http://schemas.microsoft.com/office/drawing/2016/5/12/chartex" xmlns:cx7="http://schemas.microsoft.com/office/drawing/2016/5/13/chartex" xmlns:cx8="http://schemas.microsoft.com/office/drawing/2016/5/14/chartex" xmlns:mc="http://schemas.openxmlformats.org/markup-compatibility/2006" xmlns:aink="http://schemas.microsoft.com/office/drawing/2016/ink" xmlns:am3d="http://schemas.microsoft.com/office/drawing/2017/model3d" xmlns:o="urn:schemas-microsoft-com:office:office" xmlns:r="http://schemas.openxmlformats.org/officeDocument/2006/relationships" xmlns:m="http://schemas.openxmlformats.org/officeDocument/2006/math" xmlns:v="urn:schemas-microsoft-com:vml" xmlns:wp14="http://schemas.microsoft.com/office/word/2010/wordprocessingDrawing" xmlns:wp="http://schemas.openxmlformats.org/drawingml/2006/wordprocessingDrawing" xmlns:w10="urn:schemas-microsoft-com:office:word" xmlns:w="http://schemas.openxmlformats.org/wordprocessingml/2006/main" xmlns:w14="http://schemas.microsoft.com/office/word/2010/wordml" xmlns:w15="http://schemas.microsoft.com/office/word/2012/wordml" xmlns:w16cex="http://schemas.microsoft.com/office/word/2018/wordml/cex" xmlns:w16cid="http://schemas.microsoft.com/office/word/2016/wordml/cid" xmlns:w16="http://schemas.microsoft.com/office/word/2018/wordml" xmlns:w16se="http://schemas.microsoft.com/office/word/2015/wordml/symex" xmlns:wpg="http://schemas.microsoft.com/office/word/2010/wordprocessingGroup" xmlns:wpi="http://schemas.microsoft.com/office/word/2010/wordprocessingInk" xmlns:wne="http://schemas.microsoft.com/office/word/2006/wordml" xmlns:wps="http://schemas.microsoft.com/office/word/2010/wordprocessingShape" mc:Ignorable="w14 w15 w16se w16cid w16 w16cex wp14">
+<w:footnotes xmlns:wpc="http://schemas.microsoft.com/office/word/2010/wordprocessingCanvas" xmlns:mc="http://schemas.openxmlformats.org/markup-compatibility/2006" xmlns:o="urn:schemas-microsoft-com:office:office" xmlns:r="http://schemas.openxmlformats.org/officeDocument/2006/relationships" xmlns:m="http://schemas.openxmlformats.org/officeDocument/2006/math" xmlns:v="urn:schemas-microsoft-com:vml" xmlns:wp14="http://schemas.microsoft.com/office/word/2010/wordprocessingDrawing" xmlns:wp="http://schemas.openxmlformats.org/drawingml/2006/wordprocessingDrawing" xmlns:w10="urn:schemas-microsoft-com:office:word" xmlns:w="http://schemas.openxmlformats.org/wordprocessingml/2006/main" xmlns:w14="http://schemas.microsoft.com/office/word/2010/wordml" xmlns:w15="http://schemas.microsoft.com/office/word/2012/wordml" xmlns:wpg="http://schemas.microsoft.com/office/word/2010/wordprocessingGroup" xmlns:wpi="http://schemas.microsoft.com/office/word/2010/wordprocessingInk" xmlns:wne="http://schemas.microsoft.com/office/word/2006/wordml" xmlns:wps="http://schemas.microsoft.com/office/word/2010/wordprocessingShape" mc:Ignorable="w14 w15 wp14">
   <w:footnote w:type="separator" w:id="-1">
     <w:p>
       <w:r>
@@ -4125,7 +5822,7 @@
 </file>
 
 <file path=word/numbering.xml><?xml version="1.0" encoding="utf-8"?>
-<w:numbering xmlns:wpc="http://schemas.microsoft.com/office/word/2010/wordprocessingCanvas" xmlns:cx="http://schemas.microsoft.com/office/drawing/2014/chartex" xmlns:cx1="http://schemas.microsoft.com/office/drawing/2015/9/8/chartex" xmlns:cx2="http://schemas.microsoft.com/office/drawing/2015/10/21/chartex" xmlns:cx3="http://schemas.microsoft.com/office/drawing/2016/5/9/chartex" xmlns:cx4="http://schemas.microsoft.com/office/drawing/2016/5/10/chartex" xmlns:cx5="http://schemas.microsoft.com/office/drawing/2016/5/11/chartex" xmlns:cx6="http://schemas.microsoft.com/office/drawing/2016/5/12/chartex" xmlns:cx7="http://schemas.microsoft.com/office/drawing/2016/5/13/chartex" xmlns:cx8="http://schemas.microsoft.com/office/drawing/2016/5/14/chartex" xmlns:mc="http://schemas.openxmlformats.org/markup-compatibility/2006" xmlns:aink="http://schemas.microsoft.com/office/drawing/2016/ink" xmlns:am3d="http://schemas.microsoft.com/office/drawing/2017/model3d" xmlns:o="urn:schemas-microsoft-com:office:office" xmlns:r="http://schemas.openxmlformats.org/officeDocument/2006/relationships" xmlns:m="http://schemas.openxmlformats.org/officeDocument/2006/math" xmlns:v="urn:schemas-microsoft-com:vml" xmlns:wp14="http://schemas.microsoft.com/office/word/2010/wordprocessingDrawing" xmlns:wp="http://schemas.openxmlformats.org/drawingml/2006/wordprocessingDrawing" xmlns:w10="urn:schemas-microsoft-com:office:word" xmlns:w="http://schemas.openxmlformats.org/wordprocessingml/2006/main" xmlns:w14="http://schemas.microsoft.com/office/word/2010/wordml" xmlns:w15="http://schemas.microsoft.com/office/word/2012/wordml" xmlns:w16cex="http://schemas.microsoft.com/office/word/2018/wordml/cex" xmlns:w16cid="http://schemas.microsoft.com/office/word/2016/wordml/cid" xmlns:w16="http://schemas.microsoft.com/office/word/2018/wordml" xmlns:w16se="http://schemas.microsoft.com/office/word/2015/wordml/symex" xmlns:wpg="http://schemas.microsoft.com/office/word/2010/wordprocessingGroup" xmlns:wpi="http://schemas.microsoft.com/office/word/2010/wordprocessingInk" xmlns:wne="http://schemas.microsoft.com/office/word/2006/wordml" xmlns:wps="http://schemas.microsoft.com/office/word/2010/wordprocessingShape" mc:Ignorable="w14 w15 w16se w16cid w16 w16cex wp14">
+<w:numbering xmlns:wpc="http://schemas.microsoft.com/office/word/2010/wordprocessingCanvas" xmlns:mc="http://schemas.openxmlformats.org/markup-compatibility/2006" xmlns:o="urn:schemas-microsoft-com:office:office" xmlns:r="http://schemas.openxmlformats.org/officeDocument/2006/relationships" xmlns:m="http://schemas.openxmlformats.org/officeDocument/2006/math" xmlns:v="urn:schemas-microsoft-com:vml" xmlns:wp14="http://schemas.microsoft.com/office/word/2010/wordprocessingDrawing" xmlns:wp="http://schemas.openxmlformats.org/drawingml/2006/wordprocessingDrawing" xmlns:w10="urn:schemas-microsoft-com:office:word" xmlns:w="http://schemas.openxmlformats.org/wordprocessingml/2006/main" xmlns:w14="http://schemas.microsoft.com/office/word/2010/wordml" xmlns:w15="http://schemas.microsoft.com/office/word/2012/wordml" xmlns:wpg="http://schemas.microsoft.com/office/word/2010/wordprocessingGroup" xmlns:wpi="http://schemas.microsoft.com/office/word/2010/wordprocessingInk" xmlns:wne="http://schemas.microsoft.com/office/word/2006/wordml" xmlns:wps="http://schemas.microsoft.com/office/word/2010/wordprocessingShape" mc:Ignorable="w14 w15 wp14">
   <w:abstractNum w:abstractNumId="0" w15:restartNumberingAfterBreak="0">
     <w:nsid w:val="003112F1"/>
     <w:multiLevelType w:val="hybridMultilevel"/>
@@ -5532,6 +7229,95 @@
     </w:lvl>
   </w:abstractNum>
   <w:abstractNum w:abstractNumId="11" w15:restartNumberingAfterBreak="0">
+    <w:nsid w:val="2DF431CB"/>
+    <w:multiLevelType w:val="hybridMultilevel"/>
+    <w:tmpl w:val="827A027A"/>
+    <w:lvl w:ilvl="0" w:tplc="0409000F">
+      <w:start w:val="1"/>
+      <w:numFmt w:val="decimal"/>
+      <w:lvlText w:val="%1."/>
+      <w:lvlJc w:val="left"/>
+      <w:pPr>
+        <w:ind w:left="720" w:hanging="360"/>
+      </w:pPr>
+      <w:rPr>
+        <w:rFonts w:hint="default"/>
+      </w:rPr>
+    </w:lvl>
+    <w:lvl w:ilvl="1" w:tplc="04090019">
+      <w:start w:val="1"/>
+      <w:numFmt w:val="lowerLetter"/>
+      <w:lvlText w:val="%2."/>
+      <w:lvlJc w:val="left"/>
+      <w:pPr>
+        <w:ind w:left="1440" w:hanging="360"/>
+      </w:pPr>
+    </w:lvl>
+    <w:lvl w:ilvl="2" w:tplc="0409001B" w:tentative="1">
+      <w:start w:val="1"/>
+      <w:numFmt w:val="lowerRoman"/>
+      <w:lvlText w:val="%3."/>
+      <w:lvlJc w:val="right"/>
+      <w:pPr>
+        <w:ind w:left="2160" w:hanging="180"/>
+      </w:pPr>
+    </w:lvl>
+    <w:lvl w:ilvl="3" w:tplc="0409000F" w:tentative="1">
+      <w:start w:val="1"/>
+      <w:numFmt w:val="decimal"/>
+      <w:lvlText w:val="%4."/>
+      <w:lvlJc w:val="left"/>
+      <w:pPr>
+        <w:ind w:left="2880" w:hanging="360"/>
+      </w:pPr>
+    </w:lvl>
+    <w:lvl w:ilvl="4" w:tplc="04090019" w:tentative="1">
+      <w:start w:val="1"/>
+      <w:numFmt w:val="lowerLetter"/>
+      <w:lvlText w:val="%5."/>
+      <w:lvlJc w:val="left"/>
+      <w:pPr>
+        <w:ind w:left="3600" w:hanging="360"/>
+      </w:pPr>
+    </w:lvl>
+    <w:lvl w:ilvl="5" w:tplc="0409001B" w:tentative="1">
+      <w:start w:val="1"/>
+      <w:numFmt w:val="lowerRoman"/>
+      <w:lvlText w:val="%6."/>
+      <w:lvlJc w:val="right"/>
+      <w:pPr>
+        <w:ind w:left="4320" w:hanging="180"/>
+      </w:pPr>
+    </w:lvl>
+    <w:lvl w:ilvl="6" w:tplc="0409000F" w:tentative="1">
+      <w:start w:val="1"/>
+      <w:numFmt w:val="decimal"/>
+      <w:lvlText w:val="%7."/>
+      <w:lvlJc w:val="left"/>
+      <w:pPr>
+        <w:ind w:left="5040" w:hanging="360"/>
+      </w:pPr>
+    </w:lvl>
+    <w:lvl w:ilvl="7" w:tplc="04090019" w:tentative="1">
+      <w:start w:val="1"/>
+      <w:numFmt w:val="lowerLetter"/>
+      <w:lvlText w:val="%8."/>
+      <w:lvlJc w:val="left"/>
+      <w:pPr>
+        <w:ind w:left="5760" w:hanging="360"/>
+      </w:pPr>
+    </w:lvl>
+    <w:lvl w:ilvl="8" w:tplc="0409001B" w:tentative="1">
+      <w:start w:val="1"/>
+      <w:numFmt w:val="lowerRoman"/>
+      <w:lvlText w:val="%9."/>
+      <w:lvlJc w:val="right"/>
+      <w:pPr>
+        <w:ind w:left="6480" w:hanging="180"/>
+      </w:pPr>
+    </w:lvl>
+  </w:abstractNum>
+  <w:abstractNum w:abstractNumId="12" w15:restartNumberingAfterBreak="0">
     <w:nsid w:val="34F42111"/>
     <w:multiLevelType w:val="hybridMultilevel"/>
     <w:tmpl w:val="3B56B47A"/>
@@ -5647,7 +7433,7 @@
       </w:pPr>
     </w:lvl>
   </w:abstractNum>
-  <w:abstractNum w:abstractNumId="12" w15:restartNumberingAfterBreak="0">
+  <w:abstractNum w:abstractNumId="13" w15:restartNumberingAfterBreak="0">
     <w:nsid w:val="36587A34"/>
     <w:multiLevelType w:val="hybridMultilevel"/>
     <w:tmpl w:val="CE6A2E82"/>
@@ -5787,7 +7573,7 @@
       </w:rPr>
     </w:lvl>
   </w:abstractNum>
-  <w:abstractNum w:abstractNumId="13" w15:restartNumberingAfterBreak="0">
+  <w:abstractNum w:abstractNumId="14" w15:restartNumberingAfterBreak="0">
     <w:nsid w:val="36B90FF3"/>
     <w:multiLevelType w:val="multilevel"/>
     <w:tmpl w:val="0324F7BA"/>
@@ -5936,7 +7722,120 @@
       </w:rPr>
     </w:lvl>
   </w:abstractNum>
-  <w:abstractNum w:abstractNumId="14" w15:restartNumberingAfterBreak="0">
+  <w:abstractNum w:abstractNumId="15" w15:restartNumberingAfterBreak="0">
+    <w:nsid w:val="38357BB2"/>
+    <w:multiLevelType w:val="hybridMultilevel"/>
+    <w:tmpl w:val="48BA8E26"/>
+    <w:lvl w:ilvl="0" w:tplc="04090001">
+      <w:start w:val="1"/>
+      <w:numFmt w:val="bullet"/>
+      <w:lvlText w:val=""/>
+      <w:lvlJc w:val="left"/>
+      <w:pPr>
+        <w:ind w:left="720" w:hanging="360"/>
+      </w:pPr>
+      <w:rPr>
+        <w:rFonts w:ascii="Symbol" w:hAnsi="Symbol" w:hint="default"/>
+      </w:rPr>
+    </w:lvl>
+    <w:lvl w:ilvl="1" w:tplc="04090003" w:tentative="1">
+      <w:start w:val="1"/>
+      <w:numFmt w:val="bullet"/>
+      <w:lvlText w:val="o"/>
+      <w:lvlJc w:val="left"/>
+      <w:pPr>
+        <w:ind w:left="1440" w:hanging="360"/>
+      </w:pPr>
+      <w:rPr>
+        <w:rFonts w:ascii="Courier New" w:hAnsi="Courier New" w:cs="Courier New" w:hint="default"/>
+      </w:rPr>
+    </w:lvl>
+    <w:lvl w:ilvl="2" w:tplc="04090005" w:tentative="1">
+      <w:start w:val="1"/>
+      <w:numFmt w:val="bullet"/>
+      <w:lvlText w:val=""/>
+      <w:lvlJc w:val="left"/>
+      <w:pPr>
+        <w:ind w:left="2160" w:hanging="360"/>
+      </w:pPr>
+      <w:rPr>
+        <w:rFonts w:ascii="Wingdings" w:hAnsi="Wingdings" w:hint="default"/>
+      </w:rPr>
+    </w:lvl>
+    <w:lvl w:ilvl="3" w:tplc="04090001" w:tentative="1">
+      <w:start w:val="1"/>
+      <w:numFmt w:val="bullet"/>
+      <w:lvlText w:val=""/>
+      <w:lvlJc w:val="left"/>
+      <w:pPr>
+        <w:ind w:left="2880" w:hanging="360"/>
+      </w:pPr>
+      <w:rPr>
+        <w:rFonts w:ascii="Symbol" w:hAnsi="Symbol" w:hint="default"/>
+      </w:rPr>
+    </w:lvl>
+    <w:lvl w:ilvl="4" w:tplc="04090003" w:tentative="1">
+      <w:start w:val="1"/>
+      <w:numFmt w:val="bullet"/>
+      <w:lvlText w:val="o"/>
+      <w:lvlJc w:val="left"/>
+      <w:pPr>
+        <w:ind w:left="3600" w:hanging="360"/>
+      </w:pPr>
+      <w:rPr>
+        <w:rFonts w:ascii="Courier New" w:hAnsi="Courier New" w:cs="Courier New" w:hint="default"/>
+      </w:rPr>
+    </w:lvl>
+    <w:lvl w:ilvl="5" w:tplc="04090005" w:tentative="1">
+      <w:start w:val="1"/>
+      <w:numFmt w:val="bullet"/>
+      <w:lvlText w:val=""/>
+      <w:lvlJc w:val="left"/>
+      <w:pPr>
+        <w:ind w:left="4320" w:hanging="360"/>
+      </w:pPr>
+      <w:rPr>
+        <w:rFonts w:ascii="Wingdings" w:hAnsi="Wingdings" w:hint="default"/>
+      </w:rPr>
+    </w:lvl>
+    <w:lvl w:ilvl="6" w:tplc="04090001" w:tentative="1">
+      <w:start w:val="1"/>
+      <w:numFmt w:val="bullet"/>
+      <w:lvlText w:val=""/>
+      <w:lvlJc w:val="left"/>
+      <w:pPr>
+        <w:ind w:left="5040" w:hanging="360"/>
+      </w:pPr>
+      <w:rPr>
+        <w:rFonts w:ascii="Symbol" w:hAnsi="Symbol" w:hint="default"/>
+      </w:rPr>
+    </w:lvl>
+    <w:lvl w:ilvl="7" w:tplc="04090003" w:tentative="1">
+      <w:start w:val="1"/>
+      <w:numFmt w:val="bullet"/>
+      <w:lvlText w:val="o"/>
+      <w:lvlJc w:val="left"/>
+      <w:pPr>
+        <w:ind w:left="5760" w:hanging="360"/>
+      </w:pPr>
+      <w:rPr>
+        <w:rFonts w:ascii="Courier New" w:hAnsi="Courier New" w:cs="Courier New" w:hint="default"/>
+      </w:rPr>
+    </w:lvl>
+    <w:lvl w:ilvl="8" w:tplc="04090005" w:tentative="1">
+      <w:start w:val="1"/>
+      <w:numFmt w:val="bullet"/>
+      <w:lvlText w:val=""/>
+      <w:lvlJc w:val="left"/>
+      <w:pPr>
+        <w:ind w:left="6480" w:hanging="360"/>
+      </w:pPr>
+      <w:rPr>
+        <w:rFonts w:ascii="Wingdings" w:hAnsi="Wingdings" w:hint="default"/>
+      </w:rPr>
+    </w:lvl>
+  </w:abstractNum>
+  <w:abstractNum w:abstractNumId="16" w15:restartNumberingAfterBreak="0">
     <w:nsid w:val="3A2F4BAC"/>
     <w:multiLevelType w:val="hybridMultilevel"/>
     <w:tmpl w:val="B76655DC"/>
@@ -6049,7 +7948,7 @@
       </w:rPr>
     </w:lvl>
   </w:abstractNum>
-  <w:abstractNum w:abstractNumId="15" w15:restartNumberingAfterBreak="0">
+  <w:abstractNum w:abstractNumId="17" w15:restartNumberingAfterBreak="0">
     <w:nsid w:val="3C787793"/>
     <w:multiLevelType w:val="multilevel"/>
     <w:tmpl w:val="309AC9F2"/>
@@ -6189,7 +8088,7 @@
       </w:rPr>
     </w:lvl>
   </w:abstractNum>
-  <w:abstractNum w:abstractNumId="16" w15:restartNumberingAfterBreak="0">
+  <w:abstractNum w:abstractNumId="18" w15:restartNumberingAfterBreak="0">
     <w:nsid w:val="3D3716D5"/>
     <w:multiLevelType w:val="hybridMultilevel"/>
     <w:tmpl w:val="5802CA04"/>
@@ -6302,7 +8201,7 @@
       </w:pPr>
     </w:lvl>
   </w:abstractNum>
-  <w:abstractNum w:abstractNumId="17" w15:restartNumberingAfterBreak="0">
+  <w:abstractNum w:abstractNumId="19" w15:restartNumberingAfterBreak="0">
     <w:nsid w:val="400375CE"/>
     <w:multiLevelType w:val="hybridMultilevel"/>
     <w:tmpl w:val="3D380682"/>
@@ -6415,7 +8314,7 @@
       </w:pPr>
     </w:lvl>
   </w:abstractNum>
-  <w:abstractNum w:abstractNumId="18" w15:restartNumberingAfterBreak="0">
+  <w:abstractNum w:abstractNumId="20" w15:restartNumberingAfterBreak="0">
     <w:nsid w:val="414D5955"/>
     <w:multiLevelType w:val="hybridMultilevel"/>
     <w:tmpl w:val="9ACE5E38"/>
@@ -6555,7 +8454,7 @@
       </w:rPr>
     </w:lvl>
   </w:abstractNum>
-  <w:abstractNum w:abstractNumId="19" w15:restartNumberingAfterBreak="0">
+  <w:abstractNum w:abstractNumId="21" w15:restartNumberingAfterBreak="0">
     <w:nsid w:val="41533E1D"/>
     <w:multiLevelType w:val="hybridMultilevel"/>
     <w:tmpl w:val="4E7670C8"/>
@@ -6695,7 +8594,7 @@
       </w:rPr>
     </w:lvl>
   </w:abstractNum>
-  <w:abstractNum w:abstractNumId="20" w15:restartNumberingAfterBreak="0">
+  <w:abstractNum w:abstractNumId="22" w15:restartNumberingAfterBreak="0">
     <w:nsid w:val="421E4DB0"/>
     <w:multiLevelType w:val="multilevel"/>
     <w:tmpl w:val="3B0A4F80"/>
@@ -6808,7 +8707,7 @@
       </w:rPr>
     </w:lvl>
   </w:abstractNum>
-  <w:abstractNum w:abstractNumId="21" w15:restartNumberingAfterBreak="0">
+  <w:abstractNum w:abstractNumId="23" w15:restartNumberingAfterBreak="0">
     <w:nsid w:val="4B2227EB"/>
     <w:multiLevelType w:val="hybridMultilevel"/>
     <w:tmpl w:val="2DB4AB9E"/>
@@ -6948,7 +8847,7 @@
       </w:rPr>
     </w:lvl>
   </w:abstractNum>
-  <w:abstractNum w:abstractNumId="22" w15:restartNumberingAfterBreak="0">
+  <w:abstractNum w:abstractNumId="24" w15:restartNumberingAfterBreak="0">
     <w:nsid w:val="4D951AE4"/>
     <w:multiLevelType w:val="hybridMultilevel"/>
     <w:tmpl w:val="80303406"/>
@@ -7088,7 +8987,7 @@
       </w:rPr>
     </w:lvl>
   </w:abstractNum>
-  <w:abstractNum w:abstractNumId="23" w15:restartNumberingAfterBreak="0">
+  <w:abstractNum w:abstractNumId="25" w15:restartNumberingAfterBreak="0">
     <w:nsid w:val="4DA6160B"/>
     <w:multiLevelType w:val="hybridMultilevel"/>
     <w:tmpl w:val="ABBE490C"/>
@@ -7201,7 +9100,120 @@
       </w:pPr>
     </w:lvl>
   </w:abstractNum>
-  <w:abstractNum w:abstractNumId="24" w15:restartNumberingAfterBreak="0">
+  <w:abstractNum w:abstractNumId="26" w15:restartNumberingAfterBreak="0">
+    <w:nsid w:val="50133041"/>
+    <w:multiLevelType w:val="hybridMultilevel"/>
+    <w:tmpl w:val="EEF245DC"/>
+    <w:lvl w:ilvl="0" w:tplc="04090001">
+      <w:start w:val="1"/>
+      <w:numFmt w:val="bullet"/>
+      <w:lvlText w:val=""/>
+      <w:lvlJc w:val="left"/>
+      <w:pPr>
+        <w:ind w:left="1038" w:hanging="360"/>
+      </w:pPr>
+      <w:rPr>
+        <w:rFonts w:ascii="Symbol" w:hAnsi="Symbol" w:hint="default"/>
+      </w:rPr>
+    </w:lvl>
+    <w:lvl w:ilvl="1" w:tplc="04090003" w:tentative="1">
+      <w:start w:val="1"/>
+      <w:numFmt w:val="bullet"/>
+      <w:lvlText w:val="o"/>
+      <w:lvlJc w:val="left"/>
+      <w:pPr>
+        <w:ind w:left="1758" w:hanging="360"/>
+      </w:pPr>
+      <w:rPr>
+        <w:rFonts w:ascii="Courier New" w:hAnsi="Courier New" w:cs="Courier New" w:hint="default"/>
+      </w:rPr>
+    </w:lvl>
+    <w:lvl w:ilvl="2" w:tplc="04090005" w:tentative="1">
+      <w:start w:val="1"/>
+      <w:numFmt w:val="bullet"/>
+      <w:lvlText w:val=""/>
+      <w:lvlJc w:val="left"/>
+      <w:pPr>
+        <w:ind w:left="2478" w:hanging="360"/>
+      </w:pPr>
+      <w:rPr>
+        <w:rFonts w:ascii="Wingdings" w:hAnsi="Wingdings" w:hint="default"/>
+      </w:rPr>
+    </w:lvl>
+    <w:lvl w:ilvl="3" w:tplc="04090001" w:tentative="1">
+      <w:start w:val="1"/>
+      <w:numFmt w:val="bullet"/>
+      <w:lvlText w:val=""/>
+      <w:lvlJc w:val="left"/>
+      <w:pPr>
+        <w:ind w:left="3198" w:hanging="360"/>
+      </w:pPr>
+      <w:rPr>
+        <w:rFonts w:ascii="Symbol" w:hAnsi="Symbol" w:hint="default"/>
+      </w:rPr>
+    </w:lvl>
+    <w:lvl w:ilvl="4" w:tplc="04090003" w:tentative="1">
+      <w:start w:val="1"/>
+      <w:numFmt w:val="bullet"/>
+      <w:lvlText w:val="o"/>
+      <w:lvlJc w:val="left"/>
+      <w:pPr>
+        <w:ind w:left="3918" w:hanging="360"/>
+      </w:pPr>
+      <w:rPr>
+        <w:rFonts w:ascii="Courier New" w:hAnsi="Courier New" w:cs="Courier New" w:hint="default"/>
+      </w:rPr>
+    </w:lvl>
+    <w:lvl w:ilvl="5" w:tplc="04090005" w:tentative="1">
+      <w:start w:val="1"/>
+      <w:numFmt w:val="bullet"/>
+      <w:lvlText w:val=""/>
+      <w:lvlJc w:val="left"/>
+      <w:pPr>
+        <w:ind w:left="4638" w:hanging="360"/>
+      </w:pPr>
+      <w:rPr>
+        <w:rFonts w:ascii="Wingdings" w:hAnsi="Wingdings" w:hint="default"/>
+      </w:rPr>
+    </w:lvl>
+    <w:lvl w:ilvl="6" w:tplc="04090001" w:tentative="1">
+      <w:start w:val="1"/>
+      <w:numFmt w:val="bullet"/>
+      <w:lvlText w:val=""/>
+      <w:lvlJc w:val="left"/>
+      <w:pPr>
+        <w:ind w:left="5358" w:hanging="360"/>
+      </w:pPr>
+      <w:rPr>
+        <w:rFonts w:ascii="Symbol" w:hAnsi="Symbol" w:hint="default"/>
+      </w:rPr>
+    </w:lvl>
+    <w:lvl w:ilvl="7" w:tplc="04090003" w:tentative="1">
+      <w:start w:val="1"/>
+      <w:numFmt w:val="bullet"/>
+      <w:lvlText w:val="o"/>
+      <w:lvlJc w:val="left"/>
+      <w:pPr>
+        <w:ind w:left="6078" w:hanging="360"/>
+      </w:pPr>
+      <w:rPr>
+        <w:rFonts w:ascii="Courier New" w:hAnsi="Courier New" w:cs="Courier New" w:hint="default"/>
+      </w:rPr>
+    </w:lvl>
+    <w:lvl w:ilvl="8" w:tplc="04090005" w:tentative="1">
+      <w:start w:val="1"/>
+      <w:numFmt w:val="bullet"/>
+      <w:lvlText w:val=""/>
+      <w:lvlJc w:val="left"/>
+      <w:pPr>
+        <w:ind w:left="6798" w:hanging="360"/>
+      </w:pPr>
+      <w:rPr>
+        <w:rFonts w:ascii="Wingdings" w:hAnsi="Wingdings" w:hint="default"/>
+      </w:rPr>
+    </w:lvl>
+  </w:abstractNum>
+  <w:abstractNum w:abstractNumId="27" w15:restartNumberingAfterBreak="0">
     <w:nsid w:val="51167CE0"/>
     <w:multiLevelType w:val="hybridMultilevel"/>
     <w:tmpl w:val="9D44B7F4"/>
@@ -7287,7 +9299,7 @@
       </w:pPr>
     </w:lvl>
   </w:abstractNum>
-  <w:abstractNum w:abstractNumId="25" w15:restartNumberingAfterBreak="0">
+  <w:abstractNum w:abstractNumId="28" w15:restartNumberingAfterBreak="0">
     <w:nsid w:val="55E20D57"/>
     <w:multiLevelType w:val="multilevel"/>
     <w:tmpl w:val="447CDE78"/>
@@ -7400,7 +9412,7 @@
       </w:pPr>
     </w:lvl>
   </w:abstractNum>
-  <w:abstractNum w:abstractNumId="26" w15:restartNumberingAfterBreak="0">
+  <w:abstractNum w:abstractNumId="29" w15:restartNumberingAfterBreak="0">
     <w:nsid w:val="56CF7E58"/>
     <w:multiLevelType w:val="hybridMultilevel"/>
     <w:tmpl w:val="7CC8A79C"/>
@@ -7540,7 +9552,7 @@
       </w:rPr>
     </w:lvl>
   </w:abstractNum>
-  <w:abstractNum w:abstractNumId="27" w15:restartNumberingAfterBreak="0">
+  <w:abstractNum w:abstractNumId="30" w15:restartNumberingAfterBreak="0">
     <w:nsid w:val="58D361D3"/>
     <w:multiLevelType w:val="multilevel"/>
     <w:tmpl w:val="5582B622"/>
@@ -7653,7 +9665,7 @@
       </w:pPr>
     </w:lvl>
   </w:abstractNum>
-  <w:abstractNum w:abstractNumId="28" w15:restartNumberingAfterBreak="0">
+  <w:abstractNum w:abstractNumId="31" w15:restartNumberingAfterBreak="0">
     <w:nsid w:val="596B30FF"/>
     <w:multiLevelType w:val="multilevel"/>
     <w:tmpl w:val="447CDE78"/>
@@ -7766,7 +9778,7 @@
       </w:pPr>
     </w:lvl>
   </w:abstractNum>
-  <w:abstractNum w:abstractNumId="29" w15:restartNumberingAfterBreak="0">
+  <w:abstractNum w:abstractNumId="32" w15:restartNumberingAfterBreak="0">
     <w:nsid w:val="5BB8645B"/>
     <w:multiLevelType w:val="hybridMultilevel"/>
     <w:tmpl w:val="A5121014"/>
@@ -7879,7 +9891,7 @@
       </w:pPr>
     </w:lvl>
   </w:abstractNum>
-  <w:abstractNum w:abstractNumId="30" w15:restartNumberingAfterBreak="0">
+  <w:abstractNum w:abstractNumId="33" w15:restartNumberingAfterBreak="0">
     <w:nsid w:val="5F2B316E"/>
     <w:multiLevelType w:val="multilevel"/>
     <w:tmpl w:val="309AC9F2"/>
@@ -8019,7 +10031,7 @@
       </w:rPr>
     </w:lvl>
   </w:abstractNum>
-  <w:abstractNum w:abstractNumId="31" w15:restartNumberingAfterBreak="0">
+  <w:abstractNum w:abstractNumId="34" w15:restartNumberingAfterBreak="0">
     <w:nsid w:val="66065129"/>
     <w:multiLevelType w:val="hybridMultilevel"/>
     <w:tmpl w:val="9E1629AC"/>
@@ -8159,7 +10171,7 @@
       </w:rPr>
     </w:lvl>
   </w:abstractNum>
-  <w:abstractNum w:abstractNumId="32" w15:restartNumberingAfterBreak="0">
+  <w:abstractNum w:abstractNumId="35" w15:restartNumberingAfterBreak="0">
     <w:nsid w:val="66407AC3"/>
     <w:multiLevelType w:val="hybridMultilevel"/>
     <w:tmpl w:val="0B74B58A"/>
@@ -8302,7 +10314,7 @@
       </w:rPr>
     </w:lvl>
   </w:abstractNum>
-  <w:abstractNum w:abstractNumId="33" w15:restartNumberingAfterBreak="0">
+  <w:abstractNum w:abstractNumId="36" w15:restartNumberingAfterBreak="0">
     <w:nsid w:val="69147860"/>
     <w:multiLevelType w:val="hybridMultilevel"/>
     <w:tmpl w:val="77F454E6"/>
@@ -8442,7 +10454,7 @@
       </w:rPr>
     </w:lvl>
   </w:abstractNum>
-  <w:abstractNum w:abstractNumId="34" w15:restartNumberingAfterBreak="0">
+  <w:abstractNum w:abstractNumId="37" w15:restartNumberingAfterBreak="0">
     <w:nsid w:val="71A05554"/>
     <w:multiLevelType w:val="hybridMultilevel"/>
     <w:tmpl w:val="60F4F23A"/>
@@ -8582,7 +10594,7 @@
       </w:rPr>
     </w:lvl>
   </w:abstractNum>
-  <w:abstractNum w:abstractNumId="35" w15:restartNumberingAfterBreak="0">
+  <w:abstractNum w:abstractNumId="38" w15:restartNumberingAfterBreak="0">
     <w:nsid w:val="71A52A30"/>
     <w:multiLevelType w:val="singleLevel"/>
     <w:tmpl w:val="27D202C6"/>
@@ -8598,7 +10610,7 @@
       </w:pPr>
     </w:lvl>
   </w:abstractNum>
-  <w:abstractNum w:abstractNumId="36" w15:restartNumberingAfterBreak="0">
+  <w:abstractNum w:abstractNumId="39" w15:restartNumberingAfterBreak="0">
     <w:nsid w:val="7D045871"/>
     <w:multiLevelType w:val="multilevel"/>
     <w:tmpl w:val="7CB25C62"/>
@@ -8712,7 +10724,7 @@
     </w:lvl>
   </w:abstractNum>
   <w:num w:numId="1">
-    <w:abstractNumId w:val="35"/>
+    <w:abstractNumId w:val="38"/>
     <w:lvlOverride w:ilvl="0">
       <w:lvl w:ilvl="0">
         <w:start w:val="1"/>
@@ -8737,10 +10749,10 @@
     <w:abstractNumId w:val="1"/>
   </w:num>
   <w:num w:numId="5">
-    <w:abstractNumId w:val="34"/>
+    <w:abstractNumId w:val="37"/>
   </w:num>
   <w:num w:numId="6">
-    <w:abstractNumId w:val="19"/>
+    <w:abstractNumId w:val="21"/>
   </w:num>
   <w:num w:numId="7">
     <w:abstractNumId w:val="9"/>
@@ -8749,13 +10761,13 @@
     <w:abstractNumId w:val="5"/>
   </w:num>
   <w:num w:numId="9">
-    <w:abstractNumId w:val="21"/>
+    <w:abstractNumId w:val="23"/>
   </w:num>
   <w:num w:numId="10">
-    <w:abstractNumId w:val="11"/>
+    <w:abstractNumId w:val="12"/>
   </w:num>
   <w:num w:numId="11">
-    <w:abstractNumId w:val="22"/>
+    <w:abstractNumId w:val="24"/>
   </w:num>
   <w:num w:numId="12">
     <w:abstractNumId w:val="7"/>
@@ -8764,28 +10776,28 @@
     <w:abstractNumId w:val="2"/>
   </w:num>
   <w:num w:numId="14">
+    <w:abstractNumId w:val="39"/>
+  </w:num>
+  <w:num w:numId="15">
+    <w:abstractNumId w:val="30"/>
+  </w:num>
+  <w:num w:numId="16">
+    <w:abstractNumId w:val="31"/>
+  </w:num>
+  <w:num w:numId="17">
+    <w:abstractNumId w:val="32"/>
+  </w:num>
+  <w:num w:numId="18">
+    <w:abstractNumId w:val="28"/>
+  </w:num>
+  <w:num w:numId="19">
     <w:abstractNumId w:val="36"/>
   </w:num>
-  <w:num w:numId="15">
-    <w:abstractNumId w:val="27"/>
-  </w:num>
-  <w:num w:numId="16">
-    <w:abstractNumId w:val="28"/>
-  </w:num>
-  <w:num w:numId="17">
-    <w:abstractNumId w:val="29"/>
-  </w:num>
-  <w:num w:numId="18">
-    <w:abstractNumId w:val="25"/>
-  </w:num>
-  <w:num w:numId="19">
-    <w:abstractNumId w:val="33"/>
-  </w:num>
   <w:num w:numId="20">
-    <w:abstractNumId w:val="13"/>
+    <w:abstractNumId w:val="14"/>
   </w:num>
   <w:num w:numId="21">
-    <w:abstractNumId w:val="35"/>
+    <w:abstractNumId w:val="38"/>
     <w:lvlOverride w:ilvl="0">
       <w:lvl w:ilvl="0">
         <w:start w:val="1"/>
@@ -8801,34 +10813,34 @@
     </w:lvlOverride>
   </w:num>
   <w:num w:numId="22">
-    <w:abstractNumId w:val="32"/>
+    <w:abstractNumId w:val="35"/>
   </w:num>
   <w:num w:numId="23">
-    <w:abstractNumId w:val="23"/>
+    <w:abstractNumId w:val="25"/>
   </w:num>
   <w:num w:numId="24">
-    <w:abstractNumId w:val="18"/>
+    <w:abstractNumId w:val="20"/>
   </w:num>
   <w:num w:numId="25">
-    <w:abstractNumId w:val="12"/>
+    <w:abstractNumId w:val="13"/>
   </w:num>
   <w:num w:numId="26">
-    <w:abstractNumId w:val="31"/>
+    <w:abstractNumId w:val="34"/>
   </w:num>
   <w:num w:numId="27">
     <w:abstractNumId w:val="0"/>
   </w:num>
   <w:num w:numId="28">
-    <w:abstractNumId w:val="26"/>
+    <w:abstractNumId w:val="29"/>
   </w:num>
   <w:num w:numId="29">
     <w:abstractNumId w:val="4"/>
   </w:num>
   <w:num w:numId="30">
-    <w:abstractNumId w:val="16"/>
+    <w:abstractNumId w:val="18"/>
   </w:num>
   <w:num w:numId="31">
-    <w:abstractNumId w:val="17"/>
+    <w:abstractNumId w:val="19"/>
   </w:num>
   <w:num w:numId="32">
     <w:abstractNumId w:val="3"/>
@@ -8837,26 +10849,35 @@
     <w:abstractNumId w:val="6"/>
   </w:num>
   <w:num w:numId="34">
-    <w:abstractNumId w:val="15"/>
+    <w:abstractNumId w:val="17"/>
   </w:num>
   <w:num w:numId="35">
-    <w:abstractNumId w:val="30"/>
+    <w:abstractNumId w:val="33"/>
   </w:num>
   <w:num w:numId="36">
-    <w:abstractNumId w:val="14"/>
+    <w:abstractNumId w:val="16"/>
   </w:num>
   <w:num w:numId="37">
-    <w:abstractNumId w:val="24"/>
+    <w:abstractNumId w:val="27"/>
   </w:num>
   <w:num w:numId="38">
-    <w:abstractNumId w:val="20"/>
+    <w:abstractNumId w:val="22"/>
+  </w:num>
+  <w:num w:numId="39">
+    <w:abstractNumId w:val="11"/>
+  </w:num>
+  <w:num w:numId="40">
+    <w:abstractNumId w:val="26"/>
+  </w:num>
+  <w:num w:numId="41">
+    <w:abstractNumId w:val="15"/>
   </w:num>
   <w:numIdMacAtCleanup w:val="8"/>
 </w:numbering>
 </file>
 
 <file path=word/styles.xml><?xml version="1.0" encoding="utf-8"?>
-<w:styles xmlns:mc="http://schemas.openxmlformats.org/markup-compatibility/2006" xmlns:r="http://schemas.openxmlformats.org/officeDocument/2006/relationships" xmlns:w="http://schemas.openxmlformats.org/wordprocessingml/2006/main" xmlns:w14="http://schemas.microsoft.com/office/word/2010/wordml" xmlns:w15="http://schemas.microsoft.com/office/word/2012/wordml" xmlns:w16cex="http://schemas.microsoft.com/office/word/2018/wordml/cex" xmlns:w16cid="http://schemas.microsoft.com/office/word/2016/wordml/cid" xmlns:w16="http://schemas.microsoft.com/office/word/2018/wordml" xmlns:w16se="http://schemas.microsoft.com/office/word/2015/wordml/symex" mc:Ignorable="w14 w15 w16se w16cid w16 w16cex">
+<w:styles xmlns:mc="http://schemas.openxmlformats.org/markup-compatibility/2006" xmlns:r="http://schemas.openxmlformats.org/officeDocument/2006/relationships" xmlns:w="http://schemas.openxmlformats.org/wordprocessingml/2006/main" xmlns:w14="http://schemas.microsoft.com/office/word/2010/wordml" xmlns:w15="http://schemas.microsoft.com/office/word/2012/wordml" mc:Ignorable="w14 w15">
   <w:docDefaults>
     <w:rPrDefault>
       <w:rPr>
@@ -8866,7 +10887,7 @@
     </w:rPrDefault>
     <w:pPrDefault/>
   </w:docDefaults>
-  <w:latentStyles w:defLockedState="0" w:defUIPriority="0" w:defSemiHidden="0" w:defUnhideWhenUsed="0" w:defQFormat="0" w:count="376">
+  <w:latentStyles w:defLockedState="0" w:defUIPriority="0" w:defSemiHidden="0" w:defUnhideWhenUsed="0" w:defQFormat="0" w:count="371">
     <w:lsdException w:name="Normal" w:qFormat="1"/>
     <w:lsdException w:name="heading 1" w:qFormat="1"/>
     <w:lsdException w:name="heading 2" w:qFormat="1"/>
@@ -9231,11 +11252,6 @@
     <w:lsdException w:name="List Table 5 Dark Accent 6" w:uiPriority="50"/>
     <w:lsdException w:name="List Table 6 Colorful Accent 6" w:uiPriority="51"/>
     <w:lsdException w:name="List Table 7 Colorful Accent 6" w:uiPriority="52"/>
-    <w:lsdException w:name="Mention" w:semiHidden="1" w:uiPriority="99" w:unhideWhenUsed="1"/>
-    <w:lsdException w:name="Smart Hyperlink" w:semiHidden="1" w:uiPriority="99" w:unhideWhenUsed="1"/>
-    <w:lsdException w:name="Hashtag" w:semiHidden="1" w:uiPriority="99" w:unhideWhenUsed="1"/>
-    <w:lsdException w:name="Unresolved Mention" w:semiHidden="1" w:uiPriority="99" w:unhideWhenUsed="1"/>
-    <w:lsdException w:name="Smart Link" w:semiHidden="1" w:uiPriority="99" w:unhideWhenUsed="1"/>
   </w:latentStyles>
   <w:style w:type="paragraph" w:default="1" w:styleId="Normal">
     <w:name w:val="Normal"/>
@@ -9417,7 +11433,6 @@
   <w:style w:type="character" w:default="1" w:styleId="DefaultParagraphFont">
     <w:name w:val="Default Paragraph Font"/>
     <w:uiPriority w:val="1"/>
-    <w:semiHidden/>
     <w:unhideWhenUsed/>
   </w:style>
   <w:style w:type="table" w:default="1" w:styleId="TableNormal">
@@ -10376,6 +12391,28 @@
       <w:sz w:val="20"/>
     </w:rPr>
   </w:style>
+  <w:style w:type="paragraph" w:styleId="ListParagraph">
+    <w:name w:val="List Paragraph"/>
+    <w:basedOn w:val="Normal"/>
+    <w:uiPriority w:val="34"/>
+    <w:qFormat/>
+    <w:rsid w:val="00BA5495"/>
+    <w:pPr>
+      <w:tabs>
+        <w:tab w:val="clear" w:pos="8640"/>
+      </w:tabs>
+      <w:spacing w:after="200" w:line="276" w:lineRule="auto"/>
+      <w:ind w:left="720"/>
+      <w:contextualSpacing/>
+      <w:jc w:val="left"/>
+    </w:pPr>
+    <w:rPr>
+      <w:rFonts w:asciiTheme="minorHAnsi" w:eastAsiaTheme="minorHAnsi" w:hAnsiTheme="minorHAnsi" w:cstheme="minorBidi"/>
+      <w:spacing w:val="0"/>
+      <w:sz w:val="22"/>
+      <w:szCs w:val="22"/>
+    </w:rPr>
+  </w:style>
 </w:styles>
 </file>
 
@@ -10667,7 +12704,7 @@
 </file>
 
 <file path=customXml/itemProps1.xml><?xml version="1.0" encoding="utf-8"?>
-<ds:datastoreItem xmlns:ds="http://schemas.openxmlformats.org/officeDocument/2006/customXml" ds:itemID="{9BF74838-A93B-4CA4-8741-88C747319188}">
+<ds:datastoreItem xmlns:ds="http://schemas.openxmlformats.org/officeDocument/2006/customXml" ds:itemID="{1BF6790C-B33E-482B-94F3-832913B92404}">
   <ds:schemaRefs>
     <ds:schemaRef ds:uri="http://schemas.openxmlformats.org/officeDocument/2006/bibliography"/>
   </ds:schemaRefs>

</xml_diff>

<commit_message>
WIP: added func_decode and func_read
Change-Id: I1c978d432c0591a80cabce384ae6412398025276
</commit_message>
<xml_diff>
--- a/docs/4_ProjectSubmission_2.docx
+++ b/docs/4_ProjectSubmission_2.docx
@@ -1,6 +1,6 @@
 
 <file path=word/document.xml><?xml version="1.0" encoding="utf-8"?>
-<w:document xmlns:wpc="http://schemas.microsoft.com/office/word/2010/wordprocessingCanvas" xmlns:cx="http://schemas.microsoft.com/office/drawing/2014/chartex" xmlns:cx1="http://schemas.microsoft.com/office/drawing/2015/9/8/chartex" xmlns:cx2="http://schemas.microsoft.com/office/drawing/2015/10/21/chartex" xmlns:cx3="http://schemas.microsoft.com/office/drawing/2016/5/9/chartex" xmlns:cx4="http://schemas.microsoft.com/office/drawing/2016/5/10/chartex" xmlns:cx5="http://schemas.microsoft.com/office/drawing/2016/5/11/chartex" xmlns:cx6="http://schemas.microsoft.com/office/drawing/2016/5/12/chartex" xmlns:cx7="http://schemas.microsoft.com/office/drawing/2016/5/13/chartex" xmlns:cx8="http://schemas.microsoft.com/office/drawing/2016/5/14/chartex" xmlns:mc="http://schemas.openxmlformats.org/markup-compatibility/2006" xmlns:aink="http://schemas.microsoft.com/office/drawing/2016/ink" xmlns:am3d="http://schemas.microsoft.com/office/drawing/2017/model3d" xmlns:o="urn:schemas-microsoft-com:office:office" xmlns:r="http://schemas.openxmlformats.org/officeDocument/2006/relationships" xmlns:m="http://schemas.openxmlformats.org/officeDocument/2006/math" xmlns:v="urn:schemas-microsoft-com:vml" xmlns:wp14="http://schemas.microsoft.com/office/word/2010/wordprocessingDrawing" xmlns:wp="http://schemas.openxmlformats.org/drawingml/2006/wordprocessingDrawing" xmlns:w10="urn:schemas-microsoft-com:office:word" xmlns:w="http://schemas.openxmlformats.org/wordprocessingml/2006/main" xmlns:w14="http://schemas.microsoft.com/office/word/2010/wordml" xmlns:w15="http://schemas.microsoft.com/office/word/2012/wordml" xmlns:w16cex="http://schemas.microsoft.com/office/word/2018/wordml/cex" xmlns:w16cid="http://schemas.microsoft.com/office/word/2016/wordml/cid" xmlns:w16="http://schemas.microsoft.com/office/word/2018/wordml" xmlns:w16sdtdh="http://schemas.microsoft.com/office/word/2020/wordml/sdtdatahash" xmlns:w16se="http://schemas.microsoft.com/office/word/2015/wordml/symex" xmlns:wpg="http://schemas.microsoft.com/office/word/2010/wordprocessingGroup" xmlns:wpi="http://schemas.microsoft.com/office/word/2010/wordprocessingInk" xmlns:wne="http://schemas.microsoft.com/office/word/2006/wordml" xmlns:wps="http://schemas.microsoft.com/office/word/2010/wordprocessingShape" mc:Ignorable="w14 w15 w16se w16cid w16 w16cex w16sdtdh wp14">
+<w:document xmlns:wpc="http://schemas.microsoft.com/office/word/2010/wordprocessingCanvas" xmlns:mc="http://schemas.openxmlformats.org/markup-compatibility/2006" xmlns:o="urn:schemas-microsoft-com:office:office" xmlns:r="http://schemas.openxmlformats.org/officeDocument/2006/relationships" xmlns:m="http://schemas.openxmlformats.org/officeDocument/2006/math" xmlns:v="urn:schemas-microsoft-com:vml" xmlns:wp14="http://schemas.microsoft.com/office/word/2010/wordprocessingDrawing" xmlns:wp="http://schemas.openxmlformats.org/drawingml/2006/wordprocessingDrawing" xmlns:w10="urn:schemas-microsoft-com:office:word" xmlns:w="http://schemas.openxmlformats.org/wordprocessingml/2006/main" xmlns:w14="http://schemas.microsoft.com/office/word/2010/wordml" xmlns:w15="http://schemas.microsoft.com/office/word/2012/wordml" xmlns:wpg="http://schemas.microsoft.com/office/word/2010/wordprocessingGroup" xmlns:wpi="http://schemas.microsoft.com/office/word/2010/wordprocessingInk" xmlns:wne="http://schemas.microsoft.com/office/word/2006/wordml" xmlns:wps="http://schemas.microsoft.com/office/word/2010/wordprocessingShape" mc:Ignorable="w14 w15 wp14">
   <w:body>
     <w:p>
       <w:pPr>
@@ -387,7 +387,7 @@
           </mc:Choice>
           <mc:Fallback>
             <w:pict>
-              <v:rect w14:anchorId="429FF7D2" id="Rectangle 1049" o:spid="_x0000_s1026" style="position:absolute;left:0;text-align:left;margin-left:97.5pt;margin-top:243pt;width:408pt;height:130.5pt;flip:x;z-index:-251657216;visibility:visible;mso-wrap-style:square;mso-width-percent:0;mso-height-percent:0;mso-wrap-distance-left:9pt;mso-wrap-distance-top:7.2pt;mso-wrap-distance-right:9pt;mso-wrap-distance-bottom:7.2pt;mso-position-horizontal:absolute;mso-position-horizontal-relative:page;mso-position-vertical:absolute;mso-position-vertical-relative:margin;mso-width-percent:0;mso-height-percent:0;mso-width-relative:page;mso-height-relative:margin;v-text-anchor:top" o:gfxdata="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" o:allowincell="f" filled="f" fillcolor="white [3201]" stroked="f" strokecolor="#95b3d7 [1940]" strokeweight="1pt">
+              <v:rect w14:anchorId="429FF7D2" id="Rectangle 1049" o:spid="_x0000_s1026" style="position:absolute;left:0;text-align:left;margin-left:97.5pt;margin-top:243pt;width:408pt;height:130.5pt;flip:x;z-index:-251657216;visibility:visible;mso-wrap-style:square;mso-width-percent:0;mso-height-percent:0;mso-wrap-distance-left:9pt;mso-wrap-distance-top:7.2pt;mso-wrap-distance-right:9pt;mso-wrap-distance-bottom:7.2pt;mso-position-horizontal:absolute;mso-position-horizontal-relative:page;mso-position-vertical:absolute;mso-position-vertical-relative:margin;mso-width-percent:0;mso-height-percent:0;mso-width-relative:page;mso-height-relative:margin;v-text-anchor:top" o:gfxdata="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" o:allowincell="f" filled="f" fillcolor="white [3201]" stroked="f" strokecolor="#95b3d7 [1940]" strokeweight="1pt">
                 <v:fill color2="#b8cce4 [1300]" focus="100%" type="gradient"/>
                 <v:textbox inset="21.6pt,21.6pt,21.6pt,21.6pt">
                   <w:txbxContent>
@@ -433,7 +433,6 @@
           </mc:Fallback>
         </mc:AlternateContent>
       </w:r>
-      <w:proofErr w:type="spellStart"/>
       <w:r>
         <w:rPr>
           <w:rFonts w:cstheme="majorBidi"/>
@@ -443,7 +442,6 @@
         </w:rPr>
         <w:t>Awais</w:t>
       </w:r>
-      <w:proofErr w:type="spellEnd"/>
       <w:r>
         <w:rPr>
           <w:rFonts w:cstheme="majorBidi"/>
@@ -693,7 +691,7 @@
           </mc:Choice>
           <mc:Fallback>
             <w:pict>
-              <v:rect w14:anchorId="06A23E8F" id="_x0000_s1027" style="position:absolute;left:0;text-align:left;margin-left:99.5pt;margin-top:557pt;width:408pt;height:155.15pt;flip:x;z-index:-251665408;visibility:visible;mso-wrap-style:square;mso-width-percent:0;mso-height-percent:0;mso-wrap-distance-left:9pt;mso-wrap-distance-top:7.2pt;mso-wrap-distance-right:9pt;mso-wrap-distance-bottom:7.2pt;mso-position-horizontal:absolute;mso-position-horizontal-relative:page;mso-position-vertical:absolute;mso-position-vertical-relative:margin;mso-width-percent:0;mso-height-percent:0;mso-width-relative:page;mso-height-relative:margin;v-text-anchor:top" o:gfxdata="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" o:allowincell="f" filled="f" fillcolor="white [3201]" stroked="f" strokecolor="#95b3d7 [1940]" strokeweight="1pt">
+              <v:rect w14:anchorId="06A23E8F" id="_x0000_s1027" style="position:absolute;left:0;text-align:left;margin-left:99.5pt;margin-top:557pt;width:408pt;height:155.15pt;flip:x;z-index:-251665408;visibility:visible;mso-wrap-style:square;mso-width-percent:0;mso-height-percent:0;mso-wrap-distance-left:9pt;mso-wrap-distance-top:7.2pt;mso-wrap-distance-right:9pt;mso-wrap-distance-bottom:7.2pt;mso-position-horizontal:absolute;mso-position-horizontal-relative:page;mso-position-vertical:absolute;mso-position-vertical-relative:margin;mso-width-percent:0;mso-height-percent:0;mso-width-relative:page;mso-height-relative:margin;v-text-anchor:top" o:gfxdata="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" o:allowincell="f" filled="f" fillcolor="white [3201]" stroked="f" strokecolor="#95b3d7 [1940]" strokeweight="1pt">
                 <v:fill color2="#b8cce4 [1300]" focus="100%" type="gradient"/>
                 <v:textbox inset="21.6pt,21.6pt,21.6pt,21.6pt">
                   <w:txbxContent>
@@ -945,7 +943,7 @@
                                                 <a14:useLocalDpi xmlns:a14="http://schemas.microsoft.com/office/drawing/2010/main" val="0"/>
                                               </a:ext>
                                               <a:ext uri="{837473B0-CC2E-450A-ABE3-18F120FF3D39}">
-                                                <a1611:picAttrSrcUrl xmlns:a1611="http://schemas.microsoft.com/office/drawing/2016/11/main" r:id="rId9"/>
+                                                <a1611:picAttrSrcUrl xmlns:a1611="http://schemas.microsoft.com/office/drawing/2016/11/main" xmlns:w16se="http://schemas.microsoft.com/office/word/2015/wordml/symex" xmlns:w16sdtdh="http://schemas.microsoft.com/office/word/2020/wordml/sdtdatahash" xmlns:w16="http://schemas.microsoft.com/office/word/2018/wordml" xmlns:w16cid="http://schemas.microsoft.com/office/word/2016/wordml/cid" xmlns:w16cex="http://schemas.microsoft.com/office/word/2018/wordml/cex" xmlns:w="http://schemas.openxmlformats.org/wordprocessingml/2006/main" xmlns:w10="urn:schemas-microsoft-com:office:word" xmlns:v="urn:schemas-microsoft-com:vml" xmlns:o="urn:schemas-microsoft-com:office:office" xmlns:am3d="http://schemas.microsoft.com/office/drawing/2017/model3d" xmlns:aink="http://schemas.microsoft.com/office/drawing/2016/ink" xmlns:cx8="http://schemas.microsoft.com/office/drawing/2016/5/14/chartex" xmlns:cx7="http://schemas.microsoft.com/office/drawing/2016/5/13/chartex" xmlns:cx6="http://schemas.microsoft.com/office/drawing/2016/5/12/chartex" xmlns:cx5="http://schemas.microsoft.com/office/drawing/2016/5/11/chartex" xmlns:cx4="http://schemas.microsoft.com/office/drawing/2016/5/10/chartex" xmlns:cx3="http://schemas.microsoft.com/office/drawing/2016/5/9/chartex" xmlns:cx2="http://schemas.microsoft.com/office/drawing/2015/10/21/chartex" xmlns:cx1="http://schemas.microsoft.com/office/drawing/2015/9/8/chartex" xmlns:cx="http://schemas.microsoft.com/office/drawing/2014/chartex" xmlns="" r:id="rId9"/>
                                               </a:ext>
                                             </a:extLst>
                                           </a:blip>
@@ -1001,7 +999,7 @@
           </mc:Choice>
           <mc:Fallback>
             <w:pict>
-              <v:rect w14:anchorId="05AC314B" id="_x0000_s1028" style="position:absolute;margin-left:108pt;margin-top:438.75pt;width:408pt;height:130.5pt;flip:x;z-index:-251655168;visibility:visible;mso-wrap-style:square;mso-width-percent:0;mso-height-percent:0;mso-wrap-distance-left:9pt;mso-wrap-distance-top:7.2pt;mso-wrap-distance-right:9pt;mso-wrap-distance-bottom:7.2pt;mso-position-horizontal:absolute;mso-position-horizontal-relative:page;mso-position-vertical:absolute;mso-position-vertical-relative:margin;mso-width-percent:0;mso-height-percent:0;mso-width-relative:page;mso-height-relative:margin;v-text-anchor:top" o:gfxdata="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" o:allowincell="f" filled="f" fillcolor="white [3201]" stroked="f" strokecolor="#95b3d7 [1940]" strokeweight="1pt">
+              <v:rect w14:anchorId="05AC314B" id="_x0000_s1028" style="position:absolute;margin-left:108pt;margin-top:438.75pt;width:408pt;height:130.5pt;flip:x;z-index:-251655168;visibility:visible;mso-wrap-style:square;mso-width-percent:0;mso-height-percent:0;mso-wrap-distance-left:9pt;mso-wrap-distance-top:7.2pt;mso-wrap-distance-right:9pt;mso-wrap-distance-bottom:7.2pt;mso-position-horizontal:absolute;mso-position-horizontal-relative:page;mso-position-vertical:absolute;mso-position-vertical-relative:margin;mso-width-percent:0;mso-height-percent:0;mso-width-relative:page;mso-height-relative:margin;v-text-anchor:top" o:gfxdata="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" o:allowincell="f" filled="f" fillcolor="white [3201]" stroked="f" strokecolor="#95b3d7 [1940]" strokeweight="1pt">
                 <v:fill color2="#b8cce4 [1300]" focus="100%" type="gradient"/>
                 <v:textbox inset="21.6pt,21.6pt,21.6pt,21.6pt">
                   <w:txbxContent>
@@ -1046,7 +1044,7 @@
                                           <a14:useLocalDpi xmlns:a14="http://schemas.microsoft.com/office/drawing/2010/main" val="0"/>
                                         </a:ext>
                                         <a:ext uri="{837473B0-CC2E-450A-ABE3-18F120FF3D39}">
-                                          <a1611:picAttrSrcUrl xmlns:a1611="http://schemas.microsoft.com/office/drawing/2016/11/main" r:id="rId9"/>
+                                          <a1611:picAttrSrcUrl xmlns:a1611="http://schemas.microsoft.com/office/drawing/2016/11/main" xmlns:w16se="http://schemas.microsoft.com/office/word/2015/wordml/symex" xmlns:w16sdtdh="http://schemas.microsoft.com/office/word/2020/wordml/sdtdatahash" xmlns:w16="http://schemas.microsoft.com/office/word/2018/wordml" xmlns:w16cid="http://schemas.microsoft.com/office/word/2016/wordml/cid" xmlns:w16cex="http://schemas.microsoft.com/office/word/2018/wordml/cex" xmlns:w="http://schemas.openxmlformats.org/wordprocessingml/2006/main" xmlns:w10="urn:schemas-microsoft-com:office:word" xmlns:v="urn:schemas-microsoft-com:vml" xmlns:o="urn:schemas-microsoft-com:office:office" xmlns:am3d="http://schemas.microsoft.com/office/drawing/2017/model3d" xmlns:aink="http://schemas.microsoft.com/office/drawing/2016/ink" xmlns:cx8="http://schemas.microsoft.com/office/drawing/2016/5/14/chartex" xmlns:cx7="http://schemas.microsoft.com/office/drawing/2016/5/13/chartex" xmlns:cx6="http://schemas.microsoft.com/office/drawing/2016/5/12/chartex" xmlns:cx5="http://schemas.microsoft.com/office/drawing/2016/5/11/chartex" xmlns:cx4="http://schemas.microsoft.com/office/drawing/2016/5/10/chartex" xmlns:cx3="http://schemas.microsoft.com/office/drawing/2016/5/9/chartex" xmlns:cx2="http://schemas.microsoft.com/office/drawing/2015/10/21/chartex" xmlns:cx1="http://schemas.microsoft.com/office/drawing/2015/9/8/chartex" xmlns:cx="http://schemas.microsoft.com/office/drawing/2014/chartex" xmlns="" r:id="rId9"/>
                                         </a:ext>
                                       </a:extLst>
                                     </a:blip>
@@ -1280,7 +1278,6 @@
         <w:t xml:space="preserve">Open Command prompt, navigate to project repository </w:t>
       </w:r>
       <w:proofErr w:type="spellStart"/>
-      <w:proofErr w:type="gramStart"/>
       <w:r>
         <w:rPr>
           <w:rFonts w:cstheme="majorBidi"/>
@@ -1292,14 +1289,7 @@
         <w:rPr>
           <w:rFonts w:cstheme="majorBidi"/>
         </w:rPr>
-        <w:t xml:space="preserve"> .</w:t>
-      </w:r>
-      <w:proofErr w:type="gramEnd"/>
-      <w:r>
-        <w:rPr>
-          <w:rFonts w:cstheme="majorBidi"/>
-        </w:rPr>
-        <w:t>\</w:t>
+        <w:t xml:space="preserve"> .\</w:t>
       </w:r>
       <w:proofErr w:type="spellStart"/>
       <w:r>
@@ -1384,7 +1374,6 @@
         <w:t xml:space="preserve">drop database </w:t>
       </w:r>
       <w:proofErr w:type="spellStart"/>
-      <w:proofErr w:type="gramStart"/>
       <w:r>
         <w:rPr>
           <w:rFonts w:cstheme="majorBidi"/>
@@ -1398,7 +1387,6 @@
         </w:rPr>
         <w:t>;</w:t>
       </w:r>
-      <w:proofErr w:type="gramEnd"/>
     </w:p>
     <w:p>
       <w:pPr>
@@ -1418,7 +1406,6 @@
         <w:t xml:space="preserve">create database </w:t>
       </w:r>
       <w:proofErr w:type="spellStart"/>
-      <w:proofErr w:type="gramStart"/>
       <w:r>
         <w:rPr>
           <w:rFonts w:cstheme="majorBidi"/>
@@ -1432,7 +1419,6 @@
         </w:rPr>
         <w:t>;</w:t>
       </w:r>
-      <w:proofErr w:type="gramEnd"/>
     </w:p>
     <w:p>
       <w:pPr>
@@ -3441,19 +3427,11 @@
                 <w:szCs w:val="24"/>
               </w:rPr>
             </w:pPr>
-            <w:proofErr w:type="gramStart"/>
-            <w:r>
-              <w:rPr>
-                <w:szCs w:val="24"/>
-              </w:rPr>
-              <w:t>In[</w:t>
-            </w:r>
-            <w:proofErr w:type="gramEnd"/>
-            <w:r>
-              <w:rPr>
-                <w:szCs w:val="24"/>
-              </w:rPr>
-              <w:t>] = {‘A’, ‘B’, ‘C’}</w:t>
+            <w:r>
+              <w:rPr>
+                <w:szCs w:val="24"/>
+              </w:rPr>
+              <w:t>In[] = {‘A’, ‘B’, ‘C’}</w:t>
             </w:r>
             <w:r>
               <w:rPr>
@@ -3481,16 +3459,8 @@
               <w:rPr>
                 <w:szCs w:val="24"/>
               </w:rPr>
-              <w:t xml:space="preserve"> = </w:t>
-            </w:r>
-            <w:proofErr w:type="gramStart"/>
-            <w:r>
-              <w:rPr>
-                <w:szCs w:val="24"/>
-              </w:rPr>
-              <w:t>0;</w:t>
-            </w:r>
-            <w:proofErr w:type="gramEnd"/>
+              <w:t xml:space="preserve"> = 0;</w:t>
+            </w:r>
           </w:p>
           <w:p>
             <w:pPr>
@@ -3827,19 +3797,11 @@
                 <w:szCs w:val="24"/>
               </w:rPr>
             </w:pPr>
-            <w:proofErr w:type="gramStart"/>
-            <w:r>
-              <w:rPr>
-                <w:szCs w:val="24"/>
-              </w:rPr>
-              <w:t>In[</w:t>
-            </w:r>
-            <w:proofErr w:type="gramEnd"/>
-            <w:r>
-              <w:rPr>
-                <w:szCs w:val="24"/>
-              </w:rPr>
-              <w:t>] = {‘A’, ‘B’, ‘C’};</w:t>
+            <w:r>
+              <w:rPr>
+                <w:szCs w:val="24"/>
+              </w:rPr>
+              <w:t>In[] = {‘A’, ‘B’, ‘C’};</w:t>
             </w:r>
           </w:p>
           <w:p>
@@ -3861,16 +3823,8 @@
               <w:rPr>
                 <w:szCs w:val="24"/>
               </w:rPr>
-              <w:t xml:space="preserve"> = </w:t>
-            </w:r>
-            <w:proofErr w:type="gramStart"/>
-            <w:r>
-              <w:rPr>
-                <w:szCs w:val="24"/>
-              </w:rPr>
-              <w:t>0;</w:t>
-            </w:r>
-            <w:proofErr w:type="gramEnd"/>
+              <w:t xml:space="preserve"> = 0;</w:t>
+            </w:r>
           </w:p>
           <w:p>
             <w:pPr>
@@ -4027,19 +3981,11 @@
                 <w:szCs w:val="24"/>
               </w:rPr>
             </w:pPr>
-            <w:proofErr w:type="gramStart"/>
-            <w:r>
-              <w:rPr>
-                <w:szCs w:val="24"/>
-              </w:rPr>
-              <w:t>In[</w:t>
-            </w:r>
-            <w:proofErr w:type="gramEnd"/>
-            <w:r>
-              <w:rPr>
-                <w:szCs w:val="24"/>
-              </w:rPr>
-              <w:t>] = {‘A’, ‘B’, ‘C’};</w:t>
+            <w:r>
+              <w:rPr>
+                <w:szCs w:val="24"/>
+              </w:rPr>
+              <w:t>In[] = {‘A’, ‘B’, ‘C’};</w:t>
             </w:r>
           </w:p>
           <w:p>
@@ -4061,16 +4007,8 @@
               <w:rPr>
                 <w:szCs w:val="24"/>
               </w:rPr>
-              <w:t xml:space="preserve"> = </w:t>
-            </w:r>
-            <w:proofErr w:type="gramStart"/>
-            <w:r>
-              <w:rPr>
-                <w:szCs w:val="24"/>
-              </w:rPr>
-              <w:t>0;</w:t>
-            </w:r>
-            <w:proofErr w:type="gramEnd"/>
+              <w:t xml:space="preserve"> = 0;</w:t>
+            </w:r>
           </w:p>
           <w:p>
             <w:pPr>
@@ -4407,19 +4345,11 @@
                 <w:szCs w:val="24"/>
               </w:rPr>
             </w:pPr>
-            <w:proofErr w:type="gramStart"/>
-            <w:r>
-              <w:rPr>
-                <w:szCs w:val="24"/>
-              </w:rPr>
-              <w:t>In[</w:t>
-            </w:r>
-            <w:proofErr w:type="gramEnd"/>
-            <w:r>
-              <w:rPr>
-                <w:szCs w:val="24"/>
-              </w:rPr>
-              <w:t>] = {‘A’, ‘B’, ‘C’};</w:t>
+            <w:r>
+              <w:rPr>
+                <w:szCs w:val="24"/>
+              </w:rPr>
+              <w:t>In[] = {‘A’, ‘B’, ‘C’};</w:t>
             </w:r>
           </w:p>
           <w:p>
@@ -4441,16 +4371,8 @@
               <w:rPr>
                 <w:szCs w:val="24"/>
               </w:rPr>
-              <w:t xml:space="preserve"> = </w:t>
-            </w:r>
-            <w:proofErr w:type="gramStart"/>
-            <w:r>
-              <w:rPr>
-                <w:szCs w:val="24"/>
-              </w:rPr>
-              <w:t>0;</w:t>
-            </w:r>
-            <w:proofErr w:type="gramEnd"/>
+              <w:t xml:space="preserve"> = 0;</w:t>
+            </w:r>
           </w:p>
           <w:p>
             <w:pPr>
@@ -4594,19 +4516,11 @@
                 <w:szCs w:val="24"/>
               </w:rPr>
             </w:pPr>
-            <w:proofErr w:type="gramStart"/>
-            <w:r>
-              <w:rPr>
-                <w:szCs w:val="24"/>
-              </w:rPr>
-              <w:t>In[</w:t>
-            </w:r>
-            <w:proofErr w:type="gramEnd"/>
-            <w:r>
-              <w:rPr>
-                <w:szCs w:val="24"/>
-              </w:rPr>
-              <w:t>] = {‘A’, ‘B’, ‘C’};</w:t>
+            <w:r>
+              <w:rPr>
+                <w:szCs w:val="24"/>
+              </w:rPr>
+              <w:t>In[] = {‘A’, ‘B’, ‘C’};</w:t>
             </w:r>
           </w:p>
           <w:p>
@@ -4628,16 +4542,8 @@
               <w:rPr>
                 <w:szCs w:val="24"/>
               </w:rPr>
-              <w:t xml:space="preserve"> = </w:t>
-            </w:r>
-            <w:proofErr w:type="gramStart"/>
-            <w:r>
-              <w:rPr>
-                <w:szCs w:val="24"/>
-              </w:rPr>
-              <w:t>0;</w:t>
-            </w:r>
-            <w:proofErr w:type="gramEnd"/>
+              <w:t xml:space="preserve"> = 0;</w:t>
+            </w:r>
           </w:p>
           <w:p>
             <w:pPr>
@@ -6629,6 +6535,7 @@
         <w:rPr>
           <w:b/>
           <w:bCs/>
+          <w:noProof/>
           <w:sz w:val="32"/>
           <w:szCs w:val="32"/>
         </w:rPr>
@@ -7951,9 +7858,8 @@
         <w:rPr>
           <w:b/>
           <w:bCs/>
-          <w:sz w:val="36"/>
-          <w:szCs w:val="36"/>
-          <w:u w:val="single"/>
+          <w:sz w:val="32"/>
+          <w:szCs w:val="32"/>
         </w:rPr>
       </w:pPr>
       <w:r>
@@ -7986,16 +7892,74 @@
         </w:rPr>
         <w:t>:</w:t>
       </w:r>
-    </w:p>
-    <w:p>
-      <w:pPr>
-        <w:pStyle w:val="BodyText"/>
+      <w:r>
         <w:rPr>
           <w:b/>
           <w:bCs/>
           <w:sz w:val="32"/>
           <w:szCs w:val="32"/>
         </w:rPr>
+        <w:t xml:space="preserve"> </w:t>
+      </w:r>
+    </w:p>
+    <w:p>
+      <w:pPr>
+        <w:pStyle w:val="BodyText"/>
+        <w:rPr>
+          <w:bCs/>
+          <w:szCs w:val="24"/>
+        </w:rPr>
+      </w:pPr>
+      <w:r>
+        <w:t>Decodes a byte array from Base64 format.</w:t>
+      </w:r>
+      <w:r>
+        <w:rPr>
+          <w:bCs/>
+          <w:szCs w:val="24"/>
+        </w:rPr>
+        <w:t xml:space="preserve"> </w:t>
+      </w:r>
+    </w:p>
+    <w:p>
+      <w:pPr>
+        <w:pStyle w:val="BodyText"/>
+        <w:rPr>
+          <w:bCs/>
+          <w:szCs w:val="24"/>
+        </w:rPr>
+      </w:pPr>
+      <w:r>
+        <w:rPr>
+          <w:bCs/>
+          <w:szCs w:val="24"/>
+        </w:rPr>
+        <w:t xml:space="preserve">Note: </w:t>
+      </w:r>
+      <w:proofErr w:type="gramStart"/>
+      <w:r>
+        <w:rPr>
+          <w:bCs/>
+          <w:szCs w:val="24"/>
+        </w:rPr>
+        <w:t>map2[</w:t>
+      </w:r>
+      <w:proofErr w:type="gramEnd"/>
+      <w:r>
+        <w:rPr>
+          <w:bCs/>
+          <w:szCs w:val="24"/>
+        </w:rPr>
+        <w:t>] table is populated in another constructor function.</w:t>
+      </w:r>
+    </w:p>
+    <w:p>
+      <w:pPr>
+        <w:pStyle w:val="BodyText"/>
+        <w:rPr>
+          <w:bCs/>
+          <w:szCs w:val="24"/>
+        </w:rPr>
       </w:pPr>
       <w:r>
         <w:rPr>
@@ -8008,6 +7972,11 @@
       </w:r>
     </w:p>
     <w:p>
+      <w:r>
+        <w:t>timesheet-master\src\main\java\timeSheet\util\properties\Base64Coder.java</w:t>
+      </w:r>
+    </w:p>
+    <w:p>
       <w:pPr>
         <w:pStyle w:val="BodyText"/>
         <w:rPr>
@@ -8017,7 +7986,1748 @@
           <w:szCs w:val="32"/>
         </w:rPr>
       </w:pPr>
+      <w:r>
+        <w:rPr>
+          <w:noProof/>
+        </w:rPr>
+        <w:lastRenderedPageBreak/>
+        <w:drawing>
+          <wp:inline distT="0" distB="0" distL="0" distR="0" wp14:anchorId="586EA2A7" wp14:editId="6637750A">
+            <wp:extent cx="5732145" cy="3749675"/>
+            <wp:effectExtent l="0" t="0" r="1905" b="3175"/>
+            <wp:docPr id="22" name="Picture 22"/>
+            <wp:cNvGraphicFramePr>
+              <a:graphicFrameLocks xmlns:a="http://schemas.openxmlformats.org/drawingml/2006/main" noChangeAspect="1"/>
+            </wp:cNvGraphicFramePr>
+            <a:graphic xmlns:a="http://schemas.openxmlformats.org/drawingml/2006/main">
+              <a:graphicData uri="http://schemas.openxmlformats.org/drawingml/2006/picture">
+                <pic:pic xmlns:pic="http://schemas.openxmlformats.org/drawingml/2006/picture">
+                  <pic:nvPicPr>
+                    <pic:cNvPr id="1" name=""/>
+                    <pic:cNvPicPr/>
+                  </pic:nvPicPr>
+                  <pic:blipFill>
+                    <a:blip r:embed="rId32"/>
+                    <a:stretch>
+                      <a:fillRect/>
+                    </a:stretch>
+                  </pic:blipFill>
+                  <pic:spPr>
+                    <a:xfrm>
+                      <a:off x="0" y="0"/>
+                      <a:ext cx="5732145" cy="3749675"/>
+                    </a:xfrm>
+                    <a:prstGeom prst="rect">
+                      <a:avLst/>
+                    </a:prstGeom>
+                  </pic:spPr>
+                </pic:pic>
+              </a:graphicData>
+            </a:graphic>
+          </wp:inline>
+        </w:drawing>
+      </w:r>
     </w:p>
+    <w:p>
+      <w:pPr>
+        <w:pStyle w:val="BodyText"/>
+        <w:rPr>
+          <w:b/>
+          <w:bCs/>
+          <w:sz w:val="32"/>
+          <w:szCs w:val="32"/>
+        </w:rPr>
+      </w:pPr>
+      <w:r>
+        <w:rPr>
+          <w:b/>
+          <w:bCs/>
+          <w:sz w:val="32"/>
+          <w:szCs w:val="32"/>
+        </w:rPr>
+        <w:t xml:space="preserve">CFG: </w:t>
+      </w:r>
+    </w:p>
+    <w:p>
+      <w:pPr>
+        <w:pStyle w:val="BodyText"/>
+        <w:jc w:val="center"/>
+        <w:rPr>
+          <w:sz w:val="32"/>
+          <w:szCs w:val="32"/>
+        </w:rPr>
+      </w:pPr>
+      <w:r>
+        <w:rPr>
+          <w:noProof/>
+          <w:sz w:val="32"/>
+          <w:szCs w:val="32"/>
+        </w:rPr>
+        <w:lastRenderedPageBreak/>
+        <w:drawing>
+          <wp:inline distT="0" distB="0" distL="0" distR="0" wp14:anchorId="67BD1F63" wp14:editId="471F07C6">
+            <wp:extent cx="4672330" cy="8863965"/>
+            <wp:effectExtent l="0" t="0" r="0" b="0"/>
+            <wp:docPr id="23" name="Picture 23"/>
+            <wp:cNvGraphicFramePr>
+              <a:graphicFrameLocks xmlns:a="http://schemas.openxmlformats.org/drawingml/2006/main" noChangeAspect="1"/>
+            </wp:cNvGraphicFramePr>
+            <a:graphic xmlns:a="http://schemas.openxmlformats.org/drawingml/2006/main">
+              <a:graphicData uri="http://schemas.openxmlformats.org/drawingml/2006/picture">
+                <pic:pic xmlns:pic="http://schemas.openxmlformats.org/drawingml/2006/picture">
+                  <pic:nvPicPr>
+                    <pic:cNvPr id="23" name="func2_decode.png"/>
+                    <pic:cNvPicPr/>
+                  </pic:nvPicPr>
+                  <pic:blipFill>
+                    <a:blip r:embed="rId33">
+                      <a:extLst>
+                        <a:ext uri="{28A0092B-C50C-407E-A947-70E740481C1C}">
+                          <a14:useLocalDpi xmlns:a14="http://schemas.microsoft.com/office/drawing/2010/main" val="0"/>
+                        </a:ext>
+                      </a:extLst>
+                    </a:blip>
+                    <a:stretch>
+                      <a:fillRect/>
+                    </a:stretch>
+                  </pic:blipFill>
+                  <pic:spPr>
+                    <a:xfrm>
+                      <a:off x="0" y="0"/>
+                      <a:ext cx="4672330" cy="8863965"/>
+                    </a:xfrm>
+                    <a:prstGeom prst="rect">
+                      <a:avLst/>
+                    </a:prstGeom>
+                  </pic:spPr>
+                </pic:pic>
+              </a:graphicData>
+            </a:graphic>
+          </wp:inline>
+        </w:drawing>
+      </w:r>
+    </w:p>
+    <w:p>
+      <w:pPr>
+        <w:pStyle w:val="BodyText"/>
+        <w:rPr>
+          <w:b/>
+          <w:bCs/>
+          <w:sz w:val="32"/>
+          <w:szCs w:val="32"/>
+        </w:rPr>
+      </w:pPr>
+      <w:r>
+        <w:rPr>
+          <w:b/>
+          <w:bCs/>
+          <w:sz w:val="32"/>
+          <w:szCs w:val="32"/>
+        </w:rPr>
+        <w:lastRenderedPageBreak/>
+        <w:t>Statement Coverage:</w:t>
+      </w:r>
+    </w:p>
+    <w:p>
+      <w:pPr>
+        <w:pStyle w:val="BodyText"/>
+        <w:rPr>
+          <w:b/>
+          <w:bCs/>
+          <w:sz w:val="32"/>
+          <w:szCs w:val="32"/>
+        </w:rPr>
+      </w:pPr>
+      <w:r>
+        <w:t>Exception cases are not covered under sir’s guidance.</w:t>
+      </w:r>
+    </w:p>
+    <w:tbl>
+      <w:tblPr>
+        <w:tblStyle w:val="TableGrid"/>
+        <w:tblW w:w="9351" w:type="dxa"/>
+        <w:tblLook w:val="04A0" w:firstRow="1" w:lastRow="0" w:firstColumn="1" w:lastColumn="0" w:noHBand="0" w:noVBand="1"/>
+      </w:tblPr>
+      <w:tblGrid>
+        <w:gridCol w:w="845"/>
+        <w:gridCol w:w="1757"/>
+        <w:gridCol w:w="1321"/>
+        <w:gridCol w:w="1762"/>
+        <w:gridCol w:w="1186"/>
+        <w:gridCol w:w="2480"/>
+      </w:tblGrid>
+      <w:tr>
+        <w:trPr>
+          <w:trHeight w:val="759"/>
+        </w:trPr>
+        <w:tc>
+          <w:tcPr>
+            <w:tcW w:w="846" w:type="dxa"/>
+          </w:tcPr>
+          <w:p>
+            <w:pPr>
+              <w:pStyle w:val="BodyText"/>
+              <w:jc w:val="center"/>
+              <w:rPr>
+                <w:b/>
+                <w:szCs w:val="24"/>
+              </w:rPr>
+            </w:pPr>
+            <w:r>
+              <w:rPr>
+                <w:b/>
+                <w:szCs w:val="24"/>
+              </w:rPr>
+              <w:t>Test case#</w:t>
+            </w:r>
+          </w:p>
+        </w:tc>
+        <w:tc>
+          <w:tcPr>
+            <w:tcW w:w="1784" w:type="dxa"/>
+          </w:tcPr>
+          <w:p>
+            <w:pPr>
+              <w:pStyle w:val="BodyText"/>
+              <w:jc w:val="center"/>
+              <w:rPr>
+                <w:b/>
+                <w:bCs/>
+                <w:szCs w:val="24"/>
+              </w:rPr>
+            </w:pPr>
+            <w:r>
+              <w:rPr>
+                <w:b/>
+                <w:bCs/>
+                <w:szCs w:val="24"/>
+              </w:rPr>
+              <w:t>Input</w:t>
+            </w:r>
+          </w:p>
+        </w:tc>
+        <w:tc>
+          <w:tcPr>
+            <w:tcW w:w="1334" w:type="dxa"/>
+          </w:tcPr>
+          <w:p>
+            <w:pPr>
+              <w:pStyle w:val="BodyText"/>
+              <w:jc w:val="center"/>
+              <w:rPr>
+                <w:b/>
+                <w:szCs w:val="24"/>
+              </w:rPr>
+            </w:pPr>
+            <w:r>
+              <w:rPr>
+                <w:b/>
+                <w:szCs w:val="24"/>
+              </w:rPr>
+              <w:t>Output</w:t>
+            </w:r>
+          </w:p>
+        </w:tc>
+        <w:tc>
+          <w:tcPr>
+            <w:tcW w:w="1783" w:type="dxa"/>
+          </w:tcPr>
+          <w:p>
+            <w:pPr>
+              <w:pStyle w:val="BodyText"/>
+              <w:jc w:val="center"/>
+              <w:rPr>
+                <w:b/>
+                <w:szCs w:val="24"/>
+              </w:rPr>
+            </w:pPr>
+            <w:r>
+              <w:rPr>
+                <w:b/>
+                <w:bCs/>
+                <w:szCs w:val="24"/>
+              </w:rPr>
+              <w:t>Expected Output</w:t>
+            </w:r>
+          </w:p>
+        </w:tc>
+        <w:tc>
+          <w:tcPr>
+            <w:tcW w:w="1119" w:type="dxa"/>
+          </w:tcPr>
+          <w:p>
+            <w:pPr>
+              <w:pStyle w:val="BodyText"/>
+              <w:jc w:val="center"/>
+              <w:rPr>
+                <w:b/>
+                <w:szCs w:val="24"/>
+              </w:rPr>
+            </w:pPr>
+            <w:r>
+              <w:rPr>
+                <w:b/>
+                <w:szCs w:val="24"/>
+              </w:rPr>
+              <w:t>Pass/Fail</w:t>
+            </w:r>
+          </w:p>
+        </w:tc>
+        <w:tc>
+          <w:tcPr>
+            <w:tcW w:w="2485" w:type="dxa"/>
+          </w:tcPr>
+          <w:p>
+            <w:pPr>
+              <w:pStyle w:val="BodyText"/>
+              <w:jc w:val="center"/>
+              <w:rPr>
+                <w:b/>
+                <w:szCs w:val="24"/>
+              </w:rPr>
+            </w:pPr>
+            <w:r>
+              <w:rPr>
+                <w:b/>
+                <w:szCs w:val="24"/>
+              </w:rPr>
+              <w:t>Comments/Remarks</w:t>
+            </w:r>
+          </w:p>
+          <w:p>
+            <w:pPr>
+              <w:pStyle w:val="BodyText"/>
+              <w:jc w:val="center"/>
+              <w:rPr>
+                <w:b/>
+                <w:szCs w:val="24"/>
+              </w:rPr>
+            </w:pPr>
+          </w:p>
+        </w:tc>
+      </w:tr>
+      <w:tr>
+        <w:trPr>
+          <w:trHeight w:val="759"/>
+        </w:trPr>
+        <w:tc>
+          <w:tcPr>
+            <w:tcW w:w="846" w:type="dxa"/>
+          </w:tcPr>
+          <w:p>
+            <w:pPr>
+              <w:pStyle w:val="BodyText"/>
+              <w:jc w:val="center"/>
+              <w:rPr>
+                <w:b/>
+                <w:szCs w:val="24"/>
+              </w:rPr>
+            </w:pPr>
+            <w:r>
+              <w:rPr>
+                <w:b/>
+                <w:szCs w:val="24"/>
+              </w:rPr>
+              <w:t>1</w:t>
+            </w:r>
+          </w:p>
+        </w:tc>
+        <w:tc>
+          <w:tcPr>
+            <w:tcW w:w="1784" w:type="dxa"/>
+          </w:tcPr>
+          <w:p>
+            <w:pPr>
+              <w:pStyle w:val="BodyText"/>
+              <w:rPr>
+                <w:szCs w:val="24"/>
+              </w:rPr>
+            </w:pPr>
+            <w:r>
+              <w:rPr>
+                <w:szCs w:val="24"/>
+              </w:rPr>
+              <w:t>In[] = ‘</w:t>
+            </w:r>
+            <w:r>
+              <w:rPr>
+                <w:szCs w:val="24"/>
+              </w:rPr>
+              <w:t>QUJD</w:t>
+            </w:r>
+            <w:r>
+              <w:rPr>
+                <w:szCs w:val="24"/>
+              </w:rPr>
+              <w:t>’</w:t>
+            </w:r>
+          </w:p>
+          <w:p>
+            <w:pPr>
+              <w:pStyle w:val="BodyText"/>
+              <w:rPr>
+                <w:szCs w:val="24"/>
+              </w:rPr>
+            </w:pPr>
+            <w:proofErr w:type="spellStart"/>
+            <w:r>
+              <w:rPr>
+                <w:szCs w:val="24"/>
+              </w:rPr>
+              <w:t>iOff</w:t>
+            </w:r>
+            <w:proofErr w:type="spellEnd"/>
+            <w:r>
+              <w:rPr>
+                <w:szCs w:val="24"/>
+              </w:rPr>
+              <w:t xml:space="preserve"> = 0</w:t>
+            </w:r>
+          </w:p>
+          <w:p>
+            <w:pPr>
+              <w:pStyle w:val="BodyText"/>
+              <w:rPr>
+                <w:szCs w:val="24"/>
+              </w:rPr>
+            </w:pPr>
+            <w:proofErr w:type="spellStart"/>
+            <w:r>
+              <w:rPr>
+                <w:szCs w:val="24"/>
+              </w:rPr>
+              <w:t>iLen</w:t>
+            </w:r>
+            <w:proofErr w:type="spellEnd"/>
+            <w:r>
+              <w:rPr>
+                <w:szCs w:val="24"/>
+              </w:rPr>
+              <w:t xml:space="preserve"> = 4</w:t>
+            </w:r>
+          </w:p>
+        </w:tc>
+        <w:tc>
+          <w:tcPr>
+            <w:tcW w:w="1334" w:type="dxa"/>
+          </w:tcPr>
+          <w:p>
+            <w:pPr>
+              <w:pStyle w:val="BodyText"/>
+              <w:jc w:val="center"/>
+              <w:rPr>
+                <w:szCs w:val="24"/>
+              </w:rPr>
+            </w:pPr>
+            <w:r>
+              <w:rPr>
+                <w:szCs w:val="24"/>
+              </w:rPr>
+              <w:t>‘ABC’</w:t>
+            </w:r>
+          </w:p>
+        </w:tc>
+        <w:tc>
+          <w:tcPr>
+            <w:tcW w:w="1783" w:type="dxa"/>
+          </w:tcPr>
+          <w:p>
+            <w:pPr>
+              <w:pStyle w:val="BodyText"/>
+              <w:jc w:val="center"/>
+              <w:rPr>
+                <w:szCs w:val="24"/>
+              </w:rPr>
+            </w:pPr>
+            <w:r>
+              <w:rPr>
+                <w:szCs w:val="24"/>
+              </w:rPr>
+              <w:t>‘ABC’</w:t>
+            </w:r>
+          </w:p>
+        </w:tc>
+        <w:tc>
+          <w:tcPr>
+            <w:tcW w:w="1119" w:type="dxa"/>
+          </w:tcPr>
+          <w:p>
+            <w:pPr>
+              <w:pStyle w:val="BodyText"/>
+              <w:jc w:val="center"/>
+              <w:rPr>
+                <w:szCs w:val="24"/>
+              </w:rPr>
+            </w:pPr>
+            <w:r>
+              <w:rPr>
+                <w:szCs w:val="24"/>
+              </w:rPr>
+              <w:t>Pass</w:t>
+            </w:r>
+          </w:p>
+        </w:tc>
+        <w:tc>
+          <w:tcPr>
+            <w:tcW w:w="2485" w:type="dxa"/>
+          </w:tcPr>
+          <w:p>
+            <w:pPr>
+              <w:pStyle w:val="BodyText"/>
+              <w:jc w:val="center"/>
+              <w:rPr>
+                <w:szCs w:val="24"/>
+              </w:rPr>
+            </w:pPr>
+            <w:r>
+              <w:rPr>
+                <w:szCs w:val="24"/>
+              </w:rPr>
+              <w:t>No padding</w:t>
+            </w:r>
+          </w:p>
+        </w:tc>
+      </w:tr>
+      <w:tr>
+        <w:trPr>
+          <w:trHeight w:val="759"/>
+        </w:trPr>
+        <w:tc>
+          <w:tcPr>
+            <w:tcW w:w="846" w:type="dxa"/>
+          </w:tcPr>
+          <w:p>
+            <w:pPr>
+              <w:pStyle w:val="BodyText"/>
+              <w:jc w:val="center"/>
+              <w:rPr>
+                <w:b/>
+                <w:iCs/>
+                <w:szCs w:val="24"/>
+              </w:rPr>
+            </w:pPr>
+            <w:r>
+              <w:rPr>
+                <w:b/>
+                <w:iCs/>
+                <w:szCs w:val="24"/>
+              </w:rPr>
+              <w:t>2</w:t>
+            </w:r>
+          </w:p>
+        </w:tc>
+        <w:tc>
+          <w:tcPr>
+            <w:tcW w:w="1784" w:type="dxa"/>
+          </w:tcPr>
+          <w:p>
+            <w:pPr>
+              <w:pStyle w:val="BodyText"/>
+              <w:rPr>
+                <w:szCs w:val="24"/>
+              </w:rPr>
+            </w:pPr>
+            <w:r>
+              <w:rPr>
+                <w:szCs w:val="24"/>
+              </w:rPr>
+              <w:t>In[] = ‘</w:t>
+            </w:r>
+            <w:r>
+              <w:rPr>
+                <w:szCs w:val="24"/>
+              </w:rPr>
+              <w:t>QQ==</w:t>
+            </w:r>
+            <w:r>
+              <w:rPr>
+                <w:szCs w:val="24"/>
+              </w:rPr>
+              <w:t>’</w:t>
+            </w:r>
+          </w:p>
+          <w:p>
+            <w:pPr>
+              <w:pStyle w:val="BodyText"/>
+              <w:rPr>
+                <w:szCs w:val="24"/>
+              </w:rPr>
+            </w:pPr>
+            <w:proofErr w:type="spellStart"/>
+            <w:r>
+              <w:rPr>
+                <w:szCs w:val="24"/>
+              </w:rPr>
+              <w:t>iOff</w:t>
+            </w:r>
+            <w:proofErr w:type="spellEnd"/>
+            <w:r>
+              <w:rPr>
+                <w:szCs w:val="24"/>
+              </w:rPr>
+              <w:t xml:space="preserve"> = 0</w:t>
+            </w:r>
+          </w:p>
+          <w:p>
+            <w:pPr>
+              <w:pStyle w:val="BodyText"/>
+              <w:rPr>
+                <w:szCs w:val="24"/>
+              </w:rPr>
+            </w:pPr>
+            <w:proofErr w:type="spellStart"/>
+            <w:r>
+              <w:rPr>
+                <w:szCs w:val="24"/>
+              </w:rPr>
+              <w:t>iLen</w:t>
+            </w:r>
+            <w:proofErr w:type="spellEnd"/>
+            <w:r>
+              <w:rPr>
+                <w:szCs w:val="24"/>
+              </w:rPr>
+              <w:t xml:space="preserve"> = 4</w:t>
+            </w:r>
+          </w:p>
+        </w:tc>
+        <w:tc>
+          <w:tcPr>
+            <w:tcW w:w="1334" w:type="dxa"/>
+          </w:tcPr>
+          <w:p>
+            <w:pPr>
+              <w:pStyle w:val="BodyText"/>
+              <w:jc w:val="center"/>
+              <w:rPr>
+                <w:szCs w:val="24"/>
+              </w:rPr>
+            </w:pPr>
+            <w:r>
+              <w:rPr>
+                <w:szCs w:val="24"/>
+              </w:rPr>
+              <w:t>‘A’</w:t>
+            </w:r>
+          </w:p>
+        </w:tc>
+        <w:tc>
+          <w:tcPr>
+            <w:tcW w:w="1783" w:type="dxa"/>
+          </w:tcPr>
+          <w:p>
+            <w:pPr>
+              <w:pStyle w:val="BodyText"/>
+              <w:jc w:val="center"/>
+              <w:rPr>
+                <w:szCs w:val="24"/>
+              </w:rPr>
+            </w:pPr>
+            <w:r>
+              <w:rPr>
+                <w:szCs w:val="24"/>
+              </w:rPr>
+              <w:t>‘A’</w:t>
+            </w:r>
+          </w:p>
+        </w:tc>
+        <w:tc>
+          <w:tcPr>
+            <w:tcW w:w="1119" w:type="dxa"/>
+          </w:tcPr>
+          <w:p>
+            <w:pPr>
+              <w:pStyle w:val="BodyText"/>
+              <w:jc w:val="center"/>
+              <w:rPr>
+                <w:szCs w:val="24"/>
+              </w:rPr>
+            </w:pPr>
+            <w:r>
+              <w:rPr>
+                <w:szCs w:val="24"/>
+              </w:rPr>
+              <w:t>Pass</w:t>
+            </w:r>
+          </w:p>
+        </w:tc>
+        <w:tc>
+          <w:tcPr>
+            <w:tcW w:w="2485" w:type="dxa"/>
+          </w:tcPr>
+          <w:p>
+            <w:pPr>
+              <w:pStyle w:val="BodyText"/>
+              <w:jc w:val="center"/>
+              <w:rPr>
+                <w:szCs w:val="24"/>
+              </w:rPr>
+            </w:pPr>
+            <w:r>
+              <w:rPr>
+                <w:szCs w:val="24"/>
+              </w:rPr>
+              <w:t>Padded with ==</w:t>
+            </w:r>
+          </w:p>
+        </w:tc>
+      </w:tr>
+    </w:tbl>
+    <w:p>
+      <w:pPr>
+        <w:pStyle w:val="BodyText"/>
+        <w:rPr>
+          <w:rFonts w:cstheme="majorBidi"/>
+          <w:szCs w:val="22"/>
+        </w:rPr>
+      </w:pPr>
+    </w:p>
+    <w:p>
+      <w:pPr>
+        <w:pStyle w:val="BodyText"/>
+        <w:rPr>
+          <w:b/>
+          <w:bCs/>
+          <w:sz w:val="32"/>
+          <w:szCs w:val="32"/>
+        </w:rPr>
+      </w:pPr>
+      <w:r>
+        <w:rPr>
+          <w:b/>
+          <w:bCs/>
+          <w:sz w:val="32"/>
+          <w:szCs w:val="32"/>
+        </w:rPr>
+        <w:t>Branch Coverage:</w:t>
+      </w:r>
+    </w:p>
+    <w:p>
+      <w:pPr>
+        <w:pStyle w:val="BodyText"/>
+        <w:rPr>
+          <w:b/>
+          <w:bCs/>
+          <w:sz w:val="32"/>
+          <w:szCs w:val="32"/>
+        </w:rPr>
+      </w:pPr>
+      <w:r>
+        <w:t>Exception cases are not covered under sir’s guidance.</w:t>
+      </w:r>
+    </w:p>
+    <w:tbl>
+      <w:tblPr>
+        <w:tblStyle w:val="TableGrid"/>
+        <w:tblW w:w="9351" w:type="dxa"/>
+        <w:tblLook w:val="04A0" w:firstRow="1" w:lastRow="0" w:firstColumn="1" w:lastColumn="0" w:noHBand="0" w:noVBand="1"/>
+      </w:tblPr>
+      <w:tblGrid>
+        <w:gridCol w:w="845"/>
+        <w:gridCol w:w="1756"/>
+        <w:gridCol w:w="1321"/>
+        <w:gridCol w:w="1763"/>
+        <w:gridCol w:w="1186"/>
+        <w:gridCol w:w="2480"/>
+      </w:tblGrid>
+      <w:tr>
+        <w:trPr>
+          <w:trHeight w:val="759"/>
+        </w:trPr>
+        <w:tc>
+          <w:tcPr>
+            <w:tcW w:w="845" w:type="dxa"/>
+          </w:tcPr>
+          <w:p>
+            <w:pPr>
+              <w:pStyle w:val="BodyText"/>
+              <w:jc w:val="center"/>
+              <w:rPr>
+                <w:b/>
+                <w:szCs w:val="24"/>
+              </w:rPr>
+            </w:pPr>
+            <w:r>
+              <w:rPr>
+                <w:b/>
+                <w:szCs w:val="24"/>
+              </w:rPr>
+              <w:t>Test case#</w:t>
+            </w:r>
+          </w:p>
+        </w:tc>
+        <w:tc>
+          <w:tcPr>
+            <w:tcW w:w="1756" w:type="dxa"/>
+          </w:tcPr>
+          <w:p>
+            <w:pPr>
+              <w:pStyle w:val="BodyText"/>
+              <w:jc w:val="center"/>
+              <w:rPr>
+                <w:b/>
+                <w:bCs/>
+                <w:szCs w:val="24"/>
+              </w:rPr>
+            </w:pPr>
+            <w:r>
+              <w:rPr>
+                <w:b/>
+                <w:bCs/>
+                <w:szCs w:val="24"/>
+              </w:rPr>
+              <w:t>Input</w:t>
+            </w:r>
+          </w:p>
+        </w:tc>
+        <w:tc>
+          <w:tcPr>
+            <w:tcW w:w="1321" w:type="dxa"/>
+          </w:tcPr>
+          <w:p>
+            <w:pPr>
+              <w:pStyle w:val="BodyText"/>
+              <w:jc w:val="center"/>
+              <w:rPr>
+                <w:b/>
+                <w:szCs w:val="24"/>
+              </w:rPr>
+            </w:pPr>
+            <w:r>
+              <w:rPr>
+                <w:b/>
+                <w:szCs w:val="24"/>
+              </w:rPr>
+              <w:t>Output</w:t>
+            </w:r>
+          </w:p>
+        </w:tc>
+        <w:tc>
+          <w:tcPr>
+            <w:tcW w:w="1763" w:type="dxa"/>
+          </w:tcPr>
+          <w:p>
+            <w:pPr>
+              <w:pStyle w:val="BodyText"/>
+              <w:jc w:val="center"/>
+              <w:rPr>
+                <w:b/>
+                <w:szCs w:val="24"/>
+              </w:rPr>
+            </w:pPr>
+            <w:r>
+              <w:rPr>
+                <w:b/>
+                <w:bCs/>
+                <w:szCs w:val="24"/>
+              </w:rPr>
+              <w:t>Expected Output</w:t>
+            </w:r>
+          </w:p>
+        </w:tc>
+        <w:tc>
+          <w:tcPr>
+            <w:tcW w:w="1186" w:type="dxa"/>
+          </w:tcPr>
+          <w:p>
+            <w:pPr>
+              <w:pStyle w:val="BodyText"/>
+              <w:jc w:val="center"/>
+              <w:rPr>
+                <w:b/>
+                <w:szCs w:val="24"/>
+              </w:rPr>
+            </w:pPr>
+            <w:r>
+              <w:rPr>
+                <w:b/>
+                <w:szCs w:val="24"/>
+              </w:rPr>
+              <w:t>Pass/Fail</w:t>
+            </w:r>
+          </w:p>
+        </w:tc>
+        <w:tc>
+          <w:tcPr>
+            <w:tcW w:w="2480" w:type="dxa"/>
+          </w:tcPr>
+          <w:p>
+            <w:pPr>
+              <w:pStyle w:val="BodyText"/>
+              <w:jc w:val="center"/>
+              <w:rPr>
+                <w:b/>
+                <w:szCs w:val="24"/>
+              </w:rPr>
+            </w:pPr>
+            <w:r>
+              <w:rPr>
+                <w:b/>
+                <w:szCs w:val="24"/>
+              </w:rPr>
+              <w:t>Comments/Remarks</w:t>
+            </w:r>
+          </w:p>
+          <w:p>
+            <w:pPr>
+              <w:pStyle w:val="BodyText"/>
+              <w:jc w:val="center"/>
+              <w:rPr>
+                <w:b/>
+                <w:szCs w:val="24"/>
+              </w:rPr>
+            </w:pPr>
+          </w:p>
+        </w:tc>
+      </w:tr>
+      <w:tr>
+        <w:trPr>
+          <w:trHeight w:val="759"/>
+        </w:trPr>
+        <w:tc>
+          <w:tcPr>
+            <w:tcW w:w="845" w:type="dxa"/>
+          </w:tcPr>
+          <w:p>
+            <w:pPr>
+              <w:pStyle w:val="BodyText"/>
+              <w:jc w:val="center"/>
+              <w:rPr>
+                <w:b/>
+                <w:szCs w:val="24"/>
+              </w:rPr>
+            </w:pPr>
+            <w:r>
+              <w:rPr>
+                <w:b/>
+                <w:szCs w:val="24"/>
+              </w:rPr>
+              <w:t>1</w:t>
+            </w:r>
+          </w:p>
+        </w:tc>
+        <w:tc>
+          <w:tcPr>
+            <w:tcW w:w="1756" w:type="dxa"/>
+          </w:tcPr>
+          <w:p>
+            <w:pPr>
+              <w:pStyle w:val="BodyText"/>
+              <w:rPr>
+                <w:szCs w:val="24"/>
+              </w:rPr>
+            </w:pPr>
+            <w:r>
+              <w:rPr>
+                <w:szCs w:val="24"/>
+              </w:rPr>
+              <w:t>In[] = ‘</w:t>
+            </w:r>
+            <w:r>
+              <w:rPr>
+                <w:szCs w:val="24"/>
+              </w:rPr>
+              <w:t>QUJD</w:t>
+            </w:r>
+            <w:r>
+              <w:rPr>
+                <w:szCs w:val="24"/>
+              </w:rPr>
+              <w:t>’</w:t>
+            </w:r>
+          </w:p>
+          <w:p>
+            <w:pPr>
+              <w:pStyle w:val="BodyText"/>
+              <w:rPr>
+                <w:szCs w:val="24"/>
+              </w:rPr>
+            </w:pPr>
+            <w:proofErr w:type="spellStart"/>
+            <w:r>
+              <w:rPr>
+                <w:szCs w:val="24"/>
+              </w:rPr>
+              <w:t>iOff</w:t>
+            </w:r>
+            <w:proofErr w:type="spellEnd"/>
+            <w:r>
+              <w:rPr>
+                <w:szCs w:val="24"/>
+              </w:rPr>
+              <w:t xml:space="preserve"> = 0</w:t>
+            </w:r>
+          </w:p>
+          <w:p>
+            <w:pPr>
+              <w:pStyle w:val="BodyText"/>
+              <w:rPr>
+                <w:szCs w:val="24"/>
+              </w:rPr>
+            </w:pPr>
+            <w:proofErr w:type="spellStart"/>
+            <w:r>
+              <w:rPr>
+                <w:szCs w:val="24"/>
+              </w:rPr>
+              <w:t>iLen</w:t>
+            </w:r>
+            <w:proofErr w:type="spellEnd"/>
+            <w:r>
+              <w:rPr>
+                <w:szCs w:val="24"/>
+              </w:rPr>
+              <w:t xml:space="preserve"> = </w:t>
+            </w:r>
+            <w:r>
+              <w:rPr>
+                <w:szCs w:val="24"/>
+              </w:rPr>
+              <w:t>4</w:t>
+            </w:r>
+          </w:p>
+        </w:tc>
+        <w:tc>
+          <w:tcPr>
+            <w:tcW w:w="1321" w:type="dxa"/>
+          </w:tcPr>
+          <w:p>
+            <w:pPr>
+              <w:pStyle w:val="BodyText"/>
+              <w:jc w:val="center"/>
+              <w:rPr>
+                <w:szCs w:val="24"/>
+              </w:rPr>
+            </w:pPr>
+            <w:r>
+              <w:rPr>
+                <w:szCs w:val="24"/>
+              </w:rPr>
+              <w:t>‘ABC’</w:t>
+            </w:r>
+          </w:p>
+        </w:tc>
+        <w:tc>
+          <w:tcPr>
+            <w:tcW w:w="1763" w:type="dxa"/>
+          </w:tcPr>
+          <w:p>
+            <w:pPr>
+              <w:pStyle w:val="BodyText"/>
+              <w:jc w:val="center"/>
+              <w:rPr>
+                <w:szCs w:val="24"/>
+              </w:rPr>
+            </w:pPr>
+            <w:r>
+              <w:rPr>
+                <w:szCs w:val="24"/>
+              </w:rPr>
+              <w:t>‘ABC’</w:t>
+            </w:r>
+          </w:p>
+        </w:tc>
+        <w:tc>
+          <w:tcPr>
+            <w:tcW w:w="1186" w:type="dxa"/>
+          </w:tcPr>
+          <w:p>
+            <w:pPr>
+              <w:pStyle w:val="BodyText"/>
+              <w:jc w:val="center"/>
+              <w:rPr>
+                <w:szCs w:val="24"/>
+              </w:rPr>
+            </w:pPr>
+            <w:r>
+              <w:rPr>
+                <w:szCs w:val="24"/>
+              </w:rPr>
+              <w:t>Pass</w:t>
+            </w:r>
+          </w:p>
+        </w:tc>
+        <w:tc>
+          <w:tcPr>
+            <w:tcW w:w="2480" w:type="dxa"/>
+          </w:tcPr>
+          <w:p>
+            <w:pPr>
+              <w:pStyle w:val="BodyText"/>
+              <w:jc w:val="center"/>
+              <w:rPr>
+                <w:szCs w:val="24"/>
+              </w:rPr>
+            </w:pPr>
+            <w:r>
+              <w:rPr>
+                <w:szCs w:val="24"/>
+              </w:rPr>
+              <w:t xml:space="preserve">109F, 115TF, 118T, 119T, </w:t>
+            </w:r>
+          </w:p>
+        </w:tc>
+      </w:tr>
+      <w:tr>
+        <w:trPr>
+          <w:trHeight w:val="759"/>
+        </w:trPr>
+        <w:tc>
+          <w:tcPr>
+            <w:tcW w:w="845" w:type="dxa"/>
+          </w:tcPr>
+          <w:p>
+            <w:pPr>
+              <w:pStyle w:val="BodyText"/>
+              <w:jc w:val="center"/>
+              <w:rPr>
+                <w:b/>
+                <w:iCs/>
+                <w:szCs w:val="24"/>
+              </w:rPr>
+            </w:pPr>
+            <w:r>
+              <w:rPr>
+                <w:b/>
+                <w:iCs/>
+                <w:szCs w:val="24"/>
+              </w:rPr>
+              <w:t>2</w:t>
+            </w:r>
+          </w:p>
+        </w:tc>
+        <w:tc>
+          <w:tcPr>
+            <w:tcW w:w="1756" w:type="dxa"/>
+          </w:tcPr>
+          <w:p>
+            <w:pPr>
+              <w:pStyle w:val="BodyText"/>
+              <w:rPr>
+                <w:szCs w:val="24"/>
+              </w:rPr>
+            </w:pPr>
+            <w:bookmarkStart w:id="2" w:name="_GoBack"/>
+            <w:bookmarkEnd w:id="2"/>
+          </w:p>
+        </w:tc>
+        <w:tc>
+          <w:tcPr>
+            <w:tcW w:w="1321" w:type="dxa"/>
+          </w:tcPr>
+          <w:p>
+            <w:pPr>
+              <w:pStyle w:val="BodyText"/>
+              <w:jc w:val="center"/>
+              <w:rPr>
+                <w:szCs w:val="24"/>
+              </w:rPr>
+            </w:pPr>
+          </w:p>
+        </w:tc>
+        <w:tc>
+          <w:tcPr>
+            <w:tcW w:w="1763" w:type="dxa"/>
+          </w:tcPr>
+          <w:p>
+            <w:pPr>
+              <w:pStyle w:val="BodyText"/>
+              <w:jc w:val="center"/>
+              <w:rPr>
+                <w:szCs w:val="24"/>
+              </w:rPr>
+            </w:pPr>
+          </w:p>
+        </w:tc>
+        <w:tc>
+          <w:tcPr>
+            <w:tcW w:w="1186" w:type="dxa"/>
+          </w:tcPr>
+          <w:p>
+            <w:pPr>
+              <w:pStyle w:val="BodyText"/>
+              <w:jc w:val="center"/>
+              <w:rPr>
+                <w:szCs w:val="24"/>
+              </w:rPr>
+            </w:pPr>
+          </w:p>
+        </w:tc>
+        <w:tc>
+          <w:tcPr>
+            <w:tcW w:w="2480" w:type="dxa"/>
+          </w:tcPr>
+          <w:p>
+            <w:pPr>
+              <w:pStyle w:val="BodyText"/>
+              <w:jc w:val="center"/>
+              <w:rPr>
+                <w:szCs w:val="24"/>
+              </w:rPr>
+            </w:pPr>
+          </w:p>
+        </w:tc>
+      </w:tr>
+    </w:tbl>
+    <w:p>
+      <w:pPr>
+        <w:pStyle w:val="BodyText"/>
+        <w:rPr>
+          <w:rFonts w:cstheme="majorBidi"/>
+          <w:szCs w:val="22"/>
+        </w:rPr>
+      </w:pPr>
+    </w:p>
+    <w:p>
+      <w:pPr>
+        <w:pStyle w:val="BodyText"/>
+        <w:rPr>
+          <w:b/>
+          <w:bCs/>
+          <w:sz w:val="32"/>
+          <w:szCs w:val="32"/>
+        </w:rPr>
+      </w:pPr>
+      <w:r>
+        <w:rPr>
+          <w:b/>
+          <w:bCs/>
+          <w:sz w:val="32"/>
+          <w:szCs w:val="32"/>
+        </w:rPr>
+        <w:t>Condition Coverage with Short Circuit Evaluation:</w:t>
+      </w:r>
+    </w:p>
+    <w:p>
+      <w:pPr>
+        <w:pStyle w:val="BodyText"/>
+        <w:rPr>
+          <w:b/>
+          <w:bCs/>
+          <w:sz w:val="32"/>
+          <w:szCs w:val="32"/>
+        </w:rPr>
+      </w:pPr>
+      <w:r>
+        <w:t>Exception cases are not covered under sir’s guidance.</w:t>
+      </w:r>
+    </w:p>
+    <w:tbl>
+      <w:tblPr>
+        <w:tblStyle w:val="TableGrid"/>
+        <w:tblW w:w="9351" w:type="dxa"/>
+        <w:tblLook w:val="04A0" w:firstRow="1" w:lastRow="0" w:firstColumn="1" w:lastColumn="0" w:noHBand="0" w:noVBand="1"/>
+      </w:tblPr>
+      <w:tblGrid>
+        <w:gridCol w:w="845"/>
+        <w:gridCol w:w="1753"/>
+        <w:gridCol w:w="1322"/>
+        <w:gridCol w:w="1764"/>
+        <w:gridCol w:w="1186"/>
+        <w:gridCol w:w="2481"/>
+      </w:tblGrid>
+      <w:tr>
+        <w:trPr>
+          <w:trHeight w:val="759"/>
+        </w:trPr>
+        <w:tc>
+          <w:tcPr>
+            <w:tcW w:w="846" w:type="dxa"/>
+          </w:tcPr>
+          <w:p>
+            <w:pPr>
+              <w:pStyle w:val="BodyText"/>
+              <w:jc w:val="center"/>
+              <w:rPr>
+                <w:b/>
+                <w:szCs w:val="24"/>
+              </w:rPr>
+            </w:pPr>
+            <w:r>
+              <w:rPr>
+                <w:b/>
+                <w:szCs w:val="24"/>
+              </w:rPr>
+              <w:t>Test case#</w:t>
+            </w:r>
+          </w:p>
+        </w:tc>
+        <w:tc>
+          <w:tcPr>
+            <w:tcW w:w="1784" w:type="dxa"/>
+          </w:tcPr>
+          <w:p>
+            <w:pPr>
+              <w:pStyle w:val="BodyText"/>
+              <w:jc w:val="center"/>
+              <w:rPr>
+                <w:b/>
+                <w:bCs/>
+                <w:szCs w:val="24"/>
+              </w:rPr>
+            </w:pPr>
+            <w:r>
+              <w:rPr>
+                <w:b/>
+                <w:bCs/>
+                <w:szCs w:val="24"/>
+              </w:rPr>
+              <w:t>Input</w:t>
+            </w:r>
+          </w:p>
+        </w:tc>
+        <w:tc>
+          <w:tcPr>
+            <w:tcW w:w="1334" w:type="dxa"/>
+          </w:tcPr>
+          <w:p>
+            <w:pPr>
+              <w:pStyle w:val="BodyText"/>
+              <w:jc w:val="center"/>
+              <w:rPr>
+                <w:b/>
+                <w:szCs w:val="24"/>
+              </w:rPr>
+            </w:pPr>
+            <w:r>
+              <w:rPr>
+                <w:b/>
+                <w:szCs w:val="24"/>
+              </w:rPr>
+              <w:t>Output</w:t>
+            </w:r>
+          </w:p>
+        </w:tc>
+        <w:tc>
+          <w:tcPr>
+            <w:tcW w:w="1783" w:type="dxa"/>
+          </w:tcPr>
+          <w:p>
+            <w:pPr>
+              <w:pStyle w:val="BodyText"/>
+              <w:jc w:val="center"/>
+              <w:rPr>
+                <w:b/>
+                <w:szCs w:val="24"/>
+              </w:rPr>
+            </w:pPr>
+            <w:r>
+              <w:rPr>
+                <w:b/>
+                <w:bCs/>
+                <w:szCs w:val="24"/>
+              </w:rPr>
+              <w:t>Expected Output</w:t>
+            </w:r>
+          </w:p>
+        </w:tc>
+        <w:tc>
+          <w:tcPr>
+            <w:tcW w:w="1119" w:type="dxa"/>
+          </w:tcPr>
+          <w:p>
+            <w:pPr>
+              <w:pStyle w:val="BodyText"/>
+              <w:jc w:val="center"/>
+              <w:rPr>
+                <w:b/>
+                <w:szCs w:val="24"/>
+              </w:rPr>
+            </w:pPr>
+            <w:r>
+              <w:rPr>
+                <w:b/>
+                <w:szCs w:val="24"/>
+              </w:rPr>
+              <w:t>Pass/Fail</w:t>
+            </w:r>
+          </w:p>
+        </w:tc>
+        <w:tc>
+          <w:tcPr>
+            <w:tcW w:w="2485" w:type="dxa"/>
+          </w:tcPr>
+          <w:p>
+            <w:pPr>
+              <w:pStyle w:val="BodyText"/>
+              <w:jc w:val="center"/>
+              <w:rPr>
+                <w:b/>
+                <w:szCs w:val="24"/>
+              </w:rPr>
+            </w:pPr>
+            <w:r>
+              <w:rPr>
+                <w:b/>
+                <w:szCs w:val="24"/>
+              </w:rPr>
+              <w:t>Comments/Remarks</w:t>
+            </w:r>
+          </w:p>
+          <w:p>
+            <w:pPr>
+              <w:pStyle w:val="BodyText"/>
+              <w:jc w:val="center"/>
+              <w:rPr>
+                <w:b/>
+                <w:szCs w:val="24"/>
+              </w:rPr>
+            </w:pPr>
+          </w:p>
+        </w:tc>
+      </w:tr>
+      <w:tr>
+        <w:trPr>
+          <w:trHeight w:val="759"/>
+        </w:trPr>
+        <w:tc>
+          <w:tcPr>
+            <w:tcW w:w="846" w:type="dxa"/>
+          </w:tcPr>
+          <w:p>
+            <w:pPr>
+              <w:pStyle w:val="BodyText"/>
+              <w:jc w:val="center"/>
+              <w:rPr>
+                <w:b/>
+                <w:szCs w:val="24"/>
+              </w:rPr>
+            </w:pPr>
+            <w:r>
+              <w:rPr>
+                <w:b/>
+                <w:szCs w:val="24"/>
+              </w:rPr>
+              <w:t>1</w:t>
+            </w:r>
+          </w:p>
+        </w:tc>
+        <w:tc>
+          <w:tcPr>
+            <w:tcW w:w="1784" w:type="dxa"/>
+          </w:tcPr>
+          <w:p>
+            <w:pPr>
+              <w:pStyle w:val="BodyText"/>
+              <w:jc w:val="center"/>
+              <w:rPr>
+                <w:szCs w:val="24"/>
+              </w:rPr>
+            </w:pPr>
+            <w:r>
+              <w:rPr>
+                <w:szCs w:val="24"/>
+              </w:rPr>
+              <w:t>Cell 2</w:t>
+            </w:r>
+          </w:p>
+        </w:tc>
+        <w:tc>
+          <w:tcPr>
+            <w:tcW w:w="1334" w:type="dxa"/>
+          </w:tcPr>
+          <w:p>
+            <w:pPr>
+              <w:pStyle w:val="BodyText"/>
+              <w:jc w:val="center"/>
+              <w:rPr>
+                <w:szCs w:val="24"/>
+              </w:rPr>
+            </w:pPr>
+            <w:r>
+              <w:rPr>
+                <w:szCs w:val="24"/>
+              </w:rPr>
+              <w:t>Cell 3</w:t>
+            </w:r>
+          </w:p>
+        </w:tc>
+        <w:tc>
+          <w:tcPr>
+            <w:tcW w:w="1783" w:type="dxa"/>
+          </w:tcPr>
+          <w:p>
+            <w:pPr>
+              <w:pStyle w:val="BodyText"/>
+              <w:jc w:val="center"/>
+              <w:rPr>
+                <w:szCs w:val="24"/>
+              </w:rPr>
+            </w:pPr>
+          </w:p>
+        </w:tc>
+        <w:tc>
+          <w:tcPr>
+            <w:tcW w:w="1119" w:type="dxa"/>
+          </w:tcPr>
+          <w:p>
+            <w:pPr>
+              <w:pStyle w:val="BodyText"/>
+              <w:jc w:val="center"/>
+              <w:rPr>
+                <w:szCs w:val="24"/>
+              </w:rPr>
+            </w:pPr>
+            <w:r>
+              <w:rPr>
+                <w:szCs w:val="24"/>
+              </w:rPr>
+              <w:t>Pass</w:t>
+            </w:r>
+          </w:p>
+        </w:tc>
+        <w:tc>
+          <w:tcPr>
+            <w:tcW w:w="2485" w:type="dxa"/>
+          </w:tcPr>
+          <w:p>
+            <w:pPr>
+              <w:pStyle w:val="BodyText"/>
+              <w:jc w:val="center"/>
+              <w:rPr>
+                <w:szCs w:val="24"/>
+              </w:rPr>
+            </w:pPr>
+          </w:p>
+        </w:tc>
+      </w:tr>
+      <w:tr>
+        <w:trPr>
+          <w:trHeight w:val="759"/>
+        </w:trPr>
+        <w:tc>
+          <w:tcPr>
+            <w:tcW w:w="846" w:type="dxa"/>
+          </w:tcPr>
+          <w:p>
+            <w:pPr>
+              <w:pStyle w:val="BodyText"/>
+              <w:jc w:val="center"/>
+              <w:rPr>
+                <w:b/>
+                <w:iCs/>
+                <w:szCs w:val="24"/>
+              </w:rPr>
+            </w:pPr>
+            <w:r>
+              <w:rPr>
+                <w:b/>
+                <w:iCs/>
+                <w:szCs w:val="24"/>
+              </w:rPr>
+              <w:t>2</w:t>
+            </w:r>
+          </w:p>
+        </w:tc>
+        <w:tc>
+          <w:tcPr>
+            <w:tcW w:w="1784" w:type="dxa"/>
+          </w:tcPr>
+          <w:p>
+            <w:pPr>
+              <w:pStyle w:val="BodyText"/>
+              <w:jc w:val="center"/>
+              <w:rPr>
+                <w:szCs w:val="24"/>
+              </w:rPr>
+            </w:pPr>
+            <w:r>
+              <w:rPr>
+                <w:szCs w:val="24"/>
+              </w:rPr>
+              <w:t>Cell 5</w:t>
+            </w:r>
+          </w:p>
+        </w:tc>
+        <w:tc>
+          <w:tcPr>
+            <w:tcW w:w="1334" w:type="dxa"/>
+          </w:tcPr>
+          <w:p>
+            <w:pPr>
+              <w:pStyle w:val="BodyText"/>
+              <w:jc w:val="center"/>
+              <w:rPr>
+                <w:szCs w:val="24"/>
+              </w:rPr>
+            </w:pPr>
+            <w:r>
+              <w:rPr>
+                <w:szCs w:val="24"/>
+              </w:rPr>
+              <w:t>Cell 6</w:t>
+            </w:r>
+          </w:p>
+        </w:tc>
+        <w:tc>
+          <w:tcPr>
+            <w:tcW w:w="1783" w:type="dxa"/>
+          </w:tcPr>
+          <w:p>
+            <w:pPr>
+              <w:pStyle w:val="BodyText"/>
+              <w:jc w:val="center"/>
+              <w:rPr>
+                <w:szCs w:val="24"/>
+              </w:rPr>
+            </w:pPr>
+          </w:p>
+        </w:tc>
+        <w:tc>
+          <w:tcPr>
+            <w:tcW w:w="1119" w:type="dxa"/>
+          </w:tcPr>
+          <w:p>
+            <w:pPr>
+              <w:pStyle w:val="BodyText"/>
+              <w:jc w:val="center"/>
+              <w:rPr>
+                <w:szCs w:val="24"/>
+              </w:rPr>
+            </w:pPr>
+            <w:r>
+              <w:rPr>
+                <w:szCs w:val="24"/>
+              </w:rPr>
+              <w:t>Pass</w:t>
+            </w:r>
+          </w:p>
+        </w:tc>
+        <w:tc>
+          <w:tcPr>
+            <w:tcW w:w="2485" w:type="dxa"/>
+          </w:tcPr>
+          <w:p>
+            <w:pPr>
+              <w:pStyle w:val="BodyText"/>
+              <w:jc w:val="center"/>
+              <w:rPr>
+                <w:szCs w:val="24"/>
+              </w:rPr>
+            </w:pPr>
+          </w:p>
+        </w:tc>
+      </w:tr>
+    </w:tbl>
+    <w:p>
+      <w:pPr>
+        <w:pStyle w:val="BodyText"/>
+        <w:rPr>
+          <w:rFonts w:cstheme="majorBidi"/>
+        </w:rPr>
+      </w:pPr>
+    </w:p>
+    <w:p>
+      <w:pPr>
+        <w:pStyle w:val="BodyText"/>
+        <w:rPr>
+          <w:b/>
+          <w:bCs/>
+          <w:sz w:val="36"/>
+          <w:szCs w:val="36"/>
+          <w:u w:val="single"/>
+        </w:rPr>
+      </w:pPr>
+      <w:r>
+        <w:rPr>
+          <w:b/>
+          <w:bCs/>
+          <w:sz w:val="36"/>
+          <w:szCs w:val="36"/>
+          <w:u w:val="single"/>
+        </w:rPr>
+        <w:t xml:space="preserve">Function </w:t>
+      </w:r>
+      <w:r>
+        <w:rPr>
+          <w:b/>
+          <w:bCs/>
+          <w:sz w:val="36"/>
+          <w:szCs w:val="36"/>
+          <w:u w:val="single"/>
+        </w:rPr>
+        <w:t>5</w:t>
+      </w:r>
+      <w:r>
+        <w:rPr>
+          <w:b/>
+          <w:bCs/>
+          <w:sz w:val="36"/>
+          <w:szCs w:val="36"/>
+          <w:u w:val="single"/>
+        </w:rPr>
+        <w:t>:</w:t>
+      </w:r>
+    </w:p>
+    <w:p>
+      <w:pPr>
+        <w:pStyle w:val="BodyText"/>
+        <w:rPr>
+          <w:b/>
+          <w:bCs/>
+          <w:sz w:val="32"/>
+          <w:szCs w:val="32"/>
+        </w:rPr>
+      </w:pPr>
+      <w:r>
+        <w:rPr>
+          <w:b/>
+          <w:bCs/>
+          <w:sz w:val="32"/>
+          <w:szCs w:val="32"/>
+        </w:rPr>
+        <w:lastRenderedPageBreak/>
+        <w:t xml:space="preserve">Source Code: </w:t>
+      </w:r>
+    </w:p>
+    <w:p>
+      <w:r>
+        <w:t>https://github.com/openjdk/jdk/blob/master/src/java.base/share/classes/java/io/InputStream.java</w:t>
+      </w:r>
+    </w:p>
+    <w:p>
+      <w:r>
+        <w:rPr>
+          <w:noProof/>
+        </w:rPr>
+        <w:drawing>
+          <wp:inline distT="0" distB="0" distL="0" distR="0" wp14:anchorId="13601760" wp14:editId="686D84FB">
+            <wp:extent cx="5638800" cy="4791075"/>
+            <wp:effectExtent l="0" t="0" r="0" b="9525"/>
+            <wp:docPr id="24" name="Picture 24"/>
+            <wp:cNvGraphicFramePr>
+              <a:graphicFrameLocks xmlns:a="http://schemas.openxmlformats.org/drawingml/2006/main" noChangeAspect="1"/>
+            </wp:cNvGraphicFramePr>
+            <a:graphic xmlns:a="http://schemas.openxmlformats.org/drawingml/2006/main">
+              <a:graphicData uri="http://schemas.openxmlformats.org/drawingml/2006/picture">
+                <pic:pic xmlns:pic="http://schemas.openxmlformats.org/drawingml/2006/picture">
+                  <pic:nvPicPr>
+                    <pic:cNvPr id="1" name=""/>
+                    <pic:cNvPicPr/>
+                  </pic:nvPicPr>
+                  <pic:blipFill>
+                    <a:blip r:embed="rId34"/>
+                    <a:stretch>
+                      <a:fillRect/>
+                    </a:stretch>
+                  </pic:blipFill>
+                  <pic:spPr>
+                    <a:xfrm>
+                      <a:off x="0" y="0"/>
+                      <a:ext cx="5638800" cy="4791075"/>
+                    </a:xfrm>
+                    <a:prstGeom prst="rect">
+                      <a:avLst/>
+                    </a:prstGeom>
+                  </pic:spPr>
+                </pic:pic>
+              </a:graphicData>
+            </a:graphic>
+          </wp:inline>
+        </w:drawing>
+      </w:r>
+    </w:p>
+    <w:p/>
     <w:p>
       <w:pPr>
         <w:pStyle w:val="BodyText"/>
@@ -8485,6 +10195,7 @@
           <w:sz w:val="32"/>
           <w:szCs w:val="32"/>
         </w:rPr>
+        <w:lastRenderedPageBreak/>
         <w:t>Branch Coverage:</w:t>
       </w:r>
     </w:p>
@@ -8524,7 +10235,6 @@
                 <w:b/>
                 <w:szCs w:val="24"/>
               </w:rPr>
-              <w:lastRenderedPageBreak/>
               <w:t>Test case#</w:t>
             </w:r>
           </w:p>
@@ -9298,6 +11008,14 @@
       <w:pPr>
         <w:pStyle w:val="BodyText"/>
         <w:rPr>
+          <w:rFonts w:cstheme="majorBidi"/>
+        </w:rPr>
+      </w:pPr>
+    </w:p>
+    <w:p>
+      <w:pPr>
+        <w:pStyle w:val="BodyText"/>
+        <w:rPr>
           <w:b/>
           <w:bCs/>
           <w:sz w:val="36"/>
@@ -9323,7 +11041,7 @@
           <w:szCs w:val="36"/>
           <w:u w:val="single"/>
         </w:rPr>
-        <w:t>5</w:t>
+        <w:t>6</w:t>
       </w:r>
       <w:r>
         <w:rPr>
@@ -9834,6 +11552,7 @@
           <w:sz w:val="32"/>
           <w:szCs w:val="32"/>
         </w:rPr>
+        <w:lastRenderedPageBreak/>
         <w:t>Branch Coverage:</w:t>
       </w:r>
     </w:p>
@@ -9873,7 +11592,6 @@
                 <w:b/>
                 <w:szCs w:val="24"/>
               </w:rPr>
-              <w:lastRenderedPageBreak/>
               <w:t>Test case#</w:t>
             </w:r>
           </w:p>
@@ -10680,7 +12398,7 @@
           <w:szCs w:val="36"/>
           <w:u w:val="single"/>
         </w:rPr>
-        <w:t>6</w:t>
+        <w:t>7</w:t>
       </w:r>
       <w:r>
         <w:rPr>
@@ -11191,6 +12909,7 @@
           <w:sz w:val="32"/>
           <w:szCs w:val="32"/>
         </w:rPr>
+        <w:lastRenderedPageBreak/>
         <w:t>Branch Coverage:</w:t>
       </w:r>
     </w:p>
@@ -11230,7 +12949,6 @@
                 <w:b/>
                 <w:szCs w:val="24"/>
               </w:rPr>
-              <w:lastRenderedPageBreak/>
               <w:t>Test case#</w:t>
             </w:r>
           </w:p>
@@ -12037,7 +13755,7 @@
           <w:szCs w:val="36"/>
           <w:u w:val="single"/>
         </w:rPr>
-        <w:t>7</w:t>
+        <w:t>8</w:t>
       </w:r>
       <w:r>
         <w:rPr>
@@ -12548,6 +14266,7 @@
           <w:sz w:val="32"/>
           <w:szCs w:val="32"/>
         </w:rPr>
+        <w:lastRenderedPageBreak/>
         <w:t>Branch Coverage:</w:t>
       </w:r>
     </w:p>
@@ -12587,7 +14306,6 @@
                 <w:b/>
                 <w:szCs w:val="24"/>
               </w:rPr>
-              <w:lastRenderedPageBreak/>
               <w:t>Test case#</w:t>
             </w:r>
           </w:p>
@@ -13394,7 +15112,7 @@
           <w:szCs w:val="36"/>
           <w:u w:val="single"/>
         </w:rPr>
-        <w:t>8</w:t>
+        <w:t>9</w:t>
       </w:r>
       <w:r>
         <w:rPr>
@@ -13905,6 +15623,7 @@
           <w:sz w:val="32"/>
           <w:szCs w:val="32"/>
         </w:rPr>
+        <w:lastRenderedPageBreak/>
         <w:t>Branch Coverage:</w:t>
       </w:r>
     </w:p>
@@ -13944,7 +15663,6 @@
                 <w:b/>
                 <w:szCs w:val="24"/>
               </w:rPr>
-              <w:lastRenderedPageBreak/>
               <w:t>Test case#</w:t>
             </w:r>
           </w:p>
@@ -14751,7 +16469,7 @@
           <w:szCs w:val="36"/>
           <w:u w:val="single"/>
         </w:rPr>
-        <w:t>9</w:t>
+        <w:t>10</w:t>
       </w:r>
       <w:r>
         <w:rPr>
@@ -15262,6 +16980,7 @@
           <w:sz w:val="32"/>
           <w:szCs w:val="32"/>
         </w:rPr>
+        <w:lastRenderedPageBreak/>
         <w:t>Branch Coverage:</w:t>
       </w:r>
     </w:p>
@@ -15301,7 +17020,6 @@
                 <w:b/>
                 <w:szCs w:val="24"/>
               </w:rPr>
-              <w:lastRenderedPageBreak/>
               <w:t>Test case#</w:t>
             </w:r>
           </w:p>
@@ -16108,7 +17826,7 @@
           <w:szCs w:val="36"/>
           <w:u w:val="single"/>
         </w:rPr>
-        <w:t>10</w:t>
+        <w:t>11</w:t>
       </w:r>
       <w:r>
         <w:rPr>
@@ -16619,6 +18337,7 @@
           <w:sz w:val="32"/>
           <w:szCs w:val="32"/>
         </w:rPr>
+        <w:lastRenderedPageBreak/>
         <w:t>Branch Coverage:</w:t>
       </w:r>
     </w:p>
@@ -16658,7 +18377,6 @@
                 <w:b/>
                 <w:szCs w:val="24"/>
               </w:rPr>
-              <w:lastRenderedPageBreak/>
               <w:t>Test case#</w:t>
             </w:r>
           </w:p>
@@ -17465,7 +19183,7 @@
           <w:szCs w:val="36"/>
           <w:u w:val="single"/>
         </w:rPr>
-        <w:t>11</w:t>
+        <w:t>12</w:t>
       </w:r>
       <w:r>
         <w:rPr>
@@ -17976,6 +19694,7 @@
           <w:sz w:val="32"/>
           <w:szCs w:val="32"/>
         </w:rPr>
+        <w:lastRenderedPageBreak/>
         <w:t>Branch Coverage:</w:t>
       </w:r>
     </w:p>
@@ -18015,7 +19734,6 @@
                 <w:b/>
                 <w:szCs w:val="24"/>
               </w:rPr>
-              <w:lastRenderedPageBreak/>
               <w:t>Test case#</w:t>
             </w:r>
           </w:p>
@@ -18797,1371 +20515,14 @@
       <w:pPr>
         <w:pStyle w:val="BodyText"/>
         <w:rPr>
-          <w:b/>
-          <w:bCs/>
-          <w:sz w:val="36"/>
-          <w:szCs w:val="36"/>
-          <w:u w:val="single"/>
-        </w:rPr>
-      </w:pPr>
-      <w:r>
-        <w:rPr>
-          <w:b/>
-          <w:bCs/>
-          <w:sz w:val="36"/>
-          <w:szCs w:val="36"/>
-          <w:u w:val="single"/>
-        </w:rPr>
-        <w:t xml:space="preserve">Function </w:t>
-      </w:r>
-      <w:r>
-        <w:rPr>
-          <w:b/>
-          <w:bCs/>
-          <w:sz w:val="36"/>
-          <w:szCs w:val="36"/>
-          <w:u w:val="single"/>
-        </w:rPr>
-        <w:t>12</w:t>
-      </w:r>
-      <w:r>
-        <w:rPr>
-          <w:b/>
-          <w:bCs/>
-          <w:sz w:val="36"/>
-          <w:szCs w:val="36"/>
-          <w:u w:val="single"/>
-        </w:rPr>
-        <w:t>:</w:t>
-      </w:r>
-    </w:p>
-    <w:p>
-      <w:pPr>
-        <w:pStyle w:val="BodyText"/>
-        <w:rPr>
-          <w:b/>
-          <w:bCs/>
-          <w:sz w:val="32"/>
-          <w:szCs w:val="32"/>
-        </w:rPr>
-      </w:pPr>
-      <w:r>
-        <w:rPr>
-          <w:b/>
-          <w:bCs/>
-          <w:sz w:val="32"/>
-          <w:szCs w:val="32"/>
-        </w:rPr>
-        <w:t xml:space="preserve">Source Code: </w:t>
-      </w:r>
-    </w:p>
-    <w:p>
-      <w:pPr>
-        <w:pStyle w:val="BodyText"/>
-        <w:rPr>
-          <w:b/>
-          <w:bCs/>
-          <w:sz w:val="32"/>
-          <w:szCs w:val="32"/>
-        </w:rPr>
-      </w:pPr>
-    </w:p>
-    <w:p>
-      <w:pPr>
-        <w:pStyle w:val="BodyText"/>
-        <w:rPr>
-          <w:b/>
-          <w:bCs/>
-          <w:sz w:val="32"/>
-          <w:szCs w:val="32"/>
-        </w:rPr>
-      </w:pPr>
-      <w:r>
-        <w:rPr>
-          <w:b/>
-          <w:bCs/>
-          <w:sz w:val="32"/>
-          <w:szCs w:val="32"/>
-        </w:rPr>
-        <w:t xml:space="preserve">CFG: </w:t>
-      </w:r>
-    </w:p>
-    <w:p>
-      <w:pPr>
-        <w:pStyle w:val="BodyText"/>
-        <w:jc w:val="center"/>
-        <w:rPr>
-          <w:sz w:val="32"/>
-          <w:szCs w:val="32"/>
-        </w:rPr>
-      </w:pPr>
-      <w:r>
-        <w:rPr>
-          <w:sz w:val="32"/>
-          <w:szCs w:val="32"/>
-        </w:rPr>
-        <w:t>Paste your CFG here.</w:t>
-      </w:r>
-    </w:p>
-    <w:p>
-      <w:pPr>
-        <w:pStyle w:val="BodyText"/>
-        <w:rPr>
-          <w:b/>
-          <w:bCs/>
-          <w:sz w:val="32"/>
-          <w:szCs w:val="32"/>
-        </w:rPr>
-      </w:pPr>
-      <w:r>
-        <w:rPr>
-          <w:b/>
-          <w:bCs/>
-          <w:sz w:val="32"/>
-          <w:szCs w:val="32"/>
-        </w:rPr>
-        <w:t>Statement Coverage:</w:t>
-      </w:r>
-    </w:p>
-    <w:tbl>
-      <w:tblPr>
-        <w:tblStyle w:val="TableGrid"/>
-        <w:tblW w:w="9351" w:type="dxa"/>
-        <w:tblLook w:val="04A0" w:firstRow="1" w:lastRow="0" w:firstColumn="1" w:lastColumn="0" w:noHBand="0" w:noVBand="1"/>
-      </w:tblPr>
-      <w:tblGrid>
-        <w:gridCol w:w="845"/>
-        <w:gridCol w:w="1753"/>
-        <w:gridCol w:w="1322"/>
-        <w:gridCol w:w="1764"/>
-        <w:gridCol w:w="1186"/>
-        <w:gridCol w:w="2481"/>
-      </w:tblGrid>
-      <w:tr>
-        <w:trPr>
-          <w:trHeight w:val="759"/>
-        </w:trPr>
-        <w:tc>
-          <w:tcPr>
-            <w:tcW w:w="846" w:type="dxa"/>
-          </w:tcPr>
-          <w:p>
-            <w:pPr>
-              <w:pStyle w:val="BodyText"/>
-              <w:jc w:val="center"/>
-              <w:rPr>
-                <w:b/>
-                <w:szCs w:val="24"/>
-              </w:rPr>
-            </w:pPr>
-            <w:r>
-              <w:rPr>
-                <w:b/>
-                <w:szCs w:val="24"/>
-              </w:rPr>
-              <w:t>Test case#</w:t>
-            </w:r>
-          </w:p>
-        </w:tc>
-        <w:tc>
-          <w:tcPr>
-            <w:tcW w:w="1784" w:type="dxa"/>
-          </w:tcPr>
-          <w:p>
-            <w:pPr>
-              <w:pStyle w:val="BodyText"/>
-              <w:jc w:val="center"/>
-              <w:rPr>
-                <w:b/>
-                <w:bCs/>
-                <w:szCs w:val="24"/>
-              </w:rPr>
-            </w:pPr>
-            <w:r>
-              <w:rPr>
-                <w:b/>
-                <w:bCs/>
-                <w:szCs w:val="24"/>
-              </w:rPr>
-              <w:t>Input</w:t>
-            </w:r>
-          </w:p>
-        </w:tc>
-        <w:tc>
-          <w:tcPr>
-            <w:tcW w:w="1334" w:type="dxa"/>
-          </w:tcPr>
-          <w:p>
-            <w:pPr>
-              <w:pStyle w:val="BodyText"/>
-              <w:jc w:val="center"/>
-              <w:rPr>
-                <w:b/>
-                <w:szCs w:val="24"/>
-              </w:rPr>
-            </w:pPr>
-            <w:r>
-              <w:rPr>
-                <w:b/>
-                <w:szCs w:val="24"/>
-              </w:rPr>
-              <w:t>Output</w:t>
-            </w:r>
-          </w:p>
-        </w:tc>
-        <w:tc>
-          <w:tcPr>
-            <w:tcW w:w="1783" w:type="dxa"/>
-          </w:tcPr>
-          <w:p>
-            <w:pPr>
-              <w:pStyle w:val="BodyText"/>
-              <w:jc w:val="center"/>
-              <w:rPr>
-                <w:b/>
-                <w:szCs w:val="24"/>
-              </w:rPr>
-            </w:pPr>
-            <w:r>
-              <w:rPr>
-                <w:b/>
-                <w:bCs/>
-                <w:szCs w:val="24"/>
-              </w:rPr>
-              <w:t>Expected Output</w:t>
-            </w:r>
-          </w:p>
-        </w:tc>
-        <w:tc>
-          <w:tcPr>
-            <w:tcW w:w="1119" w:type="dxa"/>
-          </w:tcPr>
-          <w:p>
-            <w:pPr>
-              <w:pStyle w:val="BodyText"/>
-              <w:jc w:val="center"/>
-              <w:rPr>
-                <w:b/>
-                <w:szCs w:val="24"/>
-              </w:rPr>
-            </w:pPr>
-            <w:r>
-              <w:rPr>
-                <w:b/>
-                <w:szCs w:val="24"/>
-              </w:rPr>
-              <w:t>Pass/Fail</w:t>
-            </w:r>
-          </w:p>
-        </w:tc>
-        <w:tc>
-          <w:tcPr>
-            <w:tcW w:w="2485" w:type="dxa"/>
-          </w:tcPr>
-          <w:p>
-            <w:pPr>
-              <w:pStyle w:val="BodyText"/>
-              <w:jc w:val="center"/>
-              <w:rPr>
-                <w:b/>
-                <w:szCs w:val="24"/>
-              </w:rPr>
-            </w:pPr>
-            <w:r>
-              <w:rPr>
-                <w:b/>
-                <w:szCs w:val="24"/>
-              </w:rPr>
-              <w:t>Comments/Remarks</w:t>
-            </w:r>
-          </w:p>
-          <w:p>
-            <w:pPr>
-              <w:pStyle w:val="BodyText"/>
-              <w:jc w:val="center"/>
-              <w:rPr>
-                <w:b/>
-                <w:szCs w:val="24"/>
-              </w:rPr>
-            </w:pPr>
-          </w:p>
-        </w:tc>
-      </w:tr>
-      <w:tr>
-        <w:trPr>
-          <w:trHeight w:val="759"/>
-        </w:trPr>
-        <w:tc>
-          <w:tcPr>
-            <w:tcW w:w="846" w:type="dxa"/>
-          </w:tcPr>
-          <w:p>
-            <w:pPr>
-              <w:pStyle w:val="BodyText"/>
-              <w:jc w:val="center"/>
-              <w:rPr>
-                <w:b/>
-                <w:szCs w:val="24"/>
-              </w:rPr>
-            </w:pPr>
-            <w:r>
-              <w:rPr>
-                <w:b/>
-                <w:szCs w:val="24"/>
-              </w:rPr>
-              <w:t>Cell 1</w:t>
-            </w:r>
-          </w:p>
-        </w:tc>
-        <w:tc>
-          <w:tcPr>
-            <w:tcW w:w="1784" w:type="dxa"/>
-          </w:tcPr>
-          <w:p>
-            <w:pPr>
-              <w:pStyle w:val="BodyText"/>
-              <w:jc w:val="center"/>
-              <w:rPr>
-                <w:szCs w:val="24"/>
-              </w:rPr>
-            </w:pPr>
-            <w:r>
-              <w:rPr>
-                <w:szCs w:val="24"/>
-              </w:rPr>
-              <w:t>Cell 2</w:t>
-            </w:r>
-          </w:p>
-        </w:tc>
-        <w:tc>
-          <w:tcPr>
-            <w:tcW w:w="1334" w:type="dxa"/>
-          </w:tcPr>
-          <w:p>
-            <w:pPr>
-              <w:pStyle w:val="BodyText"/>
-              <w:jc w:val="center"/>
-              <w:rPr>
-                <w:szCs w:val="24"/>
-              </w:rPr>
-            </w:pPr>
-            <w:r>
-              <w:rPr>
-                <w:szCs w:val="24"/>
-              </w:rPr>
-              <w:t>Cell 3</w:t>
-            </w:r>
-          </w:p>
-        </w:tc>
-        <w:tc>
-          <w:tcPr>
-            <w:tcW w:w="1783" w:type="dxa"/>
-          </w:tcPr>
-          <w:p>
-            <w:pPr>
-              <w:pStyle w:val="BodyText"/>
-              <w:rPr>
-                <w:szCs w:val="24"/>
-              </w:rPr>
-            </w:pPr>
-          </w:p>
-        </w:tc>
-        <w:tc>
-          <w:tcPr>
-            <w:tcW w:w="1119" w:type="dxa"/>
-          </w:tcPr>
-          <w:p>
-            <w:pPr>
-              <w:pStyle w:val="BodyText"/>
-              <w:jc w:val="center"/>
-              <w:rPr>
-                <w:szCs w:val="24"/>
-              </w:rPr>
-            </w:pPr>
-          </w:p>
-        </w:tc>
-        <w:tc>
-          <w:tcPr>
-            <w:tcW w:w="2485" w:type="dxa"/>
-          </w:tcPr>
-          <w:p>
-            <w:pPr>
-              <w:pStyle w:val="BodyText"/>
-              <w:jc w:val="center"/>
-              <w:rPr>
-                <w:szCs w:val="24"/>
-              </w:rPr>
-            </w:pPr>
-          </w:p>
-        </w:tc>
-      </w:tr>
-      <w:tr>
-        <w:trPr>
-          <w:trHeight w:val="759"/>
-        </w:trPr>
-        <w:tc>
-          <w:tcPr>
-            <w:tcW w:w="846" w:type="dxa"/>
-          </w:tcPr>
-          <w:p>
-            <w:pPr>
-              <w:pStyle w:val="BodyText"/>
-              <w:jc w:val="center"/>
-              <w:rPr>
-                <w:b/>
-                <w:iCs/>
-                <w:szCs w:val="24"/>
-              </w:rPr>
-            </w:pPr>
-            <w:r>
-              <w:rPr>
-                <w:b/>
-                <w:iCs/>
-                <w:szCs w:val="24"/>
-              </w:rPr>
-              <w:t>Cell 4</w:t>
-            </w:r>
-          </w:p>
-        </w:tc>
-        <w:tc>
-          <w:tcPr>
-            <w:tcW w:w="1784" w:type="dxa"/>
-          </w:tcPr>
-          <w:p>
-            <w:pPr>
-              <w:pStyle w:val="BodyText"/>
-              <w:jc w:val="center"/>
-              <w:rPr>
-                <w:szCs w:val="24"/>
-              </w:rPr>
-            </w:pPr>
-            <w:r>
-              <w:rPr>
-                <w:szCs w:val="24"/>
-              </w:rPr>
-              <w:t>Cell 5</w:t>
-            </w:r>
-          </w:p>
-        </w:tc>
-        <w:tc>
-          <w:tcPr>
-            <w:tcW w:w="1334" w:type="dxa"/>
-          </w:tcPr>
-          <w:p>
-            <w:pPr>
-              <w:pStyle w:val="BodyText"/>
-              <w:jc w:val="center"/>
-              <w:rPr>
-                <w:szCs w:val="24"/>
-              </w:rPr>
-            </w:pPr>
-            <w:r>
-              <w:rPr>
-                <w:szCs w:val="24"/>
-              </w:rPr>
-              <w:t>Cell 6</w:t>
-            </w:r>
-          </w:p>
-        </w:tc>
-        <w:tc>
-          <w:tcPr>
-            <w:tcW w:w="1783" w:type="dxa"/>
-          </w:tcPr>
-          <w:p>
-            <w:pPr>
-              <w:pStyle w:val="BodyText"/>
-              <w:jc w:val="center"/>
-              <w:rPr>
-                <w:szCs w:val="24"/>
-              </w:rPr>
-            </w:pPr>
-          </w:p>
-        </w:tc>
-        <w:tc>
-          <w:tcPr>
-            <w:tcW w:w="1119" w:type="dxa"/>
-          </w:tcPr>
-          <w:p>
-            <w:pPr>
-              <w:pStyle w:val="BodyText"/>
-              <w:jc w:val="center"/>
-              <w:rPr>
-                <w:szCs w:val="24"/>
-              </w:rPr>
-            </w:pPr>
-          </w:p>
-        </w:tc>
-        <w:tc>
-          <w:tcPr>
-            <w:tcW w:w="2485" w:type="dxa"/>
-          </w:tcPr>
-          <w:p>
-            <w:pPr>
-              <w:pStyle w:val="BodyText"/>
-              <w:jc w:val="center"/>
-              <w:rPr>
-                <w:szCs w:val="24"/>
-              </w:rPr>
-            </w:pPr>
-          </w:p>
-        </w:tc>
-      </w:tr>
-    </w:tbl>
-    <w:p>
-      <w:pPr>
-        <w:pStyle w:val="BodyText"/>
-        <w:rPr>
-          <w:rFonts w:cstheme="majorBidi"/>
-          <w:szCs w:val="22"/>
-        </w:rPr>
-      </w:pPr>
-    </w:p>
-    <w:p>
-      <w:pPr>
-        <w:pStyle w:val="BodyText"/>
-        <w:rPr>
-          <w:b/>
-          <w:bCs/>
-          <w:sz w:val="32"/>
-          <w:szCs w:val="32"/>
-        </w:rPr>
-      </w:pPr>
-      <w:r>
-        <w:rPr>
-          <w:b/>
-          <w:bCs/>
-          <w:sz w:val="32"/>
-          <w:szCs w:val="32"/>
-        </w:rPr>
-        <w:t>Branch Coverage:</w:t>
-      </w:r>
-    </w:p>
-    <w:tbl>
-      <w:tblPr>
-        <w:tblStyle w:val="TableGrid"/>
-        <w:tblW w:w="9351" w:type="dxa"/>
-        <w:tblLook w:val="04A0" w:firstRow="1" w:lastRow="0" w:firstColumn="1" w:lastColumn="0" w:noHBand="0" w:noVBand="1"/>
-      </w:tblPr>
-      <w:tblGrid>
-        <w:gridCol w:w="845"/>
-        <w:gridCol w:w="1753"/>
-        <w:gridCol w:w="1322"/>
-        <w:gridCol w:w="1764"/>
-        <w:gridCol w:w="1186"/>
-        <w:gridCol w:w="2481"/>
-      </w:tblGrid>
-      <w:tr>
-        <w:trPr>
-          <w:trHeight w:val="759"/>
-        </w:trPr>
-        <w:tc>
-          <w:tcPr>
-            <w:tcW w:w="846" w:type="dxa"/>
-          </w:tcPr>
-          <w:p>
-            <w:pPr>
-              <w:pStyle w:val="BodyText"/>
-              <w:jc w:val="center"/>
-              <w:rPr>
-                <w:b/>
-                <w:szCs w:val="24"/>
-              </w:rPr>
-            </w:pPr>
-            <w:r>
-              <w:rPr>
-                <w:b/>
-                <w:szCs w:val="24"/>
-              </w:rPr>
-              <w:lastRenderedPageBreak/>
-              <w:t>Test case#</w:t>
-            </w:r>
-          </w:p>
-        </w:tc>
-        <w:tc>
-          <w:tcPr>
-            <w:tcW w:w="1784" w:type="dxa"/>
-          </w:tcPr>
-          <w:p>
-            <w:pPr>
-              <w:pStyle w:val="BodyText"/>
-              <w:jc w:val="center"/>
-              <w:rPr>
-                <w:b/>
-                <w:bCs/>
-                <w:szCs w:val="24"/>
-              </w:rPr>
-            </w:pPr>
-            <w:r>
-              <w:rPr>
-                <w:b/>
-                <w:bCs/>
-                <w:szCs w:val="24"/>
-              </w:rPr>
-              <w:t>Input</w:t>
-            </w:r>
-          </w:p>
-        </w:tc>
-        <w:tc>
-          <w:tcPr>
-            <w:tcW w:w="1334" w:type="dxa"/>
-          </w:tcPr>
-          <w:p>
-            <w:pPr>
-              <w:pStyle w:val="BodyText"/>
-              <w:jc w:val="center"/>
-              <w:rPr>
-                <w:b/>
-                <w:szCs w:val="24"/>
-              </w:rPr>
-            </w:pPr>
-            <w:r>
-              <w:rPr>
-                <w:b/>
-                <w:szCs w:val="24"/>
-              </w:rPr>
-              <w:t>Output</w:t>
-            </w:r>
-          </w:p>
-        </w:tc>
-        <w:tc>
-          <w:tcPr>
-            <w:tcW w:w="1783" w:type="dxa"/>
-          </w:tcPr>
-          <w:p>
-            <w:pPr>
-              <w:pStyle w:val="BodyText"/>
-              <w:jc w:val="center"/>
-              <w:rPr>
-                <w:b/>
-                <w:szCs w:val="24"/>
-              </w:rPr>
-            </w:pPr>
-            <w:r>
-              <w:rPr>
-                <w:b/>
-                <w:bCs/>
-                <w:szCs w:val="24"/>
-              </w:rPr>
-              <w:t>Expected Output</w:t>
-            </w:r>
-          </w:p>
-        </w:tc>
-        <w:tc>
-          <w:tcPr>
-            <w:tcW w:w="1119" w:type="dxa"/>
-          </w:tcPr>
-          <w:p>
-            <w:pPr>
-              <w:pStyle w:val="BodyText"/>
-              <w:jc w:val="center"/>
-              <w:rPr>
-                <w:b/>
-                <w:szCs w:val="24"/>
-              </w:rPr>
-            </w:pPr>
-            <w:r>
-              <w:rPr>
-                <w:b/>
-                <w:szCs w:val="24"/>
-              </w:rPr>
-              <w:t>Pass/Fail</w:t>
-            </w:r>
-          </w:p>
-        </w:tc>
-        <w:tc>
-          <w:tcPr>
-            <w:tcW w:w="2485" w:type="dxa"/>
-          </w:tcPr>
-          <w:p>
-            <w:pPr>
-              <w:pStyle w:val="BodyText"/>
-              <w:jc w:val="center"/>
-              <w:rPr>
-                <w:b/>
-                <w:szCs w:val="24"/>
-              </w:rPr>
-            </w:pPr>
-            <w:r>
-              <w:rPr>
-                <w:b/>
-                <w:szCs w:val="24"/>
-              </w:rPr>
-              <w:t>Comments/Remarks</w:t>
-            </w:r>
-          </w:p>
-          <w:p>
-            <w:pPr>
-              <w:pStyle w:val="BodyText"/>
-              <w:jc w:val="center"/>
-              <w:rPr>
-                <w:b/>
-                <w:szCs w:val="24"/>
-              </w:rPr>
-            </w:pPr>
-          </w:p>
-        </w:tc>
-      </w:tr>
-      <w:tr>
-        <w:trPr>
-          <w:trHeight w:val="759"/>
-        </w:trPr>
-        <w:tc>
-          <w:tcPr>
-            <w:tcW w:w="846" w:type="dxa"/>
-          </w:tcPr>
-          <w:p>
-            <w:pPr>
-              <w:pStyle w:val="BodyText"/>
-              <w:jc w:val="center"/>
-              <w:rPr>
-                <w:b/>
-                <w:szCs w:val="24"/>
-              </w:rPr>
-            </w:pPr>
-            <w:r>
-              <w:rPr>
-                <w:b/>
-                <w:szCs w:val="24"/>
-              </w:rPr>
-              <w:t>Cell 1</w:t>
-            </w:r>
-          </w:p>
-        </w:tc>
-        <w:tc>
-          <w:tcPr>
-            <w:tcW w:w="1784" w:type="dxa"/>
-          </w:tcPr>
-          <w:p>
-            <w:pPr>
-              <w:pStyle w:val="BodyText"/>
-              <w:jc w:val="center"/>
-              <w:rPr>
-                <w:szCs w:val="24"/>
-              </w:rPr>
-            </w:pPr>
-            <w:r>
-              <w:rPr>
-                <w:szCs w:val="24"/>
-              </w:rPr>
-              <w:t>Cell 2</w:t>
-            </w:r>
-          </w:p>
-        </w:tc>
-        <w:tc>
-          <w:tcPr>
-            <w:tcW w:w="1334" w:type="dxa"/>
-          </w:tcPr>
-          <w:p>
-            <w:pPr>
-              <w:pStyle w:val="BodyText"/>
-              <w:jc w:val="center"/>
-              <w:rPr>
-                <w:szCs w:val="24"/>
-              </w:rPr>
-            </w:pPr>
-            <w:r>
-              <w:rPr>
-                <w:szCs w:val="24"/>
-              </w:rPr>
-              <w:t>Cell 3</w:t>
-            </w:r>
-          </w:p>
-        </w:tc>
-        <w:tc>
-          <w:tcPr>
-            <w:tcW w:w="1783" w:type="dxa"/>
-          </w:tcPr>
-          <w:p>
-            <w:pPr>
-              <w:pStyle w:val="BodyText"/>
-              <w:rPr>
-                <w:szCs w:val="24"/>
-              </w:rPr>
-            </w:pPr>
-          </w:p>
-        </w:tc>
-        <w:tc>
-          <w:tcPr>
-            <w:tcW w:w="1119" w:type="dxa"/>
-          </w:tcPr>
-          <w:p>
-            <w:pPr>
-              <w:pStyle w:val="BodyText"/>
-              <w:jc w:val="center"/>
-              <w:rPr>
-                <w:szCs w:val="24"/>
-              </w:rPr>
-            </w:pPr>
-          </w:p>
-        </w:tc>
-        <w:tc>
-          <w:tcPr>
-            <w:tcW w:w="2485" w:type="dxa"/>
-          </w:tcPr>
-          <w:p>
-            <w:pPr>
-              <w:pStyle w:val="BodyText"/>
-              <w:jc w:val="center"/>
-              <w:rPr>
-                <w:szCs w:val="24"/>
-              </w:rPr>
-            </w:pPr>
-          </w:p>
-        </w:tc>
-      </w:tr>
-      <w:tr>
-        <w:trPr>
-          <w:trHeight w:val="759"/>
-        </w:trPr>
-        <w:tc>
-          <w:tcPr>
-            <w:tcW w:w="846" w:type="dxa"/>
-          </w:tcPr>
-          <w:p>
-            <w:pPr>
-              <w:pStyle w:val="BodyText"/>
-              <w:jc w:val="center"/>
-              <w:rPr>
-                <w:b/>
-                <w:iCs/>
-                <w:szCs w:val="24"/>
-              </w:rPr>
-            </w:pPr>
-            <w:r>
-              <w:rPr>
-                <w:b/>
-                <w:iCs/>
-                <w:szCs w:val="24"/>
-              </w:rPr>
-              <w:t>Cell 4</w:t>
-            </w:r>
-          </w:p>
-        </w:tc>
-        <w:tc>
-          <w:tcPr>
-            <w:tcW w:w="1784" w:type="dxa"/>
-          </w:tcPr>
-          <w:p>
-            <w:pPr>
-              <w:pStyle w:val="BodyText"/>
-              <w:jc w:val="center"/>
-              <w:rPr>
-                <w:szCs w:val="24"/>
-              </w:rPr>
-            </w:pPr>
-            <w:r>
-              <w:rPr>
-                <w:szCs w:val="24"/>
-              </w:rPr>
-              <w:t>Cell 5</w:t>
-            </w:r>
-          </w:p>
-        </w:tc>
-        <w:tc>
-          <w:tcPr>
-            <w:tcW w:w="1334" w:type="dxa"/>
-          </w:tcPr>
-          <w:p>
-            <w:pPr>
-              <w:pStyle w:val="BodyText"/>
-              <w:jc w:val="center"/>
-              <w:rPr>
-                <w:szCs w:val="24"/>
-              </w:rPr>
-            </w:pPr>
-            <w:r>
-              <w:rPr>
-                <w:szCs w:val="24"/>
-              </w:rPr>
-              <w:t>Cell 6</w:t>
-            </w:r>
-          </w:p>
-        </w:tc>
-        <w:tc>
-          <w:tcPr>
-            <w:tcW w:w="1783" w:type="dxa"/>
-          </w:tcPr>
-          <w:p>
-            <w:pPr>
-              <w:pStyle w:val="BodyText"/>
-              <w:jc w:val="center"/>
-              <w:rPr>
-                <w:szCs w:val="24"/>
-              </w:rPr>
-            </w:pPr>
-          </w:p>
-        </w:tc>
-        <w:tc>
-          <w:tcPr>
-            <w:tcW w:w="1119" w:type="dxa"/>
-          </w:tcPr>
-          <w:p>
-            <w:pPr>
-              <w:pStyle w:val="BodyText"/>
-              <w:jc w:val="center"/>
-              <w:rPr>
-                <w:szCs w:val="24"/>
-              </w:rPr>
-            </w:pPr>
-          </w:p>
-        </w:tc>
-        <w:tc>
-          <w:tcPr>
-            <w:tcW w:w="2485" w:type="dxa"/>
-          </w:tcPr>
-          <w:p>
-            <w:pPr>
-              <w:pStyle w:val="BodyText"/>
-              <w:jc w:val="center"/>
-              <w:rPr>
-                <w:szCs w:val="24"/>
-              </w:rPr>
-            </w:pPr>
-          </w:p>
-        </w:tc>
-      </w:tr>
-    </w:tbl>
-    <w:p>
-      <w:pPr>
-        <w:pStyle w:val="BodyText"/>
-        <w:rPr>
-          <w:rFonts w:cstheme="majorBidi"/>
-          <w:szCs w:val="22"/>
-        </w:rPr>
-      </w:pPr>
-    </w:p>
-    <w:p>
-      <w:pPr>
-        <w:pStyle w:val="BodyText"/>
-        <w:rPr>
-          <w:b/>
-          <w:bCs/>
-          <w:sz w:val="32"/>
-          <w:szCs w:val="32"/>
-        </w:rPr>
-      </w:pPr>
-      <w:r>
-        <w:rPr>
-          <w:b/>
-          <w:bCs/>
-          <w:sz w:val="32"/>
-          <w:szCs w:val="32"/>
-        </w:rPr>
-        <w:t>Condition Coverage with Short Circuit Evaluation:</w:t>
-      </w:r>
-    </w:p>
-    <w:tbl>
-      <w:tblPr>
-        <w:tblStyle w:val="TableGrid"/>
-        <w:tblW w:w="9351" w:type="dxa"/>
-        <w:tblLook w:val="04A0" w:firstRow="1" w:lastRow="0" w:firstColumn="1" w:lastColumn="0" w:noHBand="0" w:noVBand="1"/>
-      </w:tblPr>
-      <w:tblGrid>
-        <w:gridCol w:w="845"/>
-        <w:gridCol w:w="1753"/>
-        <w:gridCol w:w="1322"/>
-        <w:gridCol w:w="1764"/>
-        <w:gridCol w:w="1186"/>
-        <w:gridCol w:w="2481"/>
-      </w:tblGrid>
-      <w:tr>
-        <w:trPr>
-          <w:trHeight w:val="759"/>
-        </w:trPr>
-        <w:tc>
-          <w:tcPr>
-            <w:tcW w:w="846" w:type="dxa"/>
-          </w:tcPr>
-          <w:p>
-            <w:pPr>
-              <w:pStyle w:val="BodyText"/>
-              <w:jc w:val="center"/>
-              <w:rPr>
-                <w:b/>
-                <w:szCs w:val="24"/>
-              </w:rPr>
-            </w:pPr>
-            <w:r>
-              <w:rPr>
-                <w:b/>
-                <w:szCs w:val="24"/>
-              </w:rPr>
-              <w:t>Test case#</w:t>
-            </w:r>
-          </w:p>
-        </w:tc>
-        <w:tc>
-          <w:tcPr>
-            <w:tcW w:w="1784" w:type="dxa"/>
-          </w:tcPr>
-          <w:p>
-            <w:pPr>
-              <w:pStyle w:val="BodyText"/>
-              <w:jc w:val="center"/>
-              <w:rPr>
-                <w:b/>
-                <w:bCs/>
-                <w:szCs w:val="24"/>
-              </w:rPr>
-            </w:pPr>
-            <w:r>
-              <w:rPr>
-                <w:b/>
-                <w:bCs/>
-                <w:szCs w:val="24"/>
-              </w:rPr>
-              <w:t>Input</w:t>
-            </w:r>
-          </w:p>
-        </w:tc>
-        <w:tc>
-          <w:tcPr>
-            <w:tcW w:w="1334" w:type="dxa"/>
-          </w:tcPr>
-          <w:p>
-            <w:pPr>
-              <w:pStyle w:val="BodyText"/>
-              <w:jc w:val="center"/>
-              <w:rPr>
-                <w:b/>
-                <w:szCs w:val="24"/>
-              </w:rPr>
-            </w:pPr>
-            <w:r>
-              <w:rPr>
-                <w:b/>
-                <w:szCs w:val="24"/>
-              </w:rPr>
-              <w:t>Output</w:t>
-            </w:r>
-          </w:p>
-        </w:tc>
-        <w:tc>
-          <w:tcPr>
-            <w:tcW w:w="1783" w:type="dxa"/>
-          </w:tcPr>
-          <w:p>
-            <w:pPr>
-              <w:pStyle w:val="BodyText"/>
-              <w:jc w:val="center"/>
-              <w:rPr>
-                <w:b/>
-                <w:szCs w:val="24"/>
-              </w:rPr>
-            </w:pPr>
-            <w:r>
-              <w:rPr>
-                <w:b/>
-                <w:bCs/>
-                <w:szCs w:val="24"/>
-              </w:rPr>
-              <w:t>Expected Output</w:t>
-            </w:r>
-          </w:p>
-        </w:tc>
-        <w:tc>
-          <w:tcPr>
-            <w:tcW w:w="1119" w:type="dxa"/>
-          </w:tcPr>
-          <w:p>
-            <w:pPr>
-              <w:pStyle w:val="BodyText"/>
-              <w:jc w:val="center"/>
-              <w:rPr>
-                <w:b/>
-                <w:szCs w:val="24"/>
-              </w:rPr>
-            </w:pPr>
-            <w:r>
-              <w:rPr>
-                <w:b/>
-                <w:szCs w:val="24"/>
-              </w:rPr>
-              <w:t>Pass/Fail</w:t>
-            </w:r>
-          </w:p>
-        </w:tc>
-        <w:tc>
-          <w:tcPr>
-            <w:tcW w:w="2485" w:type="dxa"/>
-          </w:tcPr>
-          <w:p>
-            <w:pPr>
-              <w:pStyle w:val="BodyText"/>
-              <w:jc w:val="center"/>
-              <w:rPr>
-                <w:b/>
-                <w:szCs w:val="24"/>
-              </w:rPr>
-            </w:pPr>
-            <w:r>
-              <w:rPr>
-                <w:b/>
-                <w:szCs w:val="24"/>
-              </w:rPr>
-              <w:t>Comments/Remarks</w:t>
-            </w:r>
-          </w:p>
-          <w:p>
-            <w:pPr>
-              <w:pStyle w:val="BodyText"/>
-              <w:jc w:val="center"/>
-              <w:rPr>
-                <w:b/>
-                <w:szCs w:val="24"/>
-              </w:rPr>
-            </w:pPr>
-          </w:p>
-        </w:tc>
-      </w:tr>
-      <w:tr>
-        <w:trPr>
-          <w:trHeight w:val="759"/>
-        </w:trPr>
-        <w:tc>
-          <w:tcPr>
-            <w:tcW w:w="846" w:type="dxa"/>
-          </w:tcPr>
-          <w:p>
-            <w:pPr>
-              <w:pStyle w:val="BodyText"/>
-              <w:jc w:val="center"/>
-              <w:rPr>
-                <w:b/>
-                <w:szCs w:val="24"/>
-              </w:rPr>
-            </w:pPr>
-            <w:r>
-              <w:rPr>
-                <w:b/>
-                <w:szCs w:val="24"/>
-              </w:rPr>
-              <w:t>Cell 1</w:t>
-            </w:r>
-          </w:p>
-        </w:tc>
-        <w:tc>
-          <w:tcPr>
-            <w:tcW w:w="1784" w:type="dxa"/>
-          </w:tcPr>
-          <w:p>
-            <w:pPr>
-              <w:pStyle w:val="BodyText"/>
-              <w:jc w:val="center"/>
-              <w:rPr>
-                <w:szCs w:val="24"/>
-              </w:rPr>
-            </w:pPr>
-            <w:r>
-              <w:rPr>
-                <w:szCs w:val="24"/>
-              </w:rPr>
-              <w:t>Cell 2</w:t>
-            </w:r>
-          </w:p>
-        </w:tc>
-        <w:tc>
-          <w:tcPr>
-            <w:tcW w:w="1334" w:type="dxa"/>
-          </w:tcPr>
-          <w:p>
-            <w:pPr>
-              <w:pStyle w:val="BodyText"/>
-              <w:jc w:val="center"/>
-              <w:rPr>
-                <w:szCs w:val="24"/>
-              </w:rPr>
-            </w:pPr>
-            <w:r>
-              <w:rPr>
-                <w:szCs w:val="24"/>
-              </w:rPr>
-              <w:t>Cell 3</w:t>
-            </w:r>
-          </w:p>
-        </w:tc>
-        <w:tc>
-          <w:tcPr>
-            <w:tcW w:w="1783" w:type="dxa"/>
-          </w:tcPr>
-          <w:p>
-            <w:pPr>
-              <w:pStyle w:val="BodyText"/>
-              <w:rPr>
-                <w:szCs w:val="24"/>
-              </w:rPr>
-            </w:pPr>
-          </w:p>
-        </w:tc>
-        <w:tc>
-          <w:tcPr>
-            <w:tcW w:w="1119" w:type="dxa"/>
-          </w:tcPr>
-          <w:p>
-            <w:pPr>
-              <w:pStyle w:val="BodyText"/>
-              <w:jc w:val="center"/>
-              <w:rPr>
-                <w:szCs w:val="24"/>
-              </w:rPr>
-            </w:pPr>
-          </w:p>
-        </w:tc>
-        <w:tc>
-          <w:tcPr>
-            <w:tcW w:w="2485" w:type="dxa"/>
-          </w:tcPr>
-          <w:p>
-            <w:pPr>
-              <w:pStyle w:val="BodyText"/>
-              <w:jc w:val="center"/>
-              <w:rPr>
-                <w:szCs w:val="24"/>
-              </w:rPr>
-            </w:pPr>
-          </w:p>
-        </w:tc>
-      </w:tr>
-      <w:tr>
-        <w:trPr>
-          <w:trHeight w:val="759"/>
-        </w:trPr>
-        <w:tc>
-          <w:tcPr>
-            <w:tcW w:w="846" w:type="dxa"/>
-          </w:tcPr>
-          <w:p>
-            <w:pPr>
-              <w:pStyle w:val="BodyText"/>
-              <w:jc w:val="center"/>
-              <w:rPr>
-                <w:b/>
-                <w:iCs/>
-                <w:szCs w:val="24"/>
-              </w:rPr>
-            </w:pPr>
-            <w:r>
-              <w:rPr>
-                <w:b/>
-                <w:iCs/>
-                <w:szCs w:val="24"/>
-              </w:rPr>
-              <w:t>Cell 4</w:t>
-            </w:r>
-          </w:p>
-        </w:tc>
-        <w:tc>
-          <w:tcPr>
-            <w:tcW w:w="1784" w:type="dxa"/>
-          </w:tcPr>
-          <w:p>
-            <w:pPr>
-              <w:pStyle w:val="BodyText"/>
-              <w:jc w:val="center"/>
-              <w:rPr>
-                <w:szCs w:val="24"/>
-              </w:rPr>
-            </w:pPr>
-            <w:r>
-              <w:rPr>
-                <w:szCs w:val="24"/>
-              </w:rPr>
-              <w:t>Cell 5</w:t>
-            </w:r>
-          </w:p>
-        </w:tc>
-        <w:tc>
-          <w:tcPr>
-            <w:tcW w:w="1334" w:type="dxa"/>
-          </w:tcPr>
-          <w:p>
-            <w:pPr>
-              <w:pStyle w:val="BodyText"/>
-              <w:jc w:val="center"/>
-              <w:rPr>
-                <w:szCs w:val="24"/>
-              </w:rPr>
-            </w:pPr>
-            <w:r>
-              <w:rPr>
-                <w:szCs w:val="24"/>
-              </w:rPr>
-              <w:t>Cell 6</w:t>
-            </w:r>
-          </w:p>
-        </w:tc>
-        <w:tc>
-          <w:tcPr>
-            <w:tcW w:w="1783" w:type="dxa"/>
-          </w:tcPr>
-          <w:p>
-            <w:pPr>
-              <w:pStyle w:val="BodyText"/>
-              <w:jc w:val="center"/>
-              <w:rPr>
-                <w:szCs w:val="24"/>
-              </w:rPr>
-            </w:pPr>
-          </w:p>
-        </w:tc>
-        <w:tc>
-          <w:tcPr>
-            <w:tcW w:w="1119" w:type="dxa"/>
-          </w:tcPr>
-          <w:p>
-            <w:pPr>
-              <w:pStyle w:val="BodyText"/>
-              <w:jc w:val="center"/>
-              <w:rPr>
-                <w:szCs w:val="24"/>
-              </w:rPr>
-            </w:pPr>
-          </w:p>
-        </w:tc>
-        <w:tc>
-          <w:tcPr>
-            <w:tcW w:w="2485" w:type="dxa"/>
-          </w:tcPr>
-          <w:p>
-            <w:pPr>
-              <w:pStyle w:val="BodyText"/>
-              <w:jc w:val="center"/>
-              <w:rPr>
-                <w:szCs w:val="24"/>
-              </w:rPr>
-            </w:pPr>
-          </w:p>
-        </w:tc>
-      </w:tr>
-    </w:tbl>
-    <w:p>
-      <w:pPr>
-        <w:pStyle w:val="BodyText"/>
-        <w:rPr>
-          <w:rFonts w:cstheme="majorBidi"/>
-        </w:rPr>
-      </w:pPr>
-    </w:p>
-    <w:p>
-      <w:pPr>
-        <w:pStyle w:val="BodyText"/>
-        <w:rPr>
-          <w:rFonts w:cstheme="majorBidi"/>
-        </w:rPr>
-      </w:pPr>
-    </w:p>
-    <w:p>
-      <w:pPr>
-        <w:pStyle w:val="BodyText"/>
-        <w:rPr>
           <w:rFonts w:cstheme="majorBidi"/>
         </w:rPr>
       </w:pPr>
     </w:p>
     <w:sectPr>
-      <w:footerReference w:type="even" r:id="rId32"/>
-      <w:footerReference w:type="default" r:id="rId33"/>
-      <w:footerReference w:type="first" r:id="rId34"/>
+      <w:footerReference w:type="even" r:id="rId35"/>
+      <w:footerReference w:type="default" r:id="rId36"/>
+      <w:footerReference w:type="first" r:id="rId37"/>
       <w:pgSz w:w="11907" w:h="16839" w:code="9"/>
       <w:pgMar w:top="1440" w:right="1440" w:bottom="1440" w:left="1440" w:header="1440" w:footer="1440" w:gutter="0"/>
       <w:pgNumType w:start="1"/>
@@ -20173,7 +20534,7 @@
 </file>
 
 <file path=word/endnotes.xml><?xml version="1.0" encoding="utf-8"?>
-<w:endnotes xmlns:wpc="http://schemas.microsoft.com/office/word/2010/wordprocessingCanvas" xmlns:cx="http://schemas.microsoft.com/office/drawing/2014/chartex" xmlns:cx1="http://schemas.microsoft.com/office/drawing/2015/9/8/chartex" xmlns:cx2="http://schemas.microsoft.com/office/drawing/2015/10/21/chartex" xmlns:cx3="http://schemas.microsoft.com/office/drawing/2016/5/9/chartex" xmlns:cx4="http://schemas.microsoft.com/office/drawing/2016/5/10/chartex" xmlns:cx5="http://schemas.microsoft.com/office/drawing/2016/5/11/chartex" xmlns:cx6="http://schemas.microsoft.com/office/drawing/2016/5/12/chartex" xmlns:cx7="http://schemas.microsoft.com/office/drawing/2016/5/13/chartex" xmlns:cx8="http://schemas.microsoft.com/office/drawing/2016/5/14/chartex" xmlns:mc="http://schemas.openxmlformats.org/markup-compatibility/2006" xmlns:aink="http://schemas.microsoft.com/office/drawing/2016/ink" xmlns:am3d="http://schemas.microsoft.com/office/drawing/2017/model3d" xmlns:o="urn:schemas-microsoft-com:office:office" xmlns:r="http://schemas.openxmlformats.org/officeDocument/2006/relationships" xmlns:m="http://schemas.openxmlformats.org/officeDocument/2006/math" xmlns:v="urn:schemas-microsoft-com:vml" xmlns:wp14="http://schemas.microsoft.com/office/word/2010/wordprocessingDrawing" xmlns:wp="http://schemas.openxmlformats.org/drawingml/2006/wordprocessingDrawing" xmlns:w10="urn:schemas-microsoft-com:office:word" xmlns:w="http://schemas.openxmlformats.org/wordprocessingml/2006/main" xmlns:w14="http://schemas.microsoft.com/office/word/2010/wordml" xmlns:w15="http://schemas.microsoft.com/office/word/2012/wordml" xmlns:w16cex="http://schemas.microsoft.com/office/word/2018/wordml/cex" xmlns:w16cid="http://schemas.microsoft.com/office/word/2016/wordml/cid" xmlns:w16="http://schemas.microsoft.com/office/word/2018/wordml" xmlns:w16sdtdh="http://schemas.microsoft.com/office/word/2020/wordml/sdtdatahash" xmlns:w16se="http://schemas.microsoft.com/office/word/2015/wordml/symex" xmlns:wpg="http://schemas.microsoft.com/office/word/2010/wordprocessingGroup" xmlns:wpi="http://schemas.microsoft.com/office/word/2010/wordprocessingInk" xmlns:wne="http://schemas.microsoft.com/office/word/2006/wordml" xmlns:wps="http://schemas.microsoft.com/office/word/2010/wordprocessingShape" mc:Ignorable="w14 w15 w16se w16cid w16 w16cex w16sdtdh wp14">
+<w:endnotes xmlns:wpc="http://schemas.microsoft.com/office/word/2010/wordprocessingCanvas" xmlns:mc="http://schemas.openxmlformats.org/markup-compatibility/2006" xmlns:o="urn:schemas-microsoft-com:office:office" xmlns:r="http://schemas.openxmlformats.org/officeDocument/2006/relationships" xmlns:m="http://schemas.openxmlformats.org/officeDocument/2006/math" xmlns:v="urn:schemas-microsoft-com:vml" xmlns:wp14="http://schemas.microsoft.com/office/word/2010/wordprocessingDrawing" xmlns:wp="http://schemas.openxmlformats.org/drawingml/2006/wordprocessingDrawing" xmlns:w10="urn:schemas-microsoft-com:office:word" xmlns:w="http://schemas.openxmlformats.org/wordprocessingml/2006/main" xmlns:w14="http://schemas.microsoft.com/office/word/2010/wordml" xmlns:w15="http://schemas.microsoft.com/office/word/2012/wordml" xmlns:wpg="http://schemas.microsoft.com/office/word/2010/wordprocessingGroup" xmlns:wpi="http://schemas.microsoft.com/office/word/2010/wordprocessingInk" xmlns:wne="http://schemas.microsoft.com/office/word/2006/wordml" xmlns:wps="http://schemas.microsoft.com/office/word/2010/wordprocessingShape" mc:Ignorable="w14 w15 wp14">
   <w:endnote w:type="separator" w:id="-1">
     <w:p>
       <w:r>
@@ -20192,7 +20553,7 @@
 </file>
 
 <file path=word/footer1.xml><?xml version="1.0" encoding="utf-8"?>
-<w:ftr xmlns:wpc="http://schemas.microsoft.com/office/word/2010/wordprocessingCanvas" xmlns:cx="http://schemas.microsoft.com/office/drawing/2014/chartex" xmlns:cx1="http://schemas.microsoft.com/office/drawing/2015/9/8/chartex" xmlns:cx2="http://schemas.microsoft.com/office/drawing/2015/10/21/chartex" xmlns:cx3="http://schemas.microsoft.com/office/drawing/2016/5/9/chartex" xmlns:cx4="http://schemas.microsoft.com/office/drawing/2016/5/10/chartex" xmlns:cx5="http://schemas.microsoft.com/office/drawing/2016/5/11/chartex" xmlns:cx6="http://schemas.microsoft.com/office/drawing/2016/5/12/chartex" xmlns:cx7="http://schemas.microsoft.com/office/drawing/2016/5/13/chartex" xmlns:cx8="http://schemas.microsoft.com/office/drawing/2016/5/14/chartex" xmlns:mc="http://schemas.openxmlformats.org/markup-compatibility/2006" xmlns:aink="http://schemas.microsoft.com/office/drawing/2016/ink" xmlns:am3d="http://schemas.microsoft.com/office/drawing/2017/model3d" xmlns:o="urn:schemas-microsoft-com:office:office" xmlns:r="http://schemas.openxmlformats.org/officeDocument/2006/relationships" xmlns:m="http://schemas.openxmlformats.org/officeDocument/2006/math" xmlns:v="urn:schemas-microsoft-com:vml" xmlns:wp14="http://schemas.microsoft.com/office/word/2010/wordprocessingDrawing" xmlns:wp="http://schemas.openxmlformats.org/drawingml/2006/wordprocessingDrawing" xmlns:w10="urn:schemas-microsoft-com:office:word" xmlns:w="http://schemas.openxmlformats.org/wordprocessingml/2006/main" xmlns:w14="http://schemas.microsoft.com/office/word/2010/wordml" xmlns:w15="http://schemas.microsoft.com/office/word/2012/wordml" xmlns:w16cex="http://schemas.microsoft.com/office/word/2018/wordml/cex" xmlns:w16cid="http://schemas.microsoft.com/office/word/2016/wordml/cid" xmlns:w16="http://schemas.microsoft.com/office/word/2018/wordml" xmlns:w16sdtdh="http://schemas.microsoft.com/office/word/2020/wordml/sdtdatahash" xmlns:w16se="http://schemas.microsoft.com/office/word/2015/wordml/symex" xmlns:wpg="http://schemas.microsoft.com/office/word/2010/wordprocessingGroup" xmlns:wpi="http://schemas.microsoft.com/office/word/2010/wordprocessingInk" xmlns:wne="http://schemas.microsoft.com/office/word/2006/wordml" xmlns:wps="http://schemas.microsoft.com/office/word/2010/wordprocessingShape" mc:Ignorable="w14 w15 w16se w16cid w16 w16cex w16sdtdh wp14">
+<w:ftr xmlns:wpc="http://schemas.microsoft.com/office/word/2010/wordprocessingCanvas" xmlns:mc="http://schemas.openxmlformats.org/markup-compatibility/2006" xmlns:o="urn:schemas-microsoft-com:office:office" xmlns:r="http://schemas.openxmlformats.org/officeDocument/2006/relationships" xmlns:m="http://schemas.openxmlformats.org/officeDocument/2006/math" xmlns:v="urn:schemas-microsoft-com:vml" xmlns:wp14="http://schemas.microsoft.com/office/word/2010/wordprocessingDrawing" xmlns:wp="http://schemas.openxmlformats.org/drawingml/2006/wordprocessingDrawing" xmlns:w10="urn:schemas-microsoft-com:office:word" xmlns:w="http://schemas.openxmlformats.org/wordprocessingml/2006/main" xmlns:w14="http://schemas.microsoft.com/office/word/2010/wordml" xmlns:w15="http://schemas.microsoft.com/office/word/2012/wordml" xmlns:wpg="http://schemas.microsoft.com/office/word/2010/wordprocessingGroup" xmlns:wpi="http://schemas.microsoft.com/office/word/2010/wordprocessingInk" xmlns:wne="http://schemas.microsoft.com/office/word/2006/wordml" xmlns:wps="http://schemas.microsoft.com/office/word/2010/wordprocessingShape" mc:Ignorable="w14 w15 wp14">
   <w:p>
     <w:pPr>
       <w:pStyle w:val="Footer"/>
@@ -20212,7 +20573,7 @@
 </file>
 
 <file path=word/footer2.xml><?xml version="1.0" encoding="utf-8"?>
-<w:ftr xmlns:wpc="http://schemas.microsoft.com/office/word/2010/wordprocessingCanvas" xmlns:cx="http://schemas.microsoft.com/office/drawing/2014/chartex" xmlns:cx1="http://schemas.microsoft.com/office/drawing/2015/9/8/chartex" xmlns:cx2="http://schemas.microsoft.com/office/drawing/2015/10/21/chartex" xmlns:cx3="http://schemas.microsoft.com/office/drawing/2016/5/9/chartex" xmlns:cx4="http://schemas.microsoft.com/office/drawing/2016/5/10/chartex" xmlns:cx5="http://schemas.microsoft.com/office/drawing/2016/5/11/chartex" xmlns:cx6="http://schemas.microsoft.com/office/drawing/2016/5/12/chartex" xmlns:cx7="http://schemas.microsoft.com/office/drawing/2016/5/13/chartex" xmlns:cx8="http://schemas.microsoft.com/office/drawing/2016/5/14/chartex" xmlns:mc="http://schemas.openxmlformats.org/markup-compatibility/2006" xmlns:aink="http://schemas.microsoft.com/office/drawing/2016/ink" xmlns:am3d="http://schemas.microsoft.com/office/drawing/2017/model3d" xmlns:o="urn:schemas-microsoft-com:office:office" xmlns:r="http://schemas.openxmlformats.org/officeDocument/2006/relationships" xmlns:m="http://schemas.openxmlformats.org/officeDocument/2006/math" xmlns:v="urn:schemas-microsoft-com:vml" xmlns:wp14="http://schemas.microsoft.com/office/word/2010/wordprocessingDrawing" xmlns:wp="http://schemas.openxmlformats.org/drawingml/2006/wordprocessingDrawing" xmlns:w10="urn:schemas-microsoft-com:office:word" xmlns:w="http://schemas.openxmlformats.org/wordprocessingml/2006/main" xmlns:w14="http://schemas.microsoft.com/office/word/2010/wordml" xmlns:w15="http://schemas.microsoft.com/office/word/2012/wordml" xmlns:w16cex="http://schemas.microsoft.com/office/word/2018/wordml/cex" xmlns:w16cid="http://schemas.microsoft.com/office/word/2016/wordml/cid" xmlns:w16="http://schemas.microsoft.com/office/word/2018/wordml" xmlns:w16sdtdh="http://schemas.microsoft.com/office/word/2020/wordml/sdtdatahash" xmlns:w16se="http://schemas.microsoft.com/office/word/2015/wordml/symex" xmlns:wpg="http://schemas.microsoft.com/office/word/2010/wordprocessingGroup" xmlns:wpi="http://schemas.microsoft.com/office/word/2010/wordprocessingInk" xmlns:wne="http://schemas.microsoft.com/office/word/2006/wordml" xmlns:wps="http://schemas.microsoft.com/office/word/2010/wordprocessingShape" mc:Ignorable="w14 w15 w16se w16cid w16 w16cex w16sdtdh wp14">
+<w:ftr xmlns:wpc="http://schemas.microsoft.com/office/word/2010/wordprocessingCanvas" xmlns:mc="http://schemas.openxmlformats.org/markup-compatibility/2006" xmlns:o="urn:schemas-microsoft-com:office:office" xmlns:r="http://schemas.openxmlformats.org/officeDocument/2006/relationships" xmlns:m="http://schemas.openxmlformats.org/officeDocument/2006/math" xmlns:v="urn:schemas-microsoft-com:vml" xmlns:wp14="http://schemas.microsoft.com/office/word/2010/wordprocessingDrawing" xmlns:wp="http://schemas.openxmlformats.org/drawingml/2006/wordprocessingDrawing" xmlns:w10="urn:schemas-microsoft-com:office:word" xmlns:w="http://schemas.openxmlformats.org/wordprocessingml/2006/main" xmlns:w14="http://schemas.microsoft.com/office/word/2010/wordml" xmlns:w15="http://schemas.microsoft.com/office/word/2012/wordml" xmlns:wpg="http://schemas.microsoft.com/office/word/2010/wordprocessingGroup" xmlns:wpi="http://schemas.microsoft.com/office/word/2010/wordprocessingInk" xmlns:wne="http://schemas.microsoft.com/office/word/2006/wordml" xmlns:wps="http://schemas.microsoft.com/office/word/2010/wordprocessingShape" mc:Ignorable="w14 w15 wp14">
   <w:p>
     <w:pPr>
       <w:pStyle w:val="Footer"/>
@@ -20261,7 +20622,7 @@
 </file>
 
 <file path=word/footer3.xml><?xml version="1.0" encoding="utf-8"?>
-<w:ftr xmlns:wpc="http://schemas.microsoft.com/office/word/2010/wordprocessingCanvas" xmlns:cx="http://schemas.microsoft.com/office/drawing/2014/chartex" xmlns:cx1="http://schemas.microsoft.com/office/drawing/2015/9/8/chartex" xmlns:cx2="http://schemas.microsoft.com/office/drawing/2015/10/21/chartex" xmlns:cx3="http://schemas.microsoft.com/office/drawing/2016/5/9/chartex" xmlns:cx4="http://schemas.microsoft.com/office/drawing/2016/5/10/chartex" xmlns:cx5="http://schemas.microsoft.com/office/drawing/2016/5/11/chartex" xmlns:cx6="http://schemas.microsoft.com/office/drawing/2016/5/12/chartex" xmlns:cx7="http://schemas.microsoft.com/office/drawing/2016/5/13/chartex" xmlns:cx8="http://schemas.microsoft.com/office/drawing/2016/5/14/chartex" xmlns:mc="http://schemas.openxmlformats.org/markup-compatibility/2006" xmlns:aink="http://schemas.microsoft.com/office/drawing/2016/ink" xmlns:am3d="http://schemas.microsoft.com/office/drawing/2017/model3d" xmlns:o="urn:schemas-microsoft-com:office:office" xmlns:r="http://schemas.openxmlformats.org/officeDocument/2006/relationships" xmlns:m="http://schemas.openxmlformats.org/officeDocument/2006/math" xmlns:v="urn:schemas-microsoft-com:vml" xmlns:wp14="http://schemas.microsoft.com/office/word/2010/wordprocessingDrawing" xmlns:wp="http://schemas.openxmlformats.org/drawingml/2006/wordprocessingDrawing" xmlns:w10="urn:schemas-microsoft-com:office:word" xmlns:w="http://schemas.openxmlformats.org/wordprocessingml/2006/main" xmlns:w14="http://schemas.microsoft.com/office/word/2010/wordml" xmlns:w15="http://schemas.microsoft.com/office/word/2012/wordml" xmlns:w16cex="http://schemas.microsoft.com/office/word/2018/wordml/cex" xmlns:w16cid="http://schemas.microsoft.com/office/word/2016/wordml/cid" xmlns:w16="http://schemas.microsoft.com/office/word/2018/wordml" xmlns:w16sdtdh="http://schemas.microsoft.com/office/word/2020/wordml/sdtdatahash" xmlns:w16se="http://schemas.microsoft.com/office/word/2015/wordml/symex" xmlns:wpg="http://schemas.microsoft.com/office/word/2010/wordprocessingGroup" xmlns:wpi="http://schemas.microsoft.com/office/word/2010/wordprocessingInk" xmlns:wne="http://schemas.microsoft.com/office/word/2006/wordml" xmlns:wps="http://schemas.microsoft.com/office/word/2010/wordprocessingShape" mc:Ignorable="w14 w15 w16se w16cid w16 w16cex w16sdtdh wp14">
+<w:ftr xmlns:wpc="http://schemas.microsoft.com/office/word/2010/wordprocessingCanvas" xmlns:mc="http://schemas.openxmlformats.org/markup-compatibility/2006" xmlns:o="urn:schemas-microsoft-com:office:office" xmlns:r="http://schemas.openxmlformats.org/officeDocument/2006/relationships" xmlns:m="http://schemas.openxmlformats.org/officeDocument/2006/math" xmlns:v="urn:schemas-microsoft-com:vml" xmlns:wp14="http://schemas.microsoft.com/office/word/2010/wordprocessingDrawing" xmlns:wp="http://schemas.openxmlformats.org/drawingml/2006/wordprocessingDrawing" xmlns:w10="urn:schemas-microsoft-com:office:word" xmlns:w="http://schemas.openxmlformats.org/wordprocessingml/2006/main" xmlns:w14="http://schemas.microsoft.com/office/word/2010/wordml" xmlns:w15="http://schemas.microsoft.com/office/word/2012/wordml" xmlns:wpg="http://schemas.microsoft.com/office/word/2010/wordprocessingGroup" xmlns:wpi="http://schemas.microsoft.com/office/word/2010/wordprocessingInk" xmlns:wne="http://schemas.microsoft.com/office/word/2006/wordml" xmlns:wps="http://schemas.microsoft.com/office/word/2010/wordprocessingShape" mc:Ignorable="w14 w15 wp14">
   <w:sdt>
     <w:sdtPr>
       <w:id w:val="142471212"/>
@@ -20293,7 +20654,7 @@
           <w:rPr>
             <w:noProof/>
           </w:rPr>
-          <w:t>4</w:t>
+          <w:t>19</w:t>
         </w:r>
         <w:r>
           <w:rPr>
@@ -20314,7 +20675,7 @@
 </file>
 
 <file path=word/footer4.xml><?xml version="1.0" encoding="utf-8"?>
-<w:ftr xmlns:wpc="http://schemas.microsoft.com/office/word/2010/wordprocessingCanvas" xmlns:cx="http://schemas.microsoft.com/office/drawing/2014/chartex" xmlns:cx1="http://schemas.microsoft.com/office/drawing/2015/9/8/chartex" xmlns:cx2="http://schemas.microsoft.com/office/drawing/2015/10/21/chartex" xmlns:cx3="http://schemas.microsoft.com/office/drawing/2016/5/9/chartex" xmlns:cx4="http://schemas.microsoft.com/office/drawing/2016/5/10/chartex" xmlns:cx5="http://schemas.microsoft.com/office/drawing/2016/5/11/chartex" xmlns:cx6="http://schemas.microsoft.com/office/drawing/2016/5/12/chartex" xmlns:cx7="http://schemas.microsoft.com/office/drawing/2016/5/13/chartex" xmlns:cx8="http://schemas.microsoft.com/office/drawing/2016/5/14/chartex" xmlns:mc="http://schemas.openxmlformats.org/markup-compatibility/2006" xmlns:aink="http://schemas.microsoft.com/office/drawing/2016/ink" xmlns:am3d="http://schemas.microsoft.com/office/drawing/2017/model3d" xmlns:o="urn:schemas-microsoft-com:office:office" xmlns:r="http://schemas.openxmlformats.org/officeDocument/2006/relationships" xmlns:m="http://schemas.openxmlformats.org/officeDocument/2006/math" xmlns:v="urn:schemas-microsoft-com:vml" xmlns:wp14="http://schemas.microsoft.com/office/word/2010/wordprocessingDrawing" xmlns:wp="http://schemas.openxmlformats.org/drawingml/2006/wordprocessingDrawing" xmlns:w10="urn:schemas-microsoft-com:office:word" xmlns:w="http://schemas.openxmlformats.org/wordprocessingml/2006/main" xmlns:w14="http://schemas.microsoft.com/office/word/2010/wordml" xmlns:w15="http://schemas.microsoft.com/office/word/2012/wordml" xmlns:w16cex="http://schemas.microsoft.com/office/word/2018/wordml/cex" xmlns:w16cid="http://schemas.microsoft.com/office/word/2016/wordml/cid" xmlns:w16="http://schemas.microsoft.com/office/word/2018/wordml" xmlns:w16sdtdh="http://schemas.microsoft.com/office/word/2020/wordml/sdtdatahash" xmlns:w16se="http://schemas.microsoft.com/office/word/2015/wordml/symex" xmlns:wpg="http://schemas.microsoft.com/office/word/2010/wordprocessingGroup" xmlns:wpi="http://schemas.microsoft.com/office/word/2010/wordprocessingInk" xmlns:wne="http://schemas.microsoft.com/office/word/2006/wordml" xmlns:wps="http://schemas.microsoft.com/office/word/2010/wordprocessingShape" mc:Ignorable="w14 w15 w16se w16cid w16 w16cex w16sdtdh wp14">
+<w:ftr xmlns:wpc="http://schemas.microsoft.com/office/word/2010/wordprocessingCanvas" xmlns:mc="http://schemas.openxmlformats.org/markup-compatibility/2006" xmlns:o="urn:schemas-microsoft-com:office:office" xmlns:r="http://schemas.openxmlformats.org/officeDocument/2006/relationships" xmlns:m="http://schemas.openxmlformats.org/officeDocument/2006/math" xmlns:v="urn:schemas-microsoft-com:vml" xmlns:wp14="http://schemas.microsoft.com/office/word/2010/wordprocessingDrawing" xmlns:wp="http://schemas.openxmlformats.org/drawingml/2006/wordprocessingDrawing" xmlns:w10="urn:schemas-microsoft-com:office:word" xmlns:w="http://schemas.openxmlformats.org/wordprocessingml/2006/main" xmlns:w14="http://schemas.microsoft.com/office/word/2010/wordml" xmlns:w15="http://schemas.microsoft.com/office/word/2012/wordml" xmlns:wpg="http://schemas.microsoft.com/office/word/2010/wordprocessingGroup" xmlns:wpi="http://schemas.microsoft.com/office/word/2010/wordprocessingInk" xmlns:wne="http://schemas.microsoft.com/office/word/2006/wordml" xmlns:wps="http://schemas.microsoft.com/office/word/2010/wordprocessingShape" mc:Ignorable="w14 w15 wp14">
   <w:p>
     <w:pPr>
       <w:pStyle w:val="Footer"/>
@@ -20324,7 +20685,7 @@
 </file>
 
 <file path=word/footnotes.xml><?xml version="1.0" encoding="utf-8"?>
-<w:footnotes xmlns:wpc="http://schemas.microsoft.com/office/word/2010/wordprocessingCanvas" xmlns:cx="http://schemas.microsoft.com/office/drawing/2014/chartex" xmlns:cx1="http://schemas.microsoft.com/office/drawing/2015/9/8/chartex" xmlns:cx2="http://schemas.microsoft.com/office/drawing/2015/10/21/chartex" xmlns:cx3="http://schemas.microsoft.com/office/drawing/2016/5/9/chartex" xmlns:cx4="http://schemas.microsoft.com/office/drawing/2016/5/10/chartex" xmlns:cx5="http://schemas.microsoft.com/office/drawing/2016/5/11/chartex" xmlns:cx6="http://schemas.microsoft.com/office/drawing/2016/5/12/chartex" xmlns:cx7="http://schemas.microsoft.com/office/drawing/2016/5/13/chartex" xmlns:cx8="http://schemas.microsoft.com/office/drawing/2016/5/14/chartex" xmlns:mc="http://schemas.openxmlformats.org/markup-compatibility/2006" xmlns:aink="http://schemas.microsoft.com/office/drawing/2016/ink" xmlns:am3d="http://schemas.microsoft.com/office/drawing/2017/model3d" xmlns:o="urn:schemas-microsoft-com:office:office" xmlns:r="http://schemas.openxmlformats.org/officeDocument/2006/relationships" xmlns:m="http://schemas.openxmlformats.org/officeDocument/2006/math" xmlns:v="urn:schemas-microsoft-com:vml" xmlns:wp14="http://schemas.microsoft.com/office/word/2010/wordprocessingDrawing" xmlns:wp="http://schemas.openxmlformats.org/drawingml/2006/wordprocessingDrawing" xmlns:w10="urn:schemas-microsoft-com:office:word" xmlns:w="http://schemas.openxmlformats.org/wordprocessingml/2006/main" xmlns:w14="http://schemas.microsoft.com/office/word/2010/wordml" xmlns:w15="http://schemas.microsoft.com/office/word/2012/wordml" xmlns:w16cex="http://schemas.microsoft.com/office/word/2018/wordml/cex" xmlns:w16cid="http://schemas.microsoft.com/office/word/2016/wordml/cid" xmlns:w16="http://schemas.microsoft.com/office/word/2018/wordml" xmlns:w16sdtdh="http://schemas.microsoft.com/office/word/2020/wordml/sdtdatahash" xmlns:w16se="http://schemas.microsoft.com/office/word/2015/wordml/symex" xmlns:wpg="http://schemas.microsoft.com/office/word/2010/wordprocessingGroup" xmlns:wpi="http://schemas.microsoft.com/office/word/2010/wordprocessingInk" xmlns:wne="http://schemas.microsoft.com/office/word/2006/wordml" xmlns:wps="http://schemas.microsoft.com/office/word/2010/wordprocessingShape" mc:Ignorable="w14 w15 w16se w16cid w16 w16cex w16sdtdh wp14">
+<w:footnotes xmlns:wpc="http://schemas.microsoft.com/office/word/2010/wordprocessingCanvas" xmlns:mc="http://schemas.openxmlformats.org/markup-compatibility/2006" xmlns:o="urn:schemas-microsoft-com:office:office" xmlns:r="http://schemas.openxmlformats.org/officeDocument/2006/relationships" xmlns:m="http://schemas.openxmlformats.org/officeDocument/2006/math" xmlns:v="urn:schemas-microsoft-com:vml" xmlns:wp14="http://schemas.microsoft.com/office/word/2010/wordprocessingDrawing" xmlns:wp="http://schemas.openxmlformats.org/drawingml/2006/wordprocessingDrawing" xmlns:w10="urn:schemas-microsoft-com:office:word" xmlns:w="http://schemas.openxmlformats.org/wordprocessingml/2006/main" xmlns:w14="http://schemas.microsoft.com/office/word/2010/wordml" xmlns:w15="http://schemas.microsoft.com/office/word/2012/wordml" xmlns:wpg="http://schemas.microsoft.com/office/word/2010/wordprocessingGroup" xmlns:wpi="http://schemas.microsoft.com/office/word/2010/wordprocessingInk" xmlns:wne="http://schemas.microsoft.com/office/word/2006/wordml" xmlns:wps="http://schemas.microsoft.com/office/word/2010/wordprocessingShape" mc:Ignorable="w14 w15 wp14">
   <w:footnote w:type="separator" w:id="-1">
     <w:p>
       <w:r>
@@ -20343,7 +20704,7 @@
 </file>
 
 <file path=word/numbering.xml><?xml version="1.0" encoding="utf-8"?>
-<w:numbering xmlns:wpc="http://schemas.microsoft.com/office/word/2010/wordprocessingCanvas" xmlns:cx="http://schemas.microsoft.com/office/drawing/2014/chartex" xmlns:cx1="http://schemas.microsoft.com/office/drawing/2015/9/8/chartex" xmlns:cx2="http://schemas.microsoft.com/office/drawing/2015/10/21/chartex" xmlns:cx3="http://schemas.microsoft.com/office/drawing/2016/5/9/chartex" xmlns:cx4="http://schemas.microsoft.com/office/drawing/2016/5/10/chartex" xmlns:cx5="http://schemas.microsoft.com/office/drawing/2016/5/11/chartex" xmlns:cx6="http://schemas.microsoft.com/office/drawing/2016/5/12/chartex" xmlns:cx7="http://schemas.microsoft.com/office/drawing/2016/5/13/chartex" xmlns:cx8="http://schemas.microsoft.com/office/drawing/2016/5/14/chartex" xmlns:mc="http://schemas.openxmlformats.org/markup-compatibility/2006" xmlns:aink="http://schemas.microsoft.com/office/drawing/2016/ink" xmlns:am3d="http://schemas.microsoft.com/office/drawing/2017/model3d" xmlns:o="urn:schemas-microsoft-com:office:office" xmlns:r="http://schemas.openxmlformats.org/officeDocument/2006/relationships" xmlns:m="http://schemas.openxmlformats.org/officeDocument/2006/math" xmlns:v="urn:schemas-microsoft-com:vml" xmlns:wp14="http://schemas.microsoft.com/office/word/2010/wordprocessingDrawing" xmlns:wp="http://schemas.openxmlformats.org/drawingml/2006/wordprocessingDrawing" xmlns:w10="urn:schemas-microsoft-com:office:word" xmlns:w="http://schemas.openxmlformats.org/wordprocessingml/2006/main" xmlns:w14="http://schemas.microsoft.com/office/word/2010/wordml" xmlns:w15="http://schemas.microsoft.com/office/word/2012/wordml" xmlns:w16cex="http://schemas.microsoft.com/office/word/2018/wordml/cex" xmlns:w16cid="http://schemas.microsoft.com/office/word/2016/wordml/cid" xmlns:w16="http://schemas.microsoft.com/office/word/2018/wordml" xmlns:w16sdtdh="http://schemas.microsoft.com/office/word/2020/wordml/sdtdatahash" xmlns:w16se="http://schemas.microsoft.com/office/word/2015/wordml/symex" xmlns:wpg="http://schemas.microsoft.com/office/word/2010/wordprocessingGroup" xmlns:wpi="http://schemas.microsoft.com/office/word/2010/wordprocessingInk" xmlns:wne="http://schemas.microsoft.com/office/word/2006/wordml" xmlns:wps="http://schemas.microsoft.com/office/word/2010/wordprocessingShape" mc:Ignorable="w14 w15 w16se w16cid w16 w16cex w16sdtdh wp14">
+<w:numbering xmlns:wpc="http://schemas.microsoft.com/office/word/2010/wordprocessingCanvas" xmlns:mc="http://schemas.openxmlformats.org/markup-compatibility/2006" xmlns:o="urn:schemas-microsoft-com:office:office" xmlns:r="http://schemas.openxmlformats.org/officeDocument/2006/relationships" xmlns:m="http://schemas.openxmlformats.org/officeDocument/2006/math" xmlns:v="urn:schemas-microsoft-com:vml" xmlns:wp14="http://schemas.microsoft.com/office/word/2010/wordprocessingDrawing" xmlns:wp="http://schemas.openxmlformats.org/drawingml/2006/wordprocessingDrawing" xmlns:w10="urn:schemas-microsoft-com:office:word" xmlns:w="http://schemas.openxmlformats.org/wordprocessingml/2006/main" xmlns:w14="http://schemas.microsoft.com/office/word/2010/wordml" xmlns:w15="http://schemas.microsoft.com/office/word/2012/wordml" xmlns:wpg="http://schemas.microsoft.com/office/word/2010/wordprocessingGroup" xmlns:wpi="http://schemas.microsoft.com/office/word/2010/wordprocessingInk" xmlns:wne="http://schemas.microsoft.com/office/word/2006/wordml" xmlns:wps="http://schemas.microsoft.com/office/word/2010/wordprocessingShape" mc:Ignorable="w14 w15 wp14">
   <w:abstractNum w:abstractNumId="0" w15:restartNumberingAfterBreak="0">
     <w:nsid w:val="003112F1"/>
     <w:multiLevelType w:val="hybridMultilevel"/>
@@ -25398,7 +25759,7 @@
 </file>
 
 <file path=word/styles.xml><?xml version="1.0" encoding="utf-8"?>
-<w:styles xmlns:mc="http://schemas.openxmlformats.org/markup-compatibility/2006" xmlns:r="http://schemas.openxmlformats.org/officeDocument/2006/relationships" xmlns:w="http://schemas.openxmlformats.org/wordprocessingml/2006/main" xmlns:w14="http://schemas.microsoft.com/office/word/2010/wordml" xmlns:w15="http://schemas.microsoft.com/office/word/2012/wordml" xmlns:w16cex="http://schemas.microsoft.com/office/word/2018/wordml/cex" xmlns:w16cid="http://schemas.microsoft.com/office/word/2016/wordml/cid" xmlns:w16="http://schemas.microsoft.com/office/word/2018/wordml" xmlns:w16sdtdh="http://schemas.microsoft.com/office/word/2020/wordml/sdtdatahash" xmlns:w16se="http://schemas.microsoft.com/office/word/2015/wordml/symex" mc:Ignorable="w14 w15 w16se w16cid w16 w16cex w16sdtdh">
+<w:styles xmlns:mc="http://schemas.openxmlformats.org/markup-compatibility/2006" xmlns:r="http://schemas.openxmlformats.org/officeDocument/2006/relationships" xmlns:w="http://schemas.openxmlformats.org/wordprocessingml/2006/main" xmlns:w14="http://schemas.microsoft.com/office/word/2010/wordml" xmlns:w15="http://schemas.microsoft.com/office/word/2012/wordml" mc:Ignorable="w14 w15">
   <w:docDefaults>
     <w:rPrDefault>
       <w:rPr>
@@ -25408,7 +25769,7 @@
     </w:rPrDefault>
     <w:pPrDefault/>
   </w:docDefaults>
-  <w:latentStyles w:defLockedState="0" w:defUIPriority="0" w:defSemiHidden="0" w:defUnhideWhenUsed="0" w:defQFormat="0" w:count="376">
+  <w:latentStyles w:defLockedState="0" w:defUIPriority="0" w:defSemiHidden="0" w:defUnhideWhenUsed="0" w:defQFormat="0" w:count="371">
     <w:lsdException w:name="Normal" w:qFormat="1"/>
     <w:lsdException w:name="heading 1" w:qFormat="1"/>
     <w:lsdException w:name="heading 2" w:qFormat="1"/>
@@ -25773,11 +26134,6 @@
     <w:lsdException w:name="List Table 5 Dark Accent 6" w:uiPriority="50"/>
     <w:lsdException w:name="List Table 6 Colorful Accent 6" w:uiPriority="51"/>
     <w:lsdException w:name="List Table 7 Colorful Accent 6" w:uiPriority="52"/>
-    <w:lsdException w:name="Mention" w:semiHidden="1" w:uiPriority="99" w:unhideWhenUsed="1"/>
-    <w:lsdException w:name="Smart Hyperlink" w:semiHidden="1" w:uiPriority="99" w:unhideWhenUsed="1"/>
-    <w:lsdException w:name="Hashtag" w:semiHidden="1" w:uiPriority="99" w:unhideWhenUsed="1"/>
-    <w:lsdException w:name="Unresolved Mention" w:semiHidden="1" w:uiPriority="99" w:unhideWhenUsed="1"/>
-    <w:lsdException w:name="Smart Link" w:semiHidden="1" w:uiPriority="99" w:unhideWhenUsed="1"/>
   </w:latentStyles>
   <w:style w:type="paragraph" w:default="1" w:styleId="Normal">
     <w:name w:val="Normal"/>
@@ -27231,7 +27587,7 @@
 </file>
 
 <file path=customXml/itemProps1.xml><?xml version="1.0" encoding="utf-8"?>
-<ds:datastoreItem xmlns:ds="http://schemas.openxmlformats.org/officeDocument/2006/customXml" ds:itemID="{3DD04A33-7D9D-475D-BAA4-7BF88743BA9E}">
+<ds:datastoreItem xmlns:ds="http://schemas.openxmlformats.org/officeDocument/2006/customXml" ds:itemID="{76E306D9-94BA-4A7D-8A6D-F706F9907FE2}">
   <ds:schemaRefs>
     <ds:schemaRef ds:uri="http://schemas.openxmlformats.org/officeDocument/2006/bibliography"/>
   </ds:schemaRefs>

</xml_diff>